<commit_message>
half answer for question number four is completed
</commit_message>
<xml_diff>
--- a/@Simreteab Mekbib_ATR_5625_11 sec_2.docx
+++ b/@Simreteab Mekbib_ATR_5625_11 sec_2.docx
@@ -990,7 +990,25 @@
           <w:sz w:val="32"/>
           <w:szCs w:val="32"/>
         </w:rPr>
-        <w:t xml:space="preserve">View the 5 – 10 popular websites of your choice from web archive URL and put your observation and assessment </w:t>
+        <w:t xml:space="preserve">5 popular websites </w:t>
+      </w:r>
+      <w:r>
+        <w:rPr>
+          <w:rFonts w:ascii="Times New Roman" w:eastAsiaTheme="majorEastAsia" w:hAnsi="Times New Roman" w:cs="Times New Roman"/>
+          <w:color w:val="2F5496" w:themeColor="accent1" w:themeShade="BF"/>
+          <w:sz w:val="32"/>
+          <w:szCs w:val="32"/>
+        </w:rPr>
+        <w:t xml:space="preserve">from web archive URL and then my </w:t>
+      </w:r>
+      <w:r>
+        <w:rPr>
+          <w:rFonts w:ascii="Times New Roman" w:eastAsiaTheme="majorEastAsia" w:hAnsi="Times New Roman" w:cs="Times New Roman"/>
+          <w:color w:val="2F5496" w:themeColor="accent1" w:themeShade="BF"/>
+          <w:sz w:val="32"/>
+          <w:szCs w:val="32"/>
+        </w:rPr>
+        <w:t xml:space="preserve">observation and assessment </w:t>
       </w:r>
     </w:p>
     <w:p>
@@ -1013,7 +1031,30 @@
           <w:sz w:val="26"/>
           <w:szCs w:val="26"/>
         </w:rPr>
-        <w:t>YouTube.com</w:t>
+        <w:t>YouTube</w:t>
+      </w:r>
+      <w:r>
+        <w:rPr>
+          <w:rFonts w:ascii="Times New Roman" w:eastAsiaTheme="majorEastAsia" w:hAnsi="Times New Roman" w:cs="Times New Roman"/>
+          <w:color w:val="2F5496" w:themeColor="accent1" w:themeShade="BF"/>
+          <w:sz w:val="26"/>
+          <w:szCs w:val="26"/>
+        </w:rPr>
+        <w:t xml:space="preserve">  </w:t>
+      </w:r>
+    </w:p>
+    <w:p>
+      <w:pPr>
+        <w:pStyle w:val="NoSpacing"/>
+        <w:rPr>
+          <w:rFonts w:ascii="Times New Roman" w:hAnsi="Times New Roman" w:cs="Times New Roman"/>
+        </w:rPr>
+      </w:pPr>
+      <w:r>
+        <w:rPr>
+          <w:rFonts w:ascii="Times New Roman" w:hAnsi="Times New Roman" w:cs="Times New Roman"/>
+        </w:rPr>
+        <w:t>URL: -www.youtube.com</w:t>
       </w:r>
     </w:p>
     <w:p>
@@ -3127,7 +3168,19 @@
         <w:rPr>
           <w:rFonts w:ascii="Times New Roman" w:hAnsi="Times New Roman" w:cs="Times New Roman"/>
         </w:rPr>
-        <w:t>List 5 website each on the 12 categories you learned</w:t>
+        <w:t xml:space="preserve">5 website each on the 12 categories </w:t>
+      </w:r>
+      <w:r>
+        <w:rPr>
+          <w:rFonts w:ascii="Times New Roman" w:hAnsi="Times New Roman" w:cs="Times New Roman"/>
+        </w:rPr>
+        <w:t>we</w:t>
+      </w:r>
+      <w:r>
+        <w:rPr>
+          <w:rFonts w:ascii="Times New Roman" w:hAnsi="Times New Roman" w:cs="Times New Roman"/>
+        </w:rPr>
+        <w:t xml:space="preserve"> learned</w:t>
       </w:r>
     </w:p>
     <w:p>
@@ -6219,41 +6272,15 @@
           <w:szCs w:val="24"/>
         </w:rPr>
       </w:pPr>
-      <w:r>
-        <w:rPr>
-          <w:rStyle w:val="Hyperlink"/>
-          <w:rFonts w:ascii="Times New Roman" w:hAnsi="Times New Roman" w:cs="Times New Roman"/>
-        </w:rPr>
-        <w:fldChar w:fldCharType="begin"/>
-      </w:r>
-      <w:r>
-        <w:rPr>
-          <w:rStyle w:val="Hyperlink"/>
-          <w:rFonts w:ascii="Times New Roman" w:hAnsi="Times New Roman" w:cs="Times New Roman"/>
-        </w:rPr>
-        <w:instrText xml:space="preserve"> HYPERLINK "https://ahrp.org/about/" </w:instrText>
-      </w:r>
-      <w:r>
-        <w:rPr>
-          <w:rStyle w:val="Hyperlink"/>
-          <w:rFonts w:ascii="Times New Roman" w:hAnsi="Times New Roman" w:cs="Times New Roman"/>
-        </w:rPr>
-        <w:fldChar w:fldCharType="separate"/>
-      </w:r>
-      <w:r>
-        <w:rPr>
-          <w:rStyle w:val="Hyperlink"/>
-          <w:rFonts w:ascii="Times New Roman" w:hAnsi="Times New Roman" w:cs="Times New Roman"/>
-        </w:rPr>
-        <w:t>https://ahrp.org/about/</w:t>
-      </w:r>
-      <w:r>
-        <w:rPr>
-          <w:rStyle w:val="Hyperlink"/>
-          <w:rFonts w:ascii="Times New Roman" w:hAnsi="Times New Roman" w:cs="Times New Roman"/>
-        </w:rPr>
-        <w:fldChar w:fldCharType="end"/>
-      </w:r>
+      <w:hyperlink r:id="rId69" w:history="1">
+        <w:r>
+          <w:rPr>
+            <w:rStyle w:val="Hyperlink"/>
+            <w:rFonts w:ascii="Times New Roman" w:hAnsi="Times New Roman" w:cs="Times New Roman"/>
+          </w:rPr>
+          <w:t>https://ahrp.org/about/</w:t>
+        </w:r>
+      </w:hyperlink>
       <w:r>
         <w:rPr>
           <w:rFonts w:ascii="Times New Roman" w:hAnsi="Times New Roman" w:cs="Times New Roman"/>
@@ -6293,8 +6320,6 @@
         </w:rPr>
         <w:t>.</w:t>
       </w:r>
-      <w:bookmarkStart w:id="0" w:name="_GoBack"/>
-      <w:bookmarkEnd w:id="0"/>
     </w:p>
     <w:p>
       <w:pPr>
@@ -6325,7 +6350,7 @@
           <w:rFonts w:ascii="Times New Roman" w:hAnsi="Times New Roman" w:cs="Times New Roman"/>
         </w:rPr>
       </w:pPr>
-      <w:hyperlink r:id="rId69" w:history="1">
+      <w:hyperlink r:id="rId70" w:history="1">
         <w:r>
           <w:rPr>
             <w:rStyle w:val="Hyperlink"/>
@@ -6387,7 +6412,7 @@
           <w:rFonts w:ascii="Times New Roman" w:hAnsi="Times New Roman" w:cs="Times New Roman"/>
         </w:rPr>
       </w:pPr>
-      <w:hyperlink r:id="rId70" w:history="1">
+      <w:hyperlink r:id="rId71" w:history="1">
         <w:r>
           <w:rPr>
             <w:rStyle w:val="Hyperlink"/>
@@ -6468,7 +6493,7 @@
           <w:szCs w:val="24"/>
         </w:rPr>
       </w:pPr>
-      <w:hyperlink r:id="rId71" w:history="1">
+      <w:hyperlink r:id="rId72" w:history="1">
         <w:r>
           <w:rPr>
             <w:rStyle w:val="Hyperlink"/>
@@ -6542,7 +6567,7 @@
           <w:rFonts w:ascii="Times New Roman" w:hAnsi="Times New Roman" w:cs="Times New Roman"/>
         </w:rPr>
       </w:pPr>
-      <w:hyperlink r:id="rId72" w:history="1">
+      <w:hyperlink r:id="rId73" w:history="1">
         <w:r>
           <w:rPr>
             <w:rStyle w:val="Hyperlink"/>
@@ -6598,7 +6623,7 @@
           <w:rFonts w:ascii="Times New Roman" w:hAnsi="Times New Roman" w:cs="Times New Roman"/>
         </w:rPr>
       </w:pPr>
-      <w:hyperlink r:id="rId73" w:history="1">
+      <w:hyperlink r:id="rId74" w:history="1">
         <w:r>
           <w:rPr>
             <w:rStyle w:val="Hyperlink"/>
@@ -6647,6 +6672,7 @@
       <w:r>
         <w:rPr>
           <w:rStyle w:val="e24kjd"/>
+          <w:rFonts w:ascii="Times New Roman" w:hAnsi="Times New Roman" w:cs="Times New Roman"/>
           <w:b/>
           <w:bCs/>
         </w:rPr>
@@ -6655,12 +6681,14 @@
       <w:r>
         <w:rPr>
           <w:rStyle w:val="e24kjd"/>
+          <w:rFonts w:ascii="Times New Roman" w:hAnsi="Times New Roman" w:cs="Times New Roman"/>
         </w:rPr>
         <w:t xml:space="preserve"> are a type </w:t>
       </w:r>
       <w:r>
         <w:rPr>
           <w:rStyle w:val="e24kjd"/>
+          <w:rFonts w:ascii="Times New Roman" w:hAnsi="Times New Roman" w:cs="Times New Roman"/>
           <w:b/>
           <w:bCs/>
         </w:rPr>
@@ -6669,12 +6697,14 @@
       <w:r>
         <w:rPr>
           <w:rStyle w:val="e24kjd"/>
+          <w:rFonts w:ascii="Times New Roman" w:hAnsi="Times New Roman" w:cs="Times New Roman"/>
         </w:rPr>
         <w:t xml:space="preserve">. The only </w:t>
       </w:r>
       <w:r>
         <w:rPr>
           <w:rStyle w:val="e24kjd"/>
+          <w:rFonts w:ascii="Times New Roman" w:hAnsi="Times New Roman" w:cs="Times New Roman"/>
           <w:b/>
           <w:bCs/>
         </w:rPr>
@@ -6683,12 +6713,14 @@
       <w:r>
         <w:rPr>
           <w:rStyle w:val="e24kjd"/>
+          <w:rFonts w:ascii="Times New Roman" w:hAnsi="Times New Roman" w:cs="Times New Roman"/>
         </w:rPr>
         <w:t xml:space="preserve"> is that </w:t>
       </w:r>
       <w:r>
         <w:rPr>
           <w:rStyle w:val="e24kjd"/>
+          <w:rFonts w:ascii="Times New Roman" w:hAnsi="Times New Roman" w:cs="Times New Roman"/>
           <w:b/>
           <w:bCs/>
         </w:rPr>
@@ -6697,12 +6729,14 @@
       <w:r>
         <w:rPr>
           <w:rStyle w:val="e24kjd"/>
+          <w:rFonts w:ascii="Times New Roman" w:hAnsi="Times New Roman" w:cs="Times New Roman"/>
         </w:rPr>
         <w:t xml:space="preserve"> have frequently updated content and </w:t>
       </w:r>
       <w:r>
         <w:rPr>
           <w:rStyle w:val="e24kjd"/>
+          <w:rFonts w:ascii="Times New Roman" w:hAnsi="Times New Roman" w:cs="Times New Roman"/>
           <w:b/>
           <w:bCs/>
         </w:rPr>
@@ -6711,12 +6745,14 @@
       <w:r>
         <w:rPr>
           <w:rStyle w:val="e24kjd"/>
+          <w:rFonts w:ascii="Times New Roman" w:hAnsi="Times New Roman" w:cs="Times New Roman"/>
         </w:rPr>
         <w:t xml:space="preserve"> tend to be much more static and is organized into pages. A </w:t>
       </w:r>
       <w:r>
         <w:rPr>
           <w:rStyle w:val="e24kjd"/>
+          <w:rFonts w:ascii="Times New Roman" w:hAnsi="Times New Roman" w:cs="Times New Roman"/>
           <w:b/>
           <w:bCs/>
         </w:rPr>
@@ -6725,12 +6761,14 @@
       <w:r>
         <w:rPr>
           <w:rStyle w:val="e24kjd"/>
+          <w:rFonts w:ascii="Times New Roman" w:hAnsi="Times New Roman" w:cs="Times New Roman"/>
         </w:rPr>
         <w:t xml:space="preserve"> can be a </w:t>
       </w:r>
       <w:r>
         <w:rPr>
           <w:rStyle w:val="e24kjd"/>
+          <w:rFonts w:ascii="Times New Roman" w:hAnsi="Times New Roman" w:cs="Times New Roman"/>
           <w:b/>
           <w:bCs/>
         </w:rPr>
@@ -6739,12 +6777,14 @@
       <w:r>
         <w:rPr>
           <w:rStyle w:val="e24kjd"/>
+          <w:rFonts w:ascii="Times New Roman" w:hAnsi="Times New Roman" w:cs="Times New Roman"/>
         </w:rPr>
         <w:t xml:space="preserve"> on its own or a part </w:t>
       </w:r>
       <w:r>
         <w:rPr>
           <w:rStyle w:val="e24kjd"/>
+          <w:rFonts w:ascii="Times New Roman" w:hAnsi="Times New Roman" w:cs="Times New Roman"/>
           <w:b/>
           <w:bCs/>
         </w:rPr>
@@ -6753,12 +6793,14 @@
       <w:r>
         <w:rPr>
           <w:rStyle w:val="e24kjd"/>
+          <w:rFonts w:ascii="Times New Roman" w:hAnsi="Times New Roman" w:cs="Times New Roman"/>
         </w:rPr>
         <w:t xml:space="preserve"> a bigger </w:t>
       </w:r>
       <w:r>
         <w:rPr>
           <w:rStyle w:val="e24kjd"/>
+          <w:rFonts w:ascii="Times New Roman" w:hAnsi="Times New Roman" w:cs="Times New Roman"/>
           <w:b/>
           <w:bCs/>
         </w:rPr>
@@ -6767,12 +6809,14 @@
       <w:r>
         <w:rPr>
           <w:rStyle w:val="e24kjd"/>
+          <w:rFonts w:ascii="Times New Roman" w:hAnsi="Times New Roman" w:cs="Times New Roman"/>
         </w:rPr>
         <w:t xml:space="preserve">. Early iteration </w:t>
       </w:r>
       <w:r>
         <w:rPr>
           <w:rStyle w:val="e24kjd"/>
+          <w:rFonts w:ascii="Times New Roman" w:hAnsi="Times New Roman" w:cs="Times New Roman"/>
           <w:b/>
           <w:bCs/>
         </w:rPr>
@@ -6781,6 +6825,7 @@
       <w:r>
         <w:rPr>
           <w:rStyle w:val="e24kjd"/>
+          <w:rFonts w:ascii="Times New Roman" w:hAnsi="Times New Roman" w:cs="Times New Roman"/>
         </w:rPr>
         <w:t xml:space="preserve"> </w:t>
       </w:r>
@@ -6788,6 +6833,7 @@
       <w:r>
         <w:rPr>
           <w:rStyle w:val="e24kjd"/>
+          <w:rFonts w:ascii="Times New Roman" w:hAnsi="Times New Roman" w:cs="Times New Roman"/>
         </w:rPr>
         <w:t>were</w:t>
       </w:r>
@@ -6795,12 +6841,14 @@
       <w:r>
         <w:rPr>
           <w:rStyle w:val="e24kjd"/>
+          <w:rFonts w:ascii="Times New Roman" w:hAnsi="Times New Roman" w:cs="Times New Roman"/>
         </w:rPr>
         <w:t xml:space="preserve"> once used mostly </w:t>
       </w:r>
       <w:r>
         <w:rPr>
           <w:rStyle w:val="e24kjd"/>
+          <w:rFonts w:ascii="Times New Roman" w:hAnsi="Times New Roman" w:cs="Times New Roman"/>
           <w:b/>
           <w:bCs/>
         </w:rPr>
@@ -6809,6 +6857,7 @@
       <w:r>
         <w:rPr>
           <w:rStyle w:val="e24kjd"/>
+          <w:rFonts w:ascii="Times New Roman" w:hAnsi="Times New Roman" w:cs="Times New Roman"/>
         </w:rPr>
         <w:t xml:space="preserve"> online personal journals.</w:t>
       </w:r>
@@ -6838,7 +6887,7 @@
           <w:rFonts w:ascii="Times New Roman" w:hAnsi="Times New Roman" w:cs="Times New Roman"/>
         </w:rPr>
       </w:pPr>
-      <w:hyperlink r:id="rId74" w:history="1">
+      <w:hyperlink r:id="rId75" w:history="1">
         <w:r>
           <w:rPr>
             <w:rStyle w:val="Hyperlink"/>
@@ -6848,17 +6897,21 @@
         </w:r>
       </w:hyperlink>
       <w:r>
+        <w:rPr>
+          <w:rFonts w:ascii="Times New Roman" w:hAnsi="Times New Roman" w:cs="Times New Roman"/>
+        </w:rPr>
         <w:t xml:space="preserve">  -</w:t>
       </w:r>
       <w:r>
         <w:rPr>
+          <w:rFonts w:ascii="Times New Roman" w:hAnsi="Times New Roman" w:cs="Times New Roman"/>
           <w:iCs/>
         </w:rPr>
         <w:t>her name is Lauren and her</w:t>
       </w:r>
       <w:r>
         <w:rPr>
-          <w:rFonts w:eastAsia="Times New Roman"/>
+          <w:rFonts w:ascii="Times New Roman" w:eastAsia="Times New Roman" w:hAnsi="Times New Roman" w:cs="Times New Roman"/>
           <w:b/>
           <w:bCs/>
           <w:sz w:val="24"/>
@@ -6868,7 +6921,7 @@
       </w:r>
       <w:r>
         <w:rPr>
-          <w:rFonts w:eastAsia="Times New Roman"/>
+          <w:rFonts w:ascii="Times New Roman" w:eastAsia="Times New Roman" w:hAnsi="Times New Roman" w:cs="Times New Roman"/>
           <w:bCs/>
           <w:sz w:val="24"/>
           <w:szCs w:val="24"/>
@@ -6877,13 +6930,14 @@
       </w:r>
       <w:r>
         <w:rPr>
+          <w:rFonts w:ascii="Times New Roman" w:hAnsi="Times New Roman" w:cs="Times New Roman"/>
           <w:bCs/>
         </w:rPr>
         <w:t>she</w:t>
       </w:r>
       <w:r>
         <w:rPr>
-          <w:rFonts w:eastAsia="Times New Roman"/>
+          <w:rFonts w:ascii="Times New Roman" w:eastAsia="Times New Roman" w:hAnsi="Times New Roman" w:cs="Times New Roman"/>
           <w:bCs/>
           <w:sz w:val="24"/>
           <w:szCs w:val="24"/>
@@ -6892,7 +6946,7 @@
       </w:r>
       <w:r>
         <w:rPr>
-          <w:rFonts w:eastAsia="Times New Roman"/>
+          <w:rFonts w:ascii="Times New Roman" w:eastAsia="Times New Roman" w:hAnsi="Times New Roman" w:cs="Times New Roman"/>
           <w:sz w:val="24"/>
           <w:szCs w:val="24"/>
         </w:rPr>
@@ -6920,8 +6974,11 @@
     <w:p>
       <w:pPr>
         <w:pStyle w:val="ListParagraph"/>
-      </w:pPr>
-      <w:hyperlink r:id="rId75" w:history="1">
+        <w:rPr>
+          <w:rFonts w:ascii="Times New Roman" w:hAnsi="Times New Roman" w:cs="Times New Roman"/>
+        </w:rPr>
+      </w:pPr>
+      <w:hyperlink r:id="rId76" w:history="1">
         <w:r>
           <w:rPr>
             <w:rStyle w:val="Hyperlink"/>
@@ -6934,20 +6991,21 @@
         <w:rPr>
           <w:rFonts w:ascii="Times New Roman" w:hAnsi="Times New Roman" w:cs="Times New Roman"/>
         </w:rPr>
-        <w:t xml:space="preserve">  -</w:t>
-      </w:r>
-      <w:r>
-        <w:t xml:space="preserve">Pinch of Yum is one of the most popular </w:t>
-      </w:r>
-      <w:hyperlink r:id="rId76" w:tooltip="How to Start a Food Blog (to Make Money or Otherwise) in 2018" w:history="1">
+        <w:t xml:space="preserve">  -Pinch of Yum is one of the most popular </w:t>
+      </w:r>
+      <w:hyperlink r:id="rId77" w:tooltip="How to Start a Food Blog (to Make Money or Otherwise) in 2018" w:history="1">
         <w:r>
           <w:rPr>
             <w:rStyle w:val="Hyperlink"/>
+            <w:rFonts w:ascii="Times New Roman" w:hAnsi="Times New Roman" w:cs="Times New Roman"/>
           </w:rPr>
           <w:t>food and recipe blogs</w:t>
         </w:r>
       </w:hyperlink>
       <w:r>
+        <w:rPr>
+          <w:rFonts w:ascii="Times New Roman" w:hAnsi="Times New Roman" w:cs="Times New Roman"/>
+        </w:rPr>
         <w:t xml:space="preserve"> online. Started by Lindsay, a high school teacher, the blog allowed her to quit her day job and become a full-time blogger.</w:t>
       </w:r>
     </w:p>
@@ -6972,8 +7030,11 @@
     <w:p>
       <w:pPr>
         <w:pStyle w:val="ListParagraph"/>
-      </w:pPr>
-      <w:hyperlink r:id="rId77" w:history="1">
+        <w:rPr>
+          <w:rFonts w:ascii="Times New Roman" w:hAnsi="Times New Roman" w:cs="Times New Roman"/>
+        </w:rPr>
+      </w:pPr>
+      <w:hyperlink r:id="rId78" w:history="1">
         <w:r>
           <w:rPr>
             <w:rStyle w:val="Hyperlink"/>
@@ -6992,10 +7053,7 @@
         <w:rPr>
           <w:rFonts w:ascii="Times New Roman" w:hAnsi="Times New Roman" w:cs="Times New Roman"/>
         </w:rPr>
-        <w:t>-</w:t>
-      </w:r>
-      <w:r>
-        <w:t>WeTheParents is a popular parenting blog run by Neve and Keane (the parents). They share parenting tips for moms and dads and while doing so they make money by earning commission on products they recommend.</w:t>
+        <w:t>-WeTheParents is a popular parenting blog run by Neve and Keane (the parents). They share parenting tips for moms and dads and while doing so they make money by earning commission on products they recommend.</w:t>
       </w:r>
     </w:p>
     <w:p>
@@ -7019,32 +7077,24 @@
     <w:p>
       <w:pPr>
         <w:pStyle w:val="ListParagraph"/>
-      </w:pPr>
-      <w:hyperlink r:id="rId78" w:history="1">
+        <w:rPr>
+          <w:rFonts w:ascii="Times New Roman" w:hAnsi="Times New Roman" w:cs="Times New Roman"/>
+        </w:rPr>
+      </w:pPr>
+      <w:hyperlink r:id="rId79" w:history="1">
         <w:r>
           <w:rPr>
             <w:rStyle w:val="Hyperlink"/>
+            <w:rFonts w:ascii="Times New Roman" w:hAnsi="Times New Roman" w:cs="Times New Roman"/>
           </w:rPr>
           <w:t>https://weworewhat.com/</w:t>
         </w:r>
       </w:hyperlink>
       <w:r>
-        <w:t xml:space="preserve">  -</w:t>
-      </w:r>
-      <w:r>
-        <w:t xml:space="preserve">Started by Danielle Bernstein, We Wore What is a popular </w:t>
-      </w:r>
-      <w:r>
-        <w:t>fashion blog</w:t>
-      </w:r>
-      <w:r>
-        <w:t xml:space="preserve">. </w:t>
-      </w:r>
-      <w:r>
-        <w:t>I</w:t>
-      </w:r>
-      <w:r>
-        <w:t>t covers everything from fashion to interior design to menswear.</w:t>
+        <w:rPr>
+          <w:rFonts w:ascii="Times New Roman" w:hAnsi="Times New Roman" w:cs="Times New Roman"/>
+        </w:rPr>
+        <w:t xml:space="preserve">  -Started by Danielle Bernstein, We Wore What is a popular fashion blog. It covers everything from fashion to interior design to menswear.</w:t>
       </w:r>
     </w:p>
     <w:p>
@@ -7068,20 +7118,24 @@
     <w:p>
       <w:pPr>
         <w:pStyle w:val="ListParagraph"/>
-      </w:pPr>
-      <w:hyperlink r:id="rId79" w:history="1">
+        <w:rPr>
+          <w:rFonts w:ascii="Times New Roman" w:hAnsi="Times New Roman" w:cs="Times New Roman"/>
+        </w:rPr>
+      </w:pPr>
+      <w:hyperlink r:id="rId80" w:history="1">
         <w:r>
           <w:rPr>
             <w:rStyle w:val="Hyperlink"/>
+            <w:rFonts w:ascii="Times New Roman" w:hAnsi="Times New Roman" w:cs="Times New Roman"/>
           </w:rPr>
           <w:t>https://www.nerdfitness.com/</w:t>
         </w:r>
       </w:hyperlink>
       <w:r>
-        <w:t xml:space="preserve"> - </w:t>
-      </w:r>
-      <w:r>
-        <w:t>A fitness blog started by Steve Kamb, Nerd Fitness is dedicated to helping people stay fit. It provides fitness advice, motivation, support, diet and exercise tips.</w:t>
+        <w:rPr>
+          <w:rFonts w:ascii="Times New Roman" w:hAnsi="Times New Roman" w:cs="Times New Roman"/>
+        </w:rPr>
+        <w:t xml:space="preserve"> - A fitness blog started by Steve Kamb, Nerd Fitness is dedicated to helping people stay fit. It provides fitness advice, motivation, support, diet and exercise tips.</w:t>
       </w:r>
     </w:p>
     <w:p>
@@ -7106,20 +7160,24 @@
     <w:p>
       <w:pPr>
         <w:pStyle w:val="ListParagraph"/>
-      </w:pPr>
-      <w:hyperlink r:id="rId80" w:history="1">
+        <w:rPr>
+          <w:rFonts w:ascii="Times New Roman" w:hAnsi="Times New Roman" w:cs="Times New Roman"/>
+        </w:rPr>
+      </w:pPr>
+      <w:hyperlink r:id="rId81" w:history="1">
         <w:r>
           <w:rPr>
             <w:rStyle w:val="Hyperlink"/>
+            <w:rFonts w:ascii="Times New Roman" w:hAnsi="Times New Roman" w:cs="Times New Roman"/>
           </w:rPr>
           <w:t>https://www.lostwithpurpose.com/</w:t>
         </w:r>
       </w:hyperlink>
       <w:r>
-        <w:t xml:space="preserve">  -</w:t>
-      </w:r>
-      <w:r>
-        <w:t>A popular travel blog run by Alex, who shares her journeys while offering travel tips, advice, and guides for other backpackers.</w:t>
+        <w:rPr>
+          <w:rFonts w:ascii="Times New Roman" w:hAnsi="Times New Roman" w:cs="Times New Roman"/>
+        </w:rPr>
+        <w:t xml:space="preserve">  -A popular travel blog run by Alex, who shares her journeys while offering travel tips, advice, and guides for other backpackers.</w:t>
       </w:r>
     </w:p>
     <w:p>
@@ -7147,19 +7205,20 @@
           <w:rFonts w:ascii="Times New Roman" w:hAnsi="Times New Roman" w:cs="Times New Roman"/>
         </w:rPr>
       </w:pPr>
-      <w:hyperlink r:id="rId81" w:history="1">
+      <w:hyperlink r:id="rId82" w:history="1">
         <w:r>
           <w:rPr>
             <w:rStyle w:val="Hyperlink"/>
+            <w:rFonts w:ascii="Times New Roman" w:hAnsi="Times New Roman" w:cs="Times New Roman"/>
           </w:rPr>
           <w:t>https://tinybuddha.com/</w:t>
         </w:r>
       </w:hyperlink>
       <w:r>
-        <w:t xml:space="preserve">  -</w:t>
-      </w:r>
-      <w:r>
-        <w:t>Tiny Buddha is a personal development blog created by Lori Deschene. The blog publishes content on happiness, love, relationships, mindfulness, spirituality, simplicity, minimalism, letting go, and more.</w:t>
+        <w:rPr>
+          <w:rFonts w:ascii="Times New Roman" w:hAnsi="Times New Roman" w:cs="Times New Roman"/>
+        </w:rPr>
+        <w:t xml:space="preserve">  -Tiny Buddha is a personal development blog created by Lori Deschene. The blog publishes content on happiness, love, relationships, mindfulness, spirituality, simplicity, minimalism, letting go, and more.</w:t>
       </w:r>
     </w:p>
     <w:p>
@@ -7230,7 +7289,7 @@
           <w:rFonts w:ascii="Times New Roman" w:hAnsi="Times New Roman" w:cs="Times New Roman"/>
         </w:rPr>
       </w:pPr>
-      <w:hyperlink r:id="rId82" w:history="1">
+      <w:hyperlink r:id="rId83" w:history="1">
         <w:r>
           <w:rPr>
             <w:rStyle w:val="Hyperlink"/>
@@ -7277,7 +7336,7 @@
           <w:rFonts w:ascii="Times New Roman" w:hAnsi="Times New Roman" w:cs="Times New Roman"/>
         </w:rPr>
       </w:pPr>
-      <w:hyperlink r:id="rId83" w:history="1">
+      <w:hyperlink r:id="rId84" w:history="1">
         <w:r>
           <w:rPr>
             <w:rStyle w:val="Hyperlink"/>
@@ -7383,7 +7442,7 @@
           <w:rFonts w:ascii="Times New Roman" w:hAnsi="Times New Roman" w:cs="Times New Roman"/>
         </w:rPr>
       </w:pPr>
-      <w:hyperlink r:id="rId84" w:history="1">
+      <w:hyperlink r:id="rId85" w:history="1">
         <w:r>
           <w:rPr>
             <w:rStyle w:val="Hyperlink"/>
@@ -7430,7 +7489,7 @@
           <w:rFonts w:ascii="Times New Roman" w:hAnsi="Times New Roman" w:cs="Times New Roman"/>
         </w:rPr>
       </w:pPr>
-      <w:hyperlink r:id="rId85" w:history="1">
+      <w:hyperlink r:id="rId86" w:history="1">
         <w:r>
           <w:rPr>
             <w:rStyle w:val="Hyperlink"/>
@@ -7471,7 +7530,7 @@
           <w:rFonts w:ascii="Times New Roman" w:hAnsi="Times New Roman" w:cs="Times New Roman"/>
         </w:rPr>
       </w:pPr>
-      <w:hyperlink r:id="rId86" w:history="1">
+      <w:hyperlink r:id="rId87" w:history="1">
         <w:r>
           <w:rPr>
             <w:rStyle w:val="Hyperlink"/>
@@ -7512,7 +7571,7 @@
           <w:rFonts w:ascii="Times New Roman" w:hAnsi="Times New Roman" w:cs="Times New Roman"/>
         </w:rPr>
       </w:pPr>
-      <w:hyperlink r:id="rId87" w:history="1">
+      <w:hyperlink r:id="rId88" w:history="1">
         <w:r>
           <w:rPr>
             <w:rStyle w:val="Hyperlink"/>
@@ -7694,7 +7753,7 @@
           <w:rFonts w:ascii="Times New Roman" w:hAnsi="Times New Roman" w:cs="Times New Roman"/>
         </w:rPr>
       </w:pPr>
-      <w:hyperlink r:id="rId88" w:history="1">
+      <w:hyperlink r:id="rId89" w:history="1">
         <w:r>
           <w:rPr>
             <w:rStyle w:val="Hyperlink"/>
@@ -7759,7 +7818,7 @@
           <w:rFonts w:ascii="Times New Roman" w:hAnsi="Times New Roman" w:cs="Times New Roman"/>
         </w:rPr>
       </w:pPr>
-      <w:hyperlink r:id="rId89" w:history="1">
+      <w:hyperlink r:id="rId90" w:history="1">
         <w:r>
           <w:rPr>
             <w:rStyle w:val="Hyperlink"/>
@@ -7800,7 +7859,7 @@
           <w:rFonts w:ascii="Times New Roman" w:hAnsi="Times New Roman" w:cs="Times New Roman"/>
         </w:rPr>
       </w:pPr>
-      <w:hyperlink r:id="rId90" w:history="1">
+      <w:hyperlink r:id="rId91" w:history="1">
         <w:r>
           <w:rPr>
             <w:rStyle w:val="Hyperlink"/>
@@ -7855,7 +7914,7 @@
           <w:rFonts w:ascii="Times New Roman" w:hAnsi="Times New Roman" w:cs="Times New Roman"/>
         </w:rPr>
       </w:pPr>
-      <w:hyperlink r:id="rId91" w:history="1">
+      <w:hyperlink r:id="rId92" w:history="1">
         <w:r>
           <w:rPr>
             <w:rStyle w:val="Hyperlink"/>
@@ -7896,7 +7955,7 @@
           <w:rFonts w:ascii="Times New Roman" w:hAnsi="Times New Roman" w:cs="Times New Roman"/>
         </w:rPr>
       </w:pPr>
-      <w:hyperlink r:id="rId92" w:history="1">
+      <w:hyperlink r:id="rId93" w:history="1">
         <w:r>
           <w:rPr>
             <w:rStyle w:val="Hyperlink"/>
@@ -7955,7 +8014,7 @@
           <w:rFonts w:ascii="Times New Roman" w:hAnsi="Times New Roman" w:cs="Times New Roman"/>
         </w:rPr>
       </w:pPr>
-      <w:hyperlink r:id="rId93" w:history="1">
+      <w:hyperlink r:id="rId94" w:history="1">
         <w:r>
           <w:rPr>
             <w:rStyle w:val="Hyperlink"/>
@@ -7996,7 +8055,7 @@
           <w:rFonts w:ascii="Times New Roman" w:hAnsi="Times New Roman" w:cs="Times New Roman"/>
         </w:rPr>
       </w:pPr>
-      <w:hyperlink r:id="rId94" w:history="1">
+      <w:hyperlink r:id="rId95" w:history="1">
         <w:r>
           <w:rPr>
             <w:rStyle w:val="Hyperlink"/>
@@ -8057,7 +8116,7 @@
           <w:rFonts w:ascii="Times New Roman" w:hAnsi="Times New Roman" w:cs="Times New Roman"/>
         </w:rPr>
       </w:pPr>
-      <w:hyperlink r:id="rId95" w:history="1">
+      <w:hyperlink r:id="rId96" w:history="1">
         <w:r>
           <w:rPr>
             <w:rStyle w:val="Hyperlink"/>
@@ -8098,7 +8157,7 @@
           <w:rFonts w:ascii="Times New Roman" w:hAnsi="Times New Roman" w:cs="Times New Roman"/>
         </w:rPr>
       </w:pPr>
-      <w:hyperlink r:id="rId96" w:history="1">
+      <w:hyperlink r:id="rId97" w:history="1">
         <w:r>
           <w:rPr>
             <w:rStyle w:val="Hyperlink"/>
@@ -8139,7 +8198,7 @@
           <w:rFonts w:ascii="Times New Roman" w:hAnsi="Times New Roman" w:cs="Times New Roman"/>
         </w:rPr>
       </w:pPr>
-      <w:hyperlink r:id="rId97" w:history="1">
+      <w:hyperlink r:id="rId98" w:history="1">
         <w:r>
           <w:rPr>
             <w:rStyle w:val="Hyperlink"/>
@@ -8180,7 +8239,7 @@
           <w:rFonts w:ascii="Times New Roman" w:hAnsi="Times New Roman" w:cs="Times New Roman"/>
         </w:rPr>
       </w:pPr>
-      <w:hyperlink r:id="rId98" w:history="1">
+      <w:hyperlink r:id="rId99" w:history="1">
         <w:r>
           <w:rPr>
             <w:rStyle w:val="Hyperlink"/>
@@ -8221,7 +8280,7 @@
           <w:rFonts w:ascii="Times New Roman" w:hAnsi="Times New Roman" w:cs="Times New Roman"/>
         </w:rPr>
       </w:pPr>
-      <w:hyperlink r:id="rId99" w:history="1">
+      <w:hyperlink r:id="rId100" w:history="1">
         <w:r>
           <w:rPr>
             <w:rStyle w:val="Hyperlink"/>
@@ -8262,7 +8321,7 @@
           <w:rFonts w:ascii="Times New Roman" w:hAnsi="Times New Roman" w:cs="Times New Roman"/>
         </w:rPr>
       </w:pPr>
-      <w:hyperlink r:id="rId100" w:history="1">
+      <w:hyperlink r:id="rId101" w:history="1">
         <w:r>
           <w:rPr>
             <w:rStyle w:val="Hyperlink"/>
@@ -8319,7 +8378,7 @@
           <w:rFonts w:ascii="Times New Roman" w:hAnsi="Times New Roman" w:cs="Times New Roman"/>
         </w:rPr>
       </w:pPr>
-      <w:hyperlink r:id="rId101" w:history="1">
+      <w:hyperlink r:id="rId102" w:history="1">
         <w:r>
           <w:rPr>
             <w:rStyle w:val="Hyperlink"/>
@@ -8373,7 +8432,7 @@
           <w:rFonts w:ascii="Times New Roman" w:hAnsi="Times New Roman" w:cs="Times New Roman"/>
         </w:rPr>
       </w:pPr>
-      <w:hyperlink r:id="rId102" w:anchor="/experiences" w:history="1">
+      <w:hyperlink r:id="rId103" w:anchor="/experiences" w:history="1">
         <w:r>
           <w:rPr>
             <w:rStyle w:val="Hyperlink"/>
@@ -8435,7 +8494,7 @@
           <w:rFonts w:ascii="Times New Roman" w:hAnsi="Times New Roman" w:cs="Times New Roman"/>
         </w:rPr>
       </w:pPr>
-      <w:hyperlink r:id="rId103" w:history="1">
+      <w:hyperlink r:id="rId104" w:history="1">
         <w:r>
           <w:rPr>
             <w:rStyle w:val="Hyperlink"/>
@@ -8504,7 +8563,7 @@
           <w:rFonts w:ascii="Times New Roman" w:hAnsi="Times New Roman" w:cs="Times New Roman"/>
         </w:rPr>
       </w:pPr>
-      <w:hyperlink r:id="rId104" w:history="1">
+      <w:hyperlink r:id="rId105" w:history="1">
         <w:r>
           <w:rPr>
             <w:rStyle w:val="Hyperlink"/>
@@ -8559,7 +8618,7 @@
           <w:rFonts w:ascii="Times New Roman" w:hAnsi="Times New Roman" w:cs="Times New Roman"/>
         </w:rPr>
       </w:pPr>
-      <w:hyperlink r:id="rId105" w:history="1">
+      <w:hyperlink r:id="rId106" w:history="1">
         <w:r>
           <w:rPr>
             <w:rStyle w:val="Hyperlink"/>
@@ -8584,10 +8643,1066 @@
     </w:p>
     <w:p>
       <w:pPr>
-        <w:rPr>
-          <w:rFonts w:ascii="Times New Roman" w:hAnsi="Times New Roman" w:cs="Times New Roman"/>
-        </w:rPr>
-      </w:pPr>
+        <w:pStyle w:val="Heading1"/>
+        <w:rPr>
+          <w:rFonts w:ascii="Times New Roman" w:hAnsi="Times New Roman" w:cs="Times New Roman"/>
+        </w:rPr>
+      </w:pPr>
+      <w:r>
+        <w:rPr>
+          <w:rFonts w:ascii="Times New Roman" w:hAnsi="Times New Roman" w:cs="Times New Roman"/>
+        </w:rPr>
+        <w:t xml:space="preserve">Evaluation of Websites </w:t>
+      </w:r>
+    </w:p>
+    <w:p>
+      <w:pPr>
+        <w:pStyle w:val="Heading2"/>
+        <w:rPr>
+          <w:rFonts w:cs="Times New Roman"/>
+        </w:rPr>
+      </w:pPr>
+      <w:r>
+        <w:rPr>
+          <w:rFonts w:cs="Times New Roman"/>
+        </w:rPr>
+        <w:t>Guidelines for Evaluating Websites</w:t>
+      </w:r>
+    </w:p>
+    <w:p>
+      <w:pPr>
+        <w:spacing w:line="360" w:lineRule="auto"/>
+        <w:jc w:val="both"/>
+        <w:rPr>
+          <w:rFonts w:ascii="Times New Roman" w:hAnsi="Times New Roman" w:cs="Times New Roman"/>
+          <w:color w:val="000000"/>
+          <w:sz w:val="24"/>
+          <w:szCs w:val="24"/>
+          <w:shd w:val="clear" w:color="auto" w:fill="FFFFFF"/>
+        </w:rPr>
+      </w:pPr>
+      <w:r>
+        <w:rPr>
+          <w:rFonts w:ascii="Times New Roman" w:hAnsi="Times New Roman" w:cs="Times New Roman"/>
+          <w:color w:val="000000"/>
+          <w:sz w:val="24"/>
+          <w:szCs w:val="24"/>
+          <w:shd w:val="clear" w:color="auto" w:fill="FFFFFF"/>
+        </w:rPr>
+        <w:t>The following checklist are combined from several sources. They are a summary of criteria for evaluating Web sites. The more criteria a site meets, the more likely it is to be a valuable resource.</w:t>
+      </w:r>
+    </w:p>
+    <w:p>
+      <w:pPr>
+        <w:pStyle w:val="Heading3"/>
+        <w:rPr>
+          <w:rFonts w:ascii="Times New Roman" w:hAnsi="Times New Roman" w:cs="Times New Roman"/>
+          <w:b/>
+          <w:shd w:val="clear" w:color="auto" w:fill="FFFFFF"/>
+        </w:rPr>
+      </w:pPr>
+      <w:r>
+        <w:rPr>
+          <w:rFonts w:ascii="Times New Roman" w:hAnsi="Times New Roman" w:cs="Times New Roman"/>
+          <w:b/>
+          <w:shd w:val="clear" w:color="auto" w:fill="FFFFFF"/>
+        </w:rPr>
+        <w:t>Accuracy</w:t>
+      </w:r>
+    </w:p>
+    <w:p>
+      <w:pPr>
+        <w:spacing w:before="120" w:after="120" w:line="360" w:lineRule="auto"/>
+        <w:jc w:val="both"/>
+        <w:rPr>
+          <w:rFonts w:ascii="Times New Roman" w:hAnsi="Times New Roman" w:cs="Times New Roman"/>
+          <w:sz w:val="24"/>
+          <w:szCs w:val="24"/>
+          <w:shd w:val="clear" w:color="auto" w:fill="FFFFFF"/>
+        </w:rPr>
+      </w:pPr>
+      <w:r>
+        <w:rPr>
+          <w:rFonts w:ascii="Times New Roman" w:hAnsi="Times New Roman" w:cs="Times New Roman"/>
+          <w:sz w:val="24"/>
+          <w:szCs w:val="24"/>
+          <w:shd w:val="clear" w:color="auto" w:fill="FFFFFF"/>
+        </w:rPr>
+        <w:t>Accuracy is the reliability, truthfulness, and correctness of the content. When evaluating based on accuracy</w:t>
+      </w:r>
+      <w:r>
+        <w:rPr>
+          <w:rFonts w:ascii="Times New Roman" w:hAnsi="Times New Roman" w:cs="Times New Roman"/>
+          <w:sz w:val="24"/>
+          <w:szCs w:val="24"/>
+          <w:shd w:val="clear" w:color="auto" w:fill="FFFFFF"/>
+        </w:rPr>
+        <w:t>,</w:t>
+      </w:r>
+      <w:r>
+        <w:rPr>
+          <w:rFonts w:ascii="Times New Roman" w:hAnsi="Times New Roman" w:cs="Times New Roman"/>
+          <w:sz w:val="24"/>
+          <w:szCs w:val="24"/>
+          <w:shd w:val="clear" w:color="auto" w:fill="FFFFFF"/>
+        </w:rPr>
+        <w:t xml:space="preserve"> questions that are asked are:</w:t>
+      </w:r>
+    </w:p>
+    <w:p>
+      <w:pPr>
+        <w:pStyle w:val="ListParagraph"/>
+        <w:numPr>
+          <w:ilvl w:val="0"/>
+          <w:numId w:val="18"/>
+        </w:numPr>
+        <w:rPr>
+          <w:rFonts w:ascii="Times New Roman" w:hAnsi="Times New Roman" w:cs="Times New Roman"/>
+        </w:rPr>
+      </w:pPr>
+      <w:r>
+        <w:rPr>
+          <w:rFonts w:ascii="Times New Roman" w:hAnsi="Times New Roman" w:cs="Times New Roman"/>
+        </w:rPr>
+        <w:t xml:space="preserve">Reliability: Is the author affiliated with a known, respectable institution? </w:t>
+      </w:r>
+    </w:p>
+    <w:p>
+      <w:pPr>
+        <w:pStyle w:val="ListParagraph"/>
+        <w:numPr>
+          <w:ilvl w:val="0"/>
+          <w:numId w:val="18"/>
+        </w:numPr>
+        <w:rPr>
+          <w:rFonts w:ascii="Times New Roman" w:hAnsi="Times New Roman" w:cs="Times New Roman"/>
+        </w:rPr>
+      </w:pPr>
+      <w:r>
+        <w:rPr>
+          <w:rFonts w:ascii="Times New Roman" w:hAnsi="Times New Roman" w:cs="Times New Roman"/>
+        </w:rPr>
+        <w:t xml:space="preserve">References: do statistics and other factual information receive proper references as to their origin? </w:t>
+      </w:r>
+    </w:p>
+    <w:p>
+      <w:pPr>
+        <w:pStyle w:val="ListParagraph"/>
+        <w:numPr>
+          <w:ilvl w:val="0"/>
+          <w:numId w:val="18"/>
+        </w:numPr>
+        <w:rPr>
+          <w:rFonts w:ascii="Times New Roman" w:hAnsi="Times New Roman" w:cs="Times New Roman"/>
+        </w:rPr>
+      </w:pPr>
+      <w:r>
+        <w:rPr>
+          <w:rFonts w:ascii="Times New Roman" w:hAnsi="Times New Roman" w:cs="Times New Roman"/>
+        </w:rPr>
+        <w:t xml:space="preserve">Does the reading you have already done on the subject make the information seem accurate? </w:t>
+      </w:r>
+    </w:p>
+    <w:p>
+      <w:pPr>
+        <w:pStyle w:val="ListParagraph"/>
+        <w:numPr>
+          <w:ilvl w:val="0"/>
+          <w:numId w:val="18"/>
+        </w:numPr>
+        <w:rPr>
+          <w:rFonts w:ascii="Times New Roman" w:hAnsi="Times New Roman" w:cs="Times New Roman"/>
+        </w:rPr>
+      </w:pPr>
+      <w:r>
+        <w:rPr>
+          <w:rFonts w:ascii="Times New Roman" w:hAnsi="Times New Roman" w:cs="Times New Roman"/>
+        </w:rPr>
+        <w:t xml:space="preserve">Is the information comparable to other sites on the same topic? </w:t>
+      </w:r>
+    </w:p>
+    <w:p>
+      <w:pPr>
+        <w:pStyle w:val="ListParagraph"/>
+        <w:numPr>
+          <w:ilvl w:val="0"/>
+          <w:numId w:val="18"/>
+        </w:numPr>
+        <w:rPr>
+          <w:rFonts w:ascii="Times New Roman" w:hAnsi="Times New Roman" w:cs="Times New Roman"/>
+        </w:rPr>
+      </w:pPr>
+      <w:r>
+        <w:rPr>
+          <w:rFonts w:ascii="Times New Roman" w:hAnsi="Times New Roman" w:cs="Times New Roman"/>
+        </w:rPr>
+        <w:t xml:space="preserve">Does the text follow basic rules of grammar, spelling and composition? </w:t>
+      </w:r>
+    </w:p>
+    <w:p>
+      <w:pPr>
+        <w:pStyle w:val="ListParagraph"/>
+        <w:numPr>
+          <w:ilvl w:val="0"/>
+          <w:numId w:val="18"/>
+        </w:numPr>
+        <w:rPr>
+          <w:rFonts w:ascii="Times New Roman" w:hAnsi="Times New Roman" w:cs="Times New Roman"/>
+        </w:rPr>
+      </w:pPr>
+      <w:r>
+        <w:rPr>
+          <w:rFonts w:ascii="Times New Roman" w:hAnsi="Times New Roman" w:cs="Times New Roman"/>
+        </w:rPr>
+        <w:t>Is a bibliography or reference list included?</w:t>
+      </w:r>
+    </w:p>
+    <w:p>
+      <w:pPr>
+        <w:pStyle w:val="Heading3"/>
+        <w:rPr>
+          <w:rFonts w:ascii="Times New Roman" w:hAnsi="Times New Roman" w:cs="Times New Roman"/>
+          <w:b/>
+          <w:shd w:val="clear" w:color="auto" w:fill="FFFFFF"/>
+        </w:rPr>
+      </w:pPr>
+      <w:r>
+        <w:rPr>
+          <w:rFonts w:ascii="Times New Roman" w:hAnsi="Times New Roman" w:cs="Times New Roman"/>
+          <w:b/>
+          <w:shd w:val="clear" w:color="auto" w:fill="FFFFFF"/>
+        </w:rPr>
+        <w:t>Authority</w:t>
+      </w:r>
+    </w:p>
+    <w:p>
+      <w:pPr>
+        <w:rPr>
+          <w:rFonts w:ascii="Times New Roman" w:hAnsi="Times New Roman" w:cs="Times New Roman"/>
+        </w:rPr>
+      </w:pPr>
+      <w:r>
+        <w:rPr>
+          <w:rFonts w:ascii="Times New Roman" w:hAnsi="Times New Roman" w:cs="Times New Roman"/>
+        </w:rPr>
+        <w:t xml:space="preserve">Authority reveals that the person, institution or agency responsible for a site has the qualifications and knowledge to do so. Evaluating a web site for authority: </w:t>
+      </w:r>
+    </w:p>
+    <w:p>
+      <w:pPr>
+        <w:rPr>
+          <w:rFonts w:ascii="Times New Roman" w:hAnsi="Times New Roman" w:cs="Times New Roman"/>
+        </w:rPr>
+      </w:pPr>
+      <w:r>
+        <w:rPr>
+          <w:rFonts w:ascii="Times New Roman" w:hAnsi="Times New Roman" w:cs="Times New Roman"/>
+        </w:rPr>
+        <w:t xml:space="preserve"> </w:t>
+      </w:r>
+    </w:p>
+    <w:p>
+      <w:pPr>
+        <w:pStyle w:val="ListParagraph"/>
+        <w:numPr>
+          <w:ilvl w:val="0"/>
+          <w:numId w:val="25"/>
+        </w:numPr>
+        <w:rPr>
+          <w:rFonts w:ascii="Times New Roman" w:hAnsi="Times New Roman" w:cs="Times New Roman"/>
+        </w:rPr>
+      </w:pPr>
+      <w:r>
+        <w:rPr>
+          <w:rFonts w:ascii="Times New Roman" w:hAnsi="Times New Roman" w:cs="Times New Roman"/>
+        </w:rPr>
+        <w:lastRenderedPageBreak/>
+        <w:t xml:space="preserve">Authorship: It should be clear who developed the site. </w:t>
+      </w:r>
+    </w:p>
+    <w:p>
+      <w:pPr>
+        <w:pStyle w:val="ListParagraph"/>
+        <w:numPr>
+          <w:ilvl w:val="0"/>
+          <w:numId w:val="25"/>
+        </w:numPr>
+        <w:rPr>
+          <w:rFonts w:ascii="Times New Roman" w:hAnsi="Times New Roman" w:cs="Times New Roman"/>
+        </w:rPr>
+      </w:pPr>
+      <w:r>
+        <w:rPr>
+          <w:rFonts w:ascii="Times New Roman" w:hAnsi="Times New Roman" w:cs="Times New Roman"/>
+        </w:rPr>
+        <w:t xml:space="preserve">Contact information should be clearly provided: e-mail address, snail mail address, phone number, and fax number. </w:t>
+      </w:r>
+    </w:p>
+    <w:p>
+      <w:pPr>
+        <w:pStyle w:val="ListParagraph"/>
+        <w:numPr>
+          <w:ilvl w:val="0"/>
+          <w:numId w:val="25"/>
+        </w:numPr>
+        <w:rPr>
+          <w:rFonts w:ascii="Times New Roman" w:hAnsi="Times New Roman" w:cs="Times New Roman"/>
+        </w:rPr>
+      </w:pPr>
+      <w:r>
+        <w:rPr>
+          <w:rFonts w:ascii="Times New Roman" w:hAnsi="Times New Roman" w:cs="Times New Roman"/>
+        </w:rPr>
+        <w:t xml:space="preserve">Credentials: the author should state qualifications, credentials, or personal background that gives them authority to present information. </w:t>
+      </w:r>
+    </w:p>
+    <w:p>
+      <w:pPr>
+        <w:pStyle w:val="ListParagraph"/>
+        <w:numPr>
+          <w:ilvl w:val="0"/>
+          <w:numId w:val="25"/>
+        </w:numPr>
+        <w:rPr>
+          <w:rFonts w:ascii="Times New Roman" w:hAnsi="Times New Roman" w:cs="Times New Roman"/>
+        </w:rPr>
+      </w:pPr>
+      <w:r>
+        <w:rPr>
+          <w:rFonts w:ascii="Times New Roman" w:hAnsi="Times New Roman" w:cs="Times New Roman"/>
+        </w:rPr>
+        <w:t>Check to see if the site supported by an organization or a commercial body</w:t>
+      </w:r>
+    </w:p>
+    <w:p>
+      <w:pPr>
+        <w:numPr>
+          <w:ilvl w:val="0"/>
+          <w:numId w:val="25"/>
+        </w:numPr>
+        <w:shd w:val="clear" w:color="auto" w:fill="FFFFFF"/>
+        <w:spacing w:after="0" w:line="360" w:lineRule="auto"/>
+        <w:rPr>
+          <w:rFonts w:ascii="Times New Roman" w:eastAsia="Times New Roman" w:hAnsi="Times New Roman" w:cs="Times New Roman"/>
+          <w:color w:val="000000"/>
+          <w:szCs w:val="18"/>
+        </w:rPr>
+      </w:pPr>
+      <w:r>
+        <w:rPr>
+          <w:rFonts w:ascii="Times New Roman" w:eastAsia="Times New Roman" w:hAnsi="Times New Roman" w:cs="Times New Roman"/>
+          <w:bCs/>
+          <w:color w:val="000000"/>
+          <w:sz w:val="24"/>
+          <w:szCs w:val="20"/>
+        </w:rPr>
+        <w:t>Does the information relate to the individual’s topic or answer his/her question?</w:t>
+      </w:r>
+    </w:p>
+    <w:p>
+      <w:pPr>
+        <w:pStyle w:val="Heading3"/>
+        <w:rPr>
+          <w:rFonts w:ascii="Times New Roman" w:hAnsi="Times New Roman" w:cs="Times New Roman"/>
+          <w:b/>
+          <w:shd w:val="clear" w:color="auto" w:fill="FFFFFF"/>
+        </w:rPr>
+      </w:pPr>
+      <w:r>
+        <w:rPr>
+          <w:rFonts w:ascii="Times New Roman" w:hAnsi="Times New Roman" w:cs="Times New Roman"/>
+          <w:b/>
+          <w:shd w:val="clear" w:color="auto" w:fill="FFFFFF"/>
+        </w:rPr>
+        <w:t>Purpose</w:t>
+      </w:r>
+    </w:p>
+    <w:p>
+      <w:pPr>
+        <w:spacing w:before="120" w:after="120" w:line="240" w:lineRule="auto"/>
+        <w:jc w:val="both"/>
+        <w:rPr>
+          <w:rFonts w:ascii="Times New Roman" w:hAnsi="Times New Roman" w:cs="Times New Roman"/>
+          <w:sz w:val="24"/>
+          <w:szCs w:val="24"/>
+          <w:shd w:val="clear" w:color="auto" w:fill="FFFFFF"/>
+        </w:rPr>
+      </w:pPr>
+      <w:r>
+        <w:rPr>
+          <w:rFonts w:ascii="Times New Roman" w:hAnsi="Times New Roman" w:cs="Times New Roman"/>
+          <w:sz w:val="24"/>
+          <w:szCs w:val="24"/>
+        </w:rPr>
+        <w:t>The purpose of the information presented in the site should be clear. Some sites are meant to inform, persuade, state an opinion, entertain, or parody something or someone.</w:t>
+      </w:r>
+      <w:r>
+        <w:rPr>
+          <w:rFonts w:ascii="Times New Roman" w:hAnsi="Times New Roman" w:cs="Times New Roman"/>
+          <w:sz w:val="24"/>
+          <w:szCs w:val="24"/>
+          <w:shd w:val="clear" w:color="auto" w:fill="FFFFFF"/>
+        </w:rPr>
+        <w:t xml:space="preserve"> </w:t>
+      </w:r>
+      <w:r>
+        <w:rPr>
+          <w:rFonts w:ascii="Times New Roman" w:hAnsi="Times New Roman" w:cs="Times New Roman"/>
+          <w:sz w:val="24"/>
+          <w:szCs w:val="24"/>
+          <w:shd w:val="clear" w:color="auto" w:fill="FFFFFF"/>
+        </w:rPr>
+        <w:t>When evaluating based on purpose, questions that are asked are:</w:t>
+      </w:r>
+    </w:p>
+    <w:p>
+      <w:pPr>
+        <w:pStyle w:val="ListParagraph"/>
+        <w:numPr>
+          <w:ilvl w:val="0"/>
+          <w:numId w:val="27"/>
+        </w:numPr>
+        <w:rPr>
+          <w:rFonts w:ascii="Times New Roman" w:hAnsi="Times New Roman" w:cs="Times New Roman"/>
+        </w:rPr>
+      </w:pPr>
+      <w:r>
+        <w:rPr>
+          <w:rFonts w:ascii="Times New Roman" w:hAnsi="Times New Roman" w:cs="Times New Roman"/>
+        </w:rPr>
+        <w:t xml:space="preserve">Does the content support the purpose of the site? </w:t>
+      </w:r>
+    </w:p>
+    <w:p>
+      <w:pPr>
+        <w:pStyle w:val="ListParagraph"/>
+        <w:numPr>
+          <w:ilvl w:val="0"/>
+          <w:numId w:val="27"/>
+        </w:numPr>
+        <w:rPr>
+          <w:rFonts w:ascii="Times New Roman" w:hAnsi="Times New Roman" w:cs="Times New Roman"/>
+        </w:rPr>
+      </w:pPr>
+      <w:r>
+        <w:rPr>
+          <w:rFonts w:ascii="Times New Roman" w:hAnsi="Times New Roman" w:cs="Times New Roman"/>
+        </w:rPr>
+        <w:t xml:space="preserve">Is the information geared to a specific audience (students, scholars, general reader)? </w:t>
+      </w:r>
+    </w:p>
+    <w:p>
+      <w:pPr>
+        <w:pStyle w:val="ListParagraph"/>
+        <w:numPr>
+          <w:ilvl w:val="0"/>
+          <w:numId w:val="27"/>
+        </w:numPr>
+        <w:rPr>
+          <w:rFonts w:ascii="Times New Roman" w:hAnsi="Times New Roman" w:cs="Times New Roman"/>
+        </w:rPr>
+      </w:pPr>
+      <w:r>
+        <w:rPr>
+          <w:rFonts w:ascii="Times New Roman" w:hAnsi="Times New Roman" w:cs="Times New Roman"/>
+        </w:rPr>
+        <w:t xml:space="preserve">Is the site organized and focused? </w:t>
+      </w:r>
+    </w:p>
+    <w:p>
+      <w:pPr>
+        <w:pStyle w:val="ListParagraph"/>
+        <w:numPr>
+          <w:ilvl w:val="0"/>
+          <w:numId w:val="27"/>
+        </w:numPr>
+        <w:rPr>
+          <w:rFonts w:ascii="Times New Roman" w:hAnsi="Times New Roman" w:cs="Times New Roman"/>
+        </w:rPr>
+      </w:pPr>
+      <w:r>
+        <w:rPr>
+          <w:rFonts w:ascii="Times New Roman" w:hAnsi="Times New Roman" w:cs="Times New Roman"/>
+        </w:rPr>
+        <w:t xml:space="preserve">Are the outside links appropriate for the site? </w:t>
+      </w:r>
+    </w:p>
+    <w:p>
+      <w:pPr>
+        <w:pStyle w:val="ListParagraph"/>
+        <w:numPr>
+          <w:ilvl w:val="0"/>
+          <w:numId w:val="27"/>
+        </w:numPr>
+        <w:rPr>
+          <w:rFonts w:ascii="Times New Roman" w:hAnsi="Times New Roman" w:cs="Times New Roman"/>
+        </w:rPr>
+      </w:pPr>
+      <w:r>
+        <w:rPr>
+          <w:rFonts w:ascii="Times New Roman" w:hAnsi="Times New Roman" w:cs="Times New Roman"/>
+        </w:rPr>
+        <w:t xml:space="preserve">Does the site evaluate the links? </w:t>
+      </w:r>
+    </w:p>
+    <w:p>
+      <w:pPr>
+        <w:pStyle w:val="ListParagraph"/>
+        <w:numPr>
+          <w:ilvl w:val="0"/>
+          <w:numId w:val="27"/>
+        </w:numPr>
+        <w:rPr>
+          <w:rFonts w:ascii="Times New Roman" w:hAnsi="Times New Roman" w:cs="Times New Roman"/>
+        </w:rPr>
+      </w:pPr>
+      <w:r>
+        <w:rPr>
+          <w:rFonts w:ascii="Times New Roman" w:hAnsi="Times New Roman" w:cs="Times New Roman"/>
+        </w:rPr>
+        <w:t>Check the domain of the site. The URL may indicate its purpose.</w:t>
+      </w:r>
+    </w:p>
+    <w:p>
+      <w:pPr>
+        <w:pStyle w:val="Heading3"/>
+        <w:rPr>
+          <w:rFonts w:ascii="Times New Roman" w:hAnsi="Times New Roman" w:cs="Times New Roman"/>
+          <w:b/>
+          <w:shd w:val="clear" w:color="auto" w:fill="FFFFFF"/>
+        </w:rPr>
+      </w:pPr>
+      <w:r>
+        <w:rPr>
+          <w:rFonts w:ascii="Times New Roman" w:hAnsi="Times New Roman" w:cs="Times New Roman"/>
+          <w:b/>
+          <w:shd w:val="clear" w:color="auto" w:fill="FFFFFF"/>
+        </w:rPr>
+        <w:t>Currency</w:t>
+      </w:r>
+    </w:p>
+    <w:p>
+      <w:pPr>
+        <w:rPr>
+          <w:rFonts w:ascii="Times New Roman" w:hAnsi="Times New Roman" w:cs="Times New Roman"/>
+        </w:rPr>
+      </w:pPr>
+      <w:r>
+        <w:rPr>
+          <w:rFonts w:ascii="Times New Roman" w:hAnsi="Times New Roman" w:cs="Times New Roman"/>
+        </w:rPr>
+        <w:t xml:space="preserve">Currency of the site refers to:  </w:t>
+      </w:r>
+    </w:p>
+    <w:p>
+      <w:pPr>
+        <w:pStyle w:val="ListParagraph"/>
+        <w:numPr>
+          <w:ilvl w:val="0"/>
+          <w:numId w:val="31"/>
+        </w:numPr>
+        <w:rPr>
+          <w:rFonts w:ascii="Times New Roman" w:hAnsi="Times New Roman" w:cs="Times New Roman"/>
+        </w:rPr>
+      </w:pPr>
+      <w:r>
+        <w:rPr>
+          <w:rFonts w:ascii="Times New Roman" w:hAnsi="Times New Roman" w:cs="Times New Roman"/>
+        </w:rPr>
+        <w:t>how current the information presented is</w:t>
+      </w:r>
+      <w:r>
+        <w:rPr>
+          <w:rFonts w:ascii="Times New Roman" w:hAnsi="Times New Roman" w:cs="Times New Roman"/>
+        </w:rPr>
+        <w:t>?</w:t>
+      </w:r>
+      <w:r>
+        <w:rPr>
+          <w:rFonts w:ascii="Times New Roman" w:hAnsi="Times New Roman" w:cs="Times New Roman"/>
+        </w:rPr>
+        <w:t xml:space="preserve"> and </w:t>
+      </w:r>
+    </w:p>
+    <w:p>
+      <w:pPr>
+        <w:pStyle w:val="ListParagraph"/>
+        <w:numPr>
+          <w:ilvl w:val="0"/>
+          <w:numId w:val="31"/>
+        </w:numPr>
+        <w:rPr>
+          <w:rFonts w:ascii="Times New Roman" w:hAnsi="Times New Roman" w:cs="Times New Roman"/>
+        </w:rPr>
+      </w:pPr>
+      <w:r>
+        <w:rPr>
+          <w:rFonts w:ascii="Times New Roman" w:hAnsi="Times New Roman" w:cs="Times New Roman"/>
+        </w:rPr>
+        <w:t>how often the site is updated or maintained</w:t>
+      </w:r>
+      <w:r>
+        <w:rPr>
+          <w:rFonts w:ascii="Times New Roman" w:hAnsi="Times New Roman" w:cs="Times New Roman"/>
+        </w:rPr>
+        <w:t>?</w:t>
+      </w:r>
+    </w:p>
+    <w:p>
+      <w:pPr>
+        <w:rPr>
+          <w:rFonts w:ascii="Times New Roman" w:hAnsi="Times New Roman" w:cs="Times New Roman"/>
+        </w:rPr>
+      </w:pPr>
+      <w:r>
+        <w:rPr>
+          <w:rFonts w:ascii="Times New Roman" w:hAnsi="Times New Roman" w:cs="Times New Roman"/>
+        </w:rPr>
+        <w:t xml:space="preserve">It is important to know when a site was created, when it was last updated, and if all of the links are current. Evaluating a web site for currency involves finding the date information was: </w:t>
+      </w:r>
+    </w:p>
+    <w:p>
+      <w:pPr>
+        <w:pStyle w:val="ListParagraph"/>
+        <w:numPr>
+          <w:ilvl w:val="0"/>
+          <w:numId w:val="30"/>
+        </w:numPr>
+        <w:rPr>
+          <w:rFonts w:ascii="Times New Roman" w:hAnsi="Times New Roman" w:cs="Times New Roman"/>
+        </w:rPr>
+      </w:pPr>
+      <w:r>
+        <w:rPr>
+          <w:rFonts w:ascii="Times New Roman" w:hAnsi="Times New Roman" w:cs="Times New Roman"/>
+        </w:rPr>
+        <w:t xml:space="preserve">first written  </w:t>
+      </w:r>
+    </w:p>
+    <w:p>
+      <w:pPr>
+        <w:pStyle w:val="ListParagraph"/>
+        <w:numPr>
+          <w:ilvl w:val="0"/>
+          <w:numId w:val="30"/>
+        </w:numPr>
+        <w:rPr>
+          <w:rFonts w:ascii="Times New Roman" w:hAnsi="Times New Roman" w:cs="Times New Roman"/>
+        </w:rPr>
+      </w:pPr>
+      <w:r>
+        <w:rPr>
+          <w:rFonts w:ascii="Times New Roman" w:hAnsi="Times New Roman" w:cs="Times New Roman"/>
+        </w:rPr>
+        <w:t xml:space="preserve">placed on the web  </w:t>
+      </w:r>
+    </w:p>
+    <w:p>
+      <w:pPr>
+        <w:pStyle w:val="ListParagraph"/>
+        <w:numPr>
+          <w:ilvl w:val="0"/>
+          <w:numId w:val="30"/>
+        </w:numPr>
+        <w:rPr>
+          <w:rFonts w:ascii="Times New Roman" w:hAnsi="Times New Roman" w:cs="Times New Roman"/>
+        </w:rPr>
+      </w:pPr>
+      <w:r>
+        <w:rPr>
+          <w:rFonts w:ascii="Times New Roman" w:hAnsi="Times New Roman" w:cs="Times New Roman"/>
+        </w:rPr>
+        <w:t xml:space="preserve">last revised </w:t>
+      </w:r>
+    </w:p>
+    <w:p>
+      <w:pPr>
+        <w:rPr>
+          <w:rFonts w:ascii="Times New Roman" w:hAnsi="Times New Roman" w:cs="Times New Roman"/>
+        </w:rPr>
+      </w:pPr>
+      <w:r>
+        <w:rPr>
+          <w:rFonts w:ascii="Times New Roman" w:hAnsi="Times New Roman" w:cs="Times New Roman"/>
+        </w:rPr>
+        <w:t xml:space="preserve"> Then ask if:  </w:t>
+      </w:r>
+    </w:p>
+    <w:p>
+      <w:pPr>
+        <w:pStyle w:val="ListParagraph"/>
+        <w:numPr>
+          <w:ilvl w:val="0"/>
+          <w:numId w:val="32"/>
+        </w:numPr>
+        <w:rPr>
+          <w:rFonts w:ascii="Times New Roman" w:hAnsi="Times New Roman" w:cs="Times New Roman"/>
+        </w:rPr>
+      </w:pPr>
+      <w:r>
+        <w:rPr>
+          <w:rFonts w:ascii="Times New Roman" w:hAnsi="Times New Roman" w:cs="Times New Roman"/>
+        </w:rPr>
+        <w:t xml:space="preserve">Links are up-to-date  </w:t>
+      </w:r>
+    </w:p>
+    <w:p>
+      <w:pPr>
+        <w:pStyle w:val="ListParagraph"/>
+        <w:numPr>
+          <w:ilvl w:val="0"/>
+          <w:numId w:val="32"/>
+        </w:numPr>
+        <w:rPr>
+          <w:rFonts w:ascii="Times New Roman" w:hAnsi="Times New Roman" w:cs="Times New Roman"/>
+        </w:rPr>
+      </w:pPr>
+      <w:r>
+        <w:rPr>
+          <w:rFonts w:ascii="Times New Roman" w:hAnsi="Times New Roman" w:cs="Times New Roman"/>
+        </w:rPr>
+        <w:t xml:space="preserve">Links provided should be reliable. Dead links or references to sites that have moved are not useful. </w:t>
+      </w:r>
+    </w:p>
+    <w:p>
+      <w:pPr>
+        <w:pStyle w:val="ListParagraph"/>
+        <w:numPr>
+          <w:ilvl w:val="0"/>
+          <w:numId w:val="32"/>
+        </w:numPr>
+        <w:rPr>
+          <w:rFonts w:ascii="Times New Roman" w:hAnsi="Times New Roman" w:cs="Times New Roman"/>
+        </w:rPr>
+      </w:pPr>
+      <w:r>
+        <w:rPr>
+          <w:rFonts w:ascii="Times New Roman" w:hAnsi="Times New Roman" w:cs="Times New Roman"/>
+        </w:rPr>
+        <w:t xml:space="preserve">Information provided so trend related that its usefulness is limited to a certain time period? </w:t>
+      </w:r>
+    </w:p>
+    <w:p>
+      <w:pPr>
+        <w:pStyle w:val="ListParagraph"/>
+        <w:numPr>
+          <w:ilvl w:val="0"/>
+          <w:numId w:val="32"/>
+        </w:numPr>
+        <w:rPr>
+          <w:rFonts w:ascii="Times New Roman" w:hAnsi="Times New Roman" w:cs="Times New Roman"/>
+        </w:rPr>
+      </w:pPr>
+      <w:r>
+        <w:rPr>
+          <w:rFonts w:ascii="Times New Roman" w:hAnsi="Times New Roman" w:cs="Times New Roman"/>
+        </w:rPr>
+        <w:t>the site been under construction for some time?</w:t>
+      </w:r>
+    </w:p>
+    <w:p>
+      <w:pPr>
+        <w:pStyle w:val="Heading3"/>
+        <w:rPr>
+          <w:rFonts w:ascii="Times New Roman" w:hAnsi="Times New Roman" w:cs="Times New Roman"/>
+          <w:b/>
+          <w:shd w:val="clear" w:color="auto" w:fill="FFFFFF"/>
+        </w:rPr>
+      </w:pPr>
+      <w:r>
+        <w:rPr>
+          <w:rFonts w:ascii="Times New Roman" w:hAnsi="Times New Roman" w:cs="Times New Roman"/>
+          <w:b/>
+          <w:shd w:val="clear" w:color="auto" w:fill="FFFFFF"/>
+        </w:rPr>
+        <w:t>Relevance</w:t>
+      </w:r>
+    </w:p>
+    <w:p>
+      <w:pPr>
+        <w:spacing w:after="120" w:line="360" w:lineRule="auto"/>
+        <w:jc w:val="both"/>
+        <w:rPr>
+          <w:rFonts w:ascii="Times New Roman" w:hAnsi="Times New Roman" w:cs="Times New Roman"/>
+          <w:sz w:val="24"/>
+          <w:szCs w:val="24"/>
+          <w:shd w:val="clear" w:color="auto" w:fill="FFFFFF"/>
+        </w:rPr>
+      </w:pPr>
+      <w:r>
+        <w:rPr>
+          <w:rFonts w:ascii="Times New Roman" w:hAnsi="Times New Roman" w:cs="Times New Roman"/>
+          <w:sz w:val="24"/>
+          <w:szCs w:val="24"/>
+          <w:shd w:val="clear" w:color="auto" w:fill="FFFFFF"/>
+        </w:rPr>
+        <w:t>Relevance is the importance of the information for an individual’s needs. When evaluating based on relevance, questions asked are:</w:t>
+      </w:r>
+    </w:p>
+    <w:p>
+      <w:pPr>
+        <w:numPr>
+          <w:ilvl w:val="0"/>
+          <w:numId w:val="26"/>
+        </w:numPr>
+        <w:shd w:val="clear" w:color="auto" w:fill="FFFFFF"/>
+        <w:spacing w:after="0" w:line="360" w:lineRule="auto"/>
+        <w:rPr>
+          <w:rFonts w:ascii="Times New Roman" w:eastAsia="Times New Roman" w:hAnsi="Times New Roman" w:cs="Times New Roman"/>
+          <w:color w:val="000000"/>
+          <w:szCs w:val="18"/>
+        </w:rPr>
+      </w:pPr>
+      <w:bookmarkStart w:id="0" w:name="_Hlk34028799"/>
+      <w:r>
+        <w:rPr>
+          <w:rFonts w:ascii="Times New Roman" w:eastAsia="Times New Roman" w:hAnsi="Times New Roman" w:cs="Times New Roman"/>
+          <w:bCs/>
+          <w:color w:val="000000"/>
+          <w:sz w:val="24"/>
+          <w:szCs w:val="20"/>
+        </w:rPr>
+        <w:t>Does the information relate to the individual’s topic or answer his/her question?</w:t>
+      </w:r>
+    </w:p>
+    <w:p>
+      <w:pPr>
+        <w:numPr>
+          <w:ilvl w:val="0"/>
+          <w:numId w:val="26"/>
+        </w:numPr>
+        <w:shd w:val="clear" w:color="auto" w:fill="FFFFFF"/>
+        <w:spacing w:after="0" w:line="360" w:lineRule="auto"/>
+        <w:rPr>
+          <w:rFonts w:ascii="Times New Roman" w:eastAsia="Times New Roman" w:hAnsi="Times New Roman" w:cs="Times New Roman"/>
+          <w:color w:val="000000"/>
+          <w:szCs w:val="18"/>
+        </w:rPr>
+      </w:pPr>
+      <w:r>
+        <w:rPr>
+          <w:rFonts w:ascii="Times New Roman" w:eastAsia="Times New Roman" w:hAnsi="Times New Roman" w:cs="Times New Roman"/>
+          <w:bCs/>
+          <w:color w:val="000000"/>
+          <w:sz w:val="24"/>
+          <w:szCs w:val="20"/>
+        </w:rPr>
+        <w:t>Who is the intended audience?</w:t>
+      </w:r>
+    </w:p>
+    <w:p>
+      <w:pPr>
+        <w:numPr>
+          <w:ilvl w:val="0"/>
+          <w:numId w:val="26"/>
+        </w:numPr>
+        <w:shd w:val="clear" w:color="auto" w:fill="FFFFFF"/>
+        <w:spacing w:after="0" w:line="360" w:lineRule="auto"/>
+        <w:rPr>
+          <w:rFonts w:ascii="Times New Roman" w:eastAsia="Times New Roman" w:hAnsi="Times New Roman" w:cs="Times New Roman"/>
+          <w:color w:val="000000"/>
+          <w:szCs w:val="18"/>
+        </w:rPr>
+      </w:pPr>
+      <w:r>
+        <w:rPr>
+          <w:rFonts w:ascii="Times New Roman" w:eastAsia="Times New Roman" w:hAnsi="Times New Roman" w:cs="Times New Roman"/>
+          <w:bCs/>
+          <w:color w:val="000000"/>
+          <w:sz w:val="24"/>
+          <w:szCs w:val="20"/>
+        </w:rPr>
+        <w:lastRenderedPageBreak/>
+        <w:t>Is the information at an appropriate level (not too basic or advanced for your needs)?</w:t>
+      </w:r>
+    </w:p>
+    <w:p>
+      <w:pPr>
+        <w:numPr>
+          <w:ilvl w:val="0"/>
+          <w:numId w:val="26"/>
+        </w:numPr>
+        <w:shd w:val="clear" w:color="auto" w:fill="FFFFFF"/>
+        <w:spacing w:after="0" w:line="360" w:lineRule="auto"/>
+        <w:rPr>
+          <w:rFonts w:ascii="Times New Roman" w:eastAsia="Times New Roman" w:hAnsi="Times New Roman" w:cs="Times New Roman"/>
+          <w:color w:val="000000"/>
+          <w:szCs w:val="18"/>
+        </w:rPr>
+      </w:pPr>
+      <w:r>
+        <w:rPr>
+          <w:rFonts w:ascii="Times New Roman" w:eastAsia="Times New Roman" w:hAnsi="Times New Roman" w:cs="Times New Roman"/>
+          <w:bCs/>
+          <w:color w:val="000000"/>
+          <w:sz w:val="24"/>
+          <w:szCs w:val="20"/>
+        </w:rPr>
+        <w:t>Has the individual looked at a variety of sources before determining this is the best one to use?</w:t>
+      </w:r>
+    </w:p>
+    <w:p>
+      <w:pPr>
+        <w:numPr>
+          <w:ilvl w:val="0"/>
+          <w:numId w:val="26"/>
+        </w:numPr>
+        <w:shd w:val="clear" w:color="auto" w:fill="FFFFFF"/>
+        <w:spacing w:after="200" w:line="360" w:lineRule="auto"/>
+        <w:rPr>
+          <w:rFonts w:ascii="Times New Roman" w:eastAsia="Times New Roman" w:hAnsi="Times New Roman" w:cs="Times New Roman"/>
+          <w:color w:val="000000"/>
+          <w:szCs w:val="18"/>
+        </w:rPr>
+      </w:pPr>
+      <w:r>
+        <w:rPr>
+          <w:rFonts w:ascii="Times New Roman" w:eastAsia="Times New Roman" w:hAnsi="Times New Roman" w:cs="Times New Roman"/>
+          <w:bCs/>
+          <w:color w:val="000000"/>
+          <w:sz w:val="24"/>
+          <w:szCs w:val="20"/>
+        </w:rPr>
+        <w:t>Would the individual be comfortable using this source for a research paper?</w:t>
+      </w:r>
+    </w:p>
+    <w:bookmarkEnd w:id="0"/>
+    <w:p>
+      <w:pPr>
+        <w:pStyle w:val="Heading3"/>
+        <w:rPr>
+          <w:rFonts w:ascii="Times New Roman" w:hAnsi="Times New Roman" w:cs="Times New Roman"/>
+          <w:b/>
+        </w:rPr>
+      </w:pPr>
+      <w:r>
+        <w:rPr>
+          <w:rFonts w:ascii="Times New Roman" w:hAnsi="Times New Roman" w:cs="Times New Roman"/>
+          <w:b/>
+        </w:rPr>
+        <w:t>Coverage</w:t>
+      </w:r>
+    </w:p>
+    <w:p>
+      <w:pPr>
+        <w:rPr>
+          <w:rFonts w:ascii="Times New Roman" w:hAnsi="Times New Roman" w:cs="Times New Roman"/>
+        </w:rPr>
+      </w:pPr>
+      <w:r>
+        <w:rPr>
+          <w:rFonts w:ascii="Times New Roman" w:hAnsi="Times New Roman" w:cs="Times New Roman"/>
+        </w:rPr>
+        <w:t xml:space="preserve">It is difficult to assess the extent of coverage since depth in a site, through the use of links, can be infinite. One author may claim comprehensive coverage of a topic while another may cover just one aspect of a topic. Evaluating a web site for coverage: </w:t>
+      </w:r>
+    </w:p>
+    <w:p>
+      <w:pPr>
+        <w:pStyle w:val="ListParagraph"/>
+        <w:numPr>
+          <w:ilvl w:val="0"/>
+          <w:numId w:val="33"/>
+        </w:numPr>
+        <w:rPr>
+          <w:rFonts w:ascii="Times New Roman" w:hAnsi="Times New Roman" w:cs="Times New Roman"/>
+        </w:rPr>
+      </w:pPr>
+      <w:r>
+        <w:rPr>
+          <w:rFonts w:ascii="Times New Roman" w:hAnsi="Times New Roman" w:cs="Times New Roman"/>
+        </w:rPr>
+        <w:t xml:space="preserve">Does the site claim to be selective or comprehensive? </w:t>
+      </w:r>
+    </w:p>
+    <w:p>
+      <w:pPr>
+        <w:pStyle w:val="ListParagraph"/>
+        <w:numPr>
+          <w:ilvl w:val="0"/>
+          <w:numId w:val="33"/>
+        </w:numPr>
+        <w:rPr>
+          <w:rFonts w:ascii="Times New Roman" w:hAnsi="Times New Roman" w:cs="Times New Roman"/>
+        </w:rPr>
+      </w:pPr>
+      <w:r>
+        <w:rPr>
+          <w:rFonts w:ascii="Times New Roman" w:hAnsi="Times New Roman" w:cs="Times New Roman"/>
+        </w:rPr>
+        <w:t xml:space="preserve">Are the topics explored in depth? </w:t>
+      </w:r>
+    </w:p>
+    <w:p>
+      <w:pPr>
+        <w:pStyle w:val="ListParagraph"/>
+        <w:numPr>
+          <w:ilvl w:val="0"/>
+          <w:numId w:val="33"/>
+        </w:numPr>
+        <w:rPr>
+          <w:rFonts w:ascii="Times New Roman" w:hAnsi="Times New Roman" w:cs="Times New Roman"/>
+        </w:rPr>
+      </w:pPr>
+      <w:r>
+        <w:rPr>
+          <w:rFonts w:ascii="Times New Roman" w:hAnsi="Times New Roman" w:cs="Times New Roman"/>
+        </w:rPr>
+        <w:t xml:space="preserve">Compare the value of the site’s information compared to other similar sites. </w:t>
+      </w:r>
+    </w:p>
+    <w:p>
+      <w:pPr>
+        <w:pStyle w:val="ListParagraph"/>
+        <w:numPr>
+          <w:ilvl w:val="0"/>
+          <w:numId w:val="33"/>
+        </w:numPr>
+        <w:rPr>
+          <w:rFonts w:ascii="Times New Roman" w:hAnsi="Times New Roman" w:cs="Times New Roman"/>
+        </w:rPr>
+      </w:pPr>
+      <w:r>
+        <w:rPr>
+          <w:rFonts w:ascii="Times New Roman" w:hAnsi="Times New Roman" w:cs="Times New Roman"/>
+        </w:rPr>
+        <w:t xml:space="preserve">Do the links go to outside sites rather than its own? </w:t>
+      </w:r>
+    </w:p>
+    <w:p>
+      <w:pPr>
+        <w:pStyle w:val="ListParagraph"/>
+        <w:numPr>
+          <w:ilvl w:val="0"/>
+          <w:numId w:val="33"/>
+        </w:numPr>
+        <w:rPr>
+          <w:rFonts w:ascii="Times New Roman" w:hAnsi="Times New Roman" w:cs="Times New Roman"/>
+        </w:rPr>
+      </w:pPr>
+      <w:r>
+        <w:rPr>
+          <w:rFonts w:ascii="Times New Roman" w:hAnsi="Times New Roman" w:cs="Times New Roman"/>
+        </w:rPr>
+        <w:t>Does the site provide information with no relevant outside links?</w:t>
+      </w:r>
+    </w:p>
+    <w:p>
+      <w:pPr>
+        <w:pStyle w:val="Heading2"/>
+      </w:pPr>
+      <w:r>
+        <w:t xml:space="preserve">Evaluating Websites based on </w:t>
+      </w:r>
+      <w:r>
+        <w:t xml:space="preserve">the </w:t>
+      </w:r>
+      <w:r>
+        <w:t>Guidelines</w:t>
+      </w:r>
+    </w:p>
+    <w:p>
+      <w:bookmarkStart w:id="1" w:name="_GoBack"/>
+      <w:bookmarkEnd w:id="1"/>
     </w:p>
     <w:p>
       <w:pPr>
@@ -8640,7 +9755,7 @@
         </w:rPr>
         <w:t xml:space="preserve"> </w:t>
       </w:r>
-      <w:hyperlink r:id="rId106" w:history="1">
+      <w:hyperlink r:id="rId107" w:history="1">
         <w:r>
           <w:rPr>
             <w:rStyle w:val="Hyperlink"/>
@@ -8738,7 +9853,7 @@
         </w:rPr>
         <w:t xml:space="preserve"> </w:t>
       </w:r>
-      <w:hyperlink r:id="rId107" w:history="1">
+      <w:hyperlink r:id="rId108" w:history="1">
         <w:r>
           <w:rPr>
             <w:rStyle w:val="Hyperlink"/>
@@ -8837,7 +9952,7 @@
         </w:rPr>
         <w:t xml:space="preserve"> </w:t>
       </w:r>
-      <w:hyperlink r:id="rId108" w:history="1">
+      <w:hyperlink r:id="rId109" w:history="1">
         <w:r>
           <w:rPr>
             <w:rStyle w:val="Hyperlink"/>
@@ -8917,7 +10032,7 @@
         </w:rPr>
         <w:t xml:space="preserve"> </w:t>
       </w:r>
-      <w:hyperlink r:id="rId109" w:history="1">
+      <w:hyperlink r:id="rId110" w:history="1">
         <w:r>
           <w:rPr>
             <w:rStyle w:val="Hyperlink"/>
@@ -8996,7 +10111,7 @@
         </w:rPr>
         <w:t xml:space="preserve">  </w:t>
       </w:r>
-      <w:hyperlink r:id="rId110" w:history="1">
+      <w:hyperlink r:id="rId111" w:history="1">
         <w:r>
           <w:rPr>
             <w:rStyle w:val="Hyperlink"/>
@@ -9050,7 +10165,7 @@
         </w:rPr>
         <w:t xml:space="preserve">Wikipedia, </w:t>
       </w:r>
-      <w:hyperlink r:id="rId111" w:anchor="Personal_portal" w:history="1">
+      <w:hyperlink r:id="rId112" w:anchor="Personal_portal" w:history="1">
         <w:r>
           <w:rPr>
             <w:rStyle w:val="Hyperlink"/>
@@ -9115,7 +10230,7 @@
         </w:rPr>
         <w:t xml:space="preserve"> </w:t>
       </w:r>
-      <w:hyperlink r:id="rId112" w:history="1">
+      <w:hyperlink r:id="rId113" w:history="1">
         <w:r>
           <w:rPr>
             <w:rStyle w:val="Hyperlink"/>
@@ -9172,7 +10287,7 @@
         </w:rPr>
         <w:t xml:space="preserve">All My Faves, </w:t>
       </w:r>
-      <w:hyperlink r:id="rId113" w:history="1">
+      <w:hyperlink r:id="rId114" w:history="1">
         <w:r>
           <w:rPr>
             <w:rStyle w:val="Hyperlink"/>
@@ -9229,7 +10344,7 @@
         </w:rPr>
         <w:t xml:space="preserve">Techradar, </w:t>
       </w:r>
-      <w:hyperlink r:id="rId114" w:history="1">
+      <w:hyperlink r:id="rId115" w:history="1">
         <w:r>
           <w:rPr>
             <w:rStyle w:val="Hyperlink"/>
@@ -9270,7 +10385,7 @@
         </w:rPr>
         <w:t xml:space="preserve">Make Use of, </w:t>
       </w:r>
-      <w:hyperlink r:id="rId115" w:history="1">
+      <w:hyperlink r:id="rId116" w:history="1">
         <w:r>
           <w:rPr>
             <w:rStyle w:val="Hyperlink"/>
@@ -9335,7 +10450,7 @@
         </w:rPr>
         <w:t xml:space="preserve"> </w:t>
       </w:r>
-      <w:hyperlink r:id="rId116" w:history="1">
+      <w:hyperlink r:id="rId117" w:history="1">
         <w:r>
           <w:rPr>
             <w:rStyle w:val="Hyperlink"/>
@@ -9376,7 +10491,7 @@
         </w:rPr>
         <w:t xml:space="preserve">WP MAYOR </w:t>
       </w:r>
-      <w:hyperlink r:id="rId117" w:history="1">
+      <w:hyperlink r:id="rId118" w:history="1">
         <w:r>
           <w:rPr>
             <w:rStyle w:val="Hyperlink"/>
@@ -9415,10 +10530,9 @@
           <w:sz w:val="24"/>
           <w:szCs w:val="24"/>
         </w:rPr>
-        <w:lastRenderedPageBreak/>
         <w:t xml:space="preserve">HubSpot,  </w:t>
       </w:r>
-      <w:hyperlink r:id="rId118" w:history="1">
+      <w:hyperlink r:id="rId119" w:history="1">
         <w:r>
           <w:rPr>
             <w:rStyle w:val="Hyperlink"/>
@@ -9466,51 +10580,15 @@
           <w:rFonts w:ascii="Times New Roman" w:hAnsi="Times New Roman" w:cs="Times New Roman"/>
           <w:u w:val="none"/>
         </w:rPr>
-        <w:t>,</w:t>
-      </w:r>
-      <w:r>
-        <w:rPr>
-          <w:rStyle w:val="Hyperlink"/>
-          <w:rFonts w:ascii="Times New Roman" w:hAnsi="Times New Roman" w:cs="Times New Roman"/>
-          <w:u w:val="none"/>
-        </w:rPr>
-        <w:t xml:space="preserve"> </w:t>
-      </w:r>
-      <w:hyperlink r:id="rId119" w:history="1">
+        <w:t xml:space="preserve">, </w:t>
+      </w:r>
+      <w:hyperlink r:id="rId120" w:history="1">
         <w:r>
           <w:rPr>
             <w:rStyle w:val="Hyperlink"/>
             <w:rFonts w:ascii="Times New Roman" w:hAnsi="Times New Roman" w:cs="Times New Roman"/>
           </w:rPr>
-          <w:t>https://www.vardot.com/e</w:t>
-        </w:r>
-        <w:r>
-          <w:rPr>
-            <w:rStyle w:val="Hyperlink"/>
-            <w:rFonts w:ascii="Times New Roman" w:hAnsi="Times New Roman" w:cs="Times New Roman"/>
-          </w:rPr>
-          <w:t>n</w:t>
-        </w:r>
-        <w:r>
-          <w:rPr>
-            <w:rStyle w:val="Hyperlink"/>
-            <w:rFonts w:ascii="Times New Roman" w:hAnsi="Times New Roman" w:cs="Times New Roman"/>
-          </w:rPr>
-          <w:t>/ideas/bl</w:t>
-        </w:r>
-        <w:r>
-          <w:rPr>
-            <w:rStyle w:val="Hyperlink"/>
-            <w:rFonts w:ascii="Times New Roman" w:hAnsi="Times New Roman" w:cs="Times New Roman"/>
-          </w:rPr>
-          <w:t>o</w:t>
-        </w:r>
-        <w:r>
-          <w:rPr>
-            <w:rStyle w:val="Hyperlink"/>
-            <w:rFonts w:ascii="Times New Roman" w:hAnsi="Times New Roman" w:cs="Times New Roman"/>
-          </w:rPr>
-          <w:t>g-posts/8-beautiful-news-and-media-websites</w:t>
+          <w:t>https://www.vardot.com/en/ideas/blog-posts/8-beautiful-news-and-media-websites</w:t>
         </w:r>
       </w:hyperlink>
       <w:r>
@@ -9545,9 +10623,10 @@
           <w:sz w:val="24"/>
           <w:szCs w:val="24"/>
         </w:rPr>
+        <w:lastRenderedPageBreak/>
         <w:t xml:space="preserve">Wbbegginer </w:t>
       </w:r>
-      <w:hyperlink r:id="rId120" w:history="1">
+      <w:hyperlink r:id="rId121" w:history="1">
         <w:r>
           <w:rPr>
             <w:rStyle w:val="Hyperlink"/>
@@ -10046,6 +11125,119 @@
     </w:lvl>
   </w:abstractNum>
   <w:abstractNum w:abstractNumId="4" w15:restartNumberingAfterBreak="0">
+    <w:nsid w:val="1CB57802"/>
+    <w:multiLevelType w:val="hybridMultilevel"/>
+    <w:tmpl w:val="B046F8DC"/>
+    <w:lvl w:ilvl="0" w:tplc="04090005">
+      <w:start w:val="1"/>
+      <w:numFmt w:val="bullet"/>
+      <w:lvlText w:val=""/>
+      <w:lvlJc w:val="left"/>
+      <w:pPr>
+        <w:ind w:left="1440" w:hanging="360"/>
+      </w:pPr>
+      <w:rPr>
+        <w:rFonts w:ascii="Wingdings" w:hAnsi="Wingdings" w:hint="default"/>
+      </w:rPr>
+    </w:lvl>
+    <w:lvl w:ilvl="1" w:tplc="04090003" w:tentative="1">
+      <w:start w:val="1"/>
+      <w:numFmt w:val="bullet"/>
+      <w:lvlText w:val="o"/>
+      <w:lvlJc w:val="left"/>
+      <w:pPr>
+        <w:ind w:left="2160" w:hanging="360"/>
+      </w:pPr>
+      <w:rPr>
+        <w:rFonts w:ascii="Courier New" w:hAnsi="Courier New" w:cs="Courier New" w:hint="default"/>
+      </w:rPr>
+    </w:lvl>
+    <w:lvl w:ilvl="2" w:tplc="04090005" w:tentative="1">
+      <w:start w:val="1"/>
+      <w:numFmt w:val="bullet"/>
+      <w:lvlText w:val=""/>
+      <w:lvlJc w:val="left"/>
+      <w:pPr>
+        <w:ind w:left="2880" w:hanging="360"/>
+      </w:pPr>
+      <w:rPr>
+        <w:rFonts w:ascii="Wingdings" w:hAnsi="Wingdings" w:hint="default"/>
+      </w:rPr>
+    </w:lvl>
+    <w:lvl w:ilvl="3" w:tplc="04090001" w:tentative="1">
+      <w:start w:val="1"/>
+      <w:numFmt w:val="bullet"/>
+      <w:lvlText w:val=""/>
+      <w:lvlJc w:val="left"/>
+      <w:pPr>
+        <w:ind w:left="3600" w:hanging="360"/>
+      </w:pPr>
+      <w:rPr>
+        <w:rFonts w:ascii="Symbol" w:hAnsi="Symbol" w:hint="default"/>
+      </w:rPr>
+    </w:lvl>
+    <w:lvl w:ilvl="4" w:tplc="04090003" w:tentative="1">
+      <w:start w:val="1"/>
+      <w:numFmt w:val="bullet"/>
+      <w:lvlText w:val="o"/>
+      <w:lvlJc w:val="left"/>
+      <w:pPr>
+        <w:ind w:left="4320" w:hanging="360"/>
+      </w:pPr>
+      <w:rPr>
+        <w:rFonts w:ascii="Courier New" w:hAnsi="Courier New" w:cs="Courier New" w:hint="default"/>
+      </w:rPr>
+    </w:lvl>
+    <w:lvl w:ilvl="5" w:tplc="04090005" w:tentative="1">
+      <w:start w:val="1"/>
+      <w:numFmt w:val="bullet"/>
+      <w:lvlText w:val=""/>
+      <w:lvlJc w:val="left"/>
+      <w:pPr>
+        <w:ind w:left="5040" w:hanging="360"/>
+      </w:pPr>
+      <w:rPr>
+        <w:rFonts w:ascii="Wingdings" w:hAnsi="Wingdings" w:hint="default"/>
+      </w:rPr>
+    </w:lvl>
+    <w:lvl w:ilvl="6" w:tplc="04090001" w:tentative="1">
+      <w:start w:val="1"/>
+      <w:numFmt w:val="bullet"/>
+      <w:lvlText w:val=""/>
+      <w:lvlJc w:val="left"/>
+      <w:pPr>
+        <w:ind w:left="5760" w:hanging="360"/>
+      </w:pPr>
+      <w:rPr>
+        <w:rFonts w:ascii="Symbol" w:hAnsi="Symbol" w:hint="default"/>
+      </w:rPr>
+    </w:lvl>
+    <w:lvl w:ilvl="7" w:tplc="04090003" w:tentative="1">
+      <w:start w:val="1"/>
+      <w:numFmt w:val="bullet"/>
+      <w:lvlText w:val="o"/>
+      <w:lvlJc w:val="left"/>
+      <w:pPr>
+        <w:ind w:left="6480" w:hanging="360"/>
+      </w:pPr>
+      <w:rPr>
+        <w:rFonts w:ascii="Courier New" w:hAnsi="Courier New" w:cs="Courier New" w:hint="default"/>
+      </w:rPr>
+    </w:lvl>
+    <w:lvl w:ilvl="8" w:tplc="04090005" w:tentative="1">
+      <w:start w:val="1"/>
+      <w:numFmt w:val="bullet"/>
+      <w:lvlText w:val=""/>
+      <w:lvlJc w:val="left"/>
+      <w:pPr>
+        <w:ind w:left="7200" w:hanging="360"/>
+      </w:pPr>
+      <w:rPr>
+        <w:rFonts w:ascii="Wingdings" w:hAnsi="Wingdings" w:hint="default"/>
+      </w:rPr>
+    </w:lvl>
+  </w:abstractNum>
+  <w:abstractNum w:abstractNumId="5" w15:restartNumberingAfterBreak="0">
     <w:nsid w:val="1F485101"/>
     <w:multiLevelType w:val="hybridMultilevel"/>
     <w:tmpl w:val="1B3A0A44"/>
@@ -10158,7 +11350,7 @@
       </w:rPr>
     </w:lvl>
   </w:abstractNum>
-  <w:abstractNum w:abstractNumId="5" w15:restartNumberingAfterBreak="0">
+  <w:abstractNum w:abstractNumId="6" w15:restartNumberingAfterBreak="0">
     <w:nsid w:val="22EA321F"/>
     <w:multiLevelType w:val="hybridMultilevel"/>
     <w:tmpl w:val="38E2AFBC"/>
@@ -10271,7 +11463,7 @@
       </w:rPr>
     </w:lvl>
   </w:abstractNum>
-  <w:abstractNum w:abstractNumId="6" w15:restartNumberingAfterBreak="0">
+  <w:abstractNum w:abstractNumId="7" w15:restartNumberingAfterBreak="0">
     <w:nsid w:val="2C364E2C"/>
     <w:multiLevelType w:val="hybridMultilevel"/>
     <w:tmpl w:val="699E67B6"/>
@@ -10384,7 +11576,93 @@
       </w:rPr>
     </w:lvl>
   </w:abstractNum>
-  <w:abstractNum w:abstractNumId="7" w15:restartNumberingAfterBreak="0">
+  <w:abstractNum w:abstractNumId="8" w15:restartNumberingAfterBreak="0">
+    <w:nsid w:val="30CD66E5"/>
+    <w:multiLevelType w:val="hybridMultilevel"/>
+    <w:tmpl w:val="312E266C"/>
+    <w:lvl w:ilvl="0" w:tplc="0409001B">
+      <w:start w:val="1"/>
+      <w:numFmt w:val="lowerRoman"/>
+      <w:lvlText w:val="%1."/>
+      <w:lvlJc w:val="right"/>
+      <w:pPr>
+        <w:ind w:left="720" w:hanging="360"/>
+      </w:pPr>
+    </w:lvl>
+    <w:lvl w:ilvl="1" w:tplc="04090019" w:tentative="1">
+      <w:start w:val="1"/>
+      <w:numFmt w:val="lowerLetter"/>
+      <w:lvlText w:val="%2."/>
+      <w:lvlJc w:val="left"/>
+      <w:pPr>
+        <w:ind w:left="1440" w:hanging="360"/>
+      </w:pPr>
+    </w:lvl>
+    <w:lvl w:ilvl="2" w:tplc="0409001B" w:tentative="1">
+      <w:start w:val="1"/>
+      <w:numFmt w:val="lowerRoman"/>
+      <w:lvlText w:val="%3."/>
+      <w:lvlJc w:val="right"/>
+      <w:pPr>
+        <w:ind w:left="2160" w:hanging="180"/>
+      </w:pPr>
+    </w:lvl>
+    <w:lvl w:ilvl="3" w:tplc="0409000F" w:tentative="1">
+      <w:start w:val="1"/>
+      <w:numFmt w:val="decimal"/>
+      <w:lvlText w:val="%4."/>
+      <w:lvlJc w:val="left"/>
+      <w:pPr>
+        <w:ind w:left="2880" w:hanging="360"/>
+      </w:pPr>
+    </w:lvl>
+    <w:lvl w:ilvl="4" w:tplc="04090019" w:tentative="1">
+      <w:start w:val="1"/>
+      <w:numFmt w:val="lowerLetter"/>
+      <w:lvlText w:val="%5."/>
+      <w:lvlJc w:val="left"/>
+      <w:pPr>
+        <w:ind w:left="3600" w:hanging="360"/>
+      </w:pPr>
+    </w:lvl>
+    <w:lvl w:ilvl="5" w:tplc="0409001B" w:tentative="1">
+      <w:start w:val="1"/>
+      <w:numFmt w:val="lowerRoman"/>
+      <w:lvlText w:val="%6."/>
+      <w:lvlJc w:val="right"/>
+      <w:pPr>
+        <w:ind w:left="4320" w:hanging="180"/>
+      </w:pPr>
+    </w:lvl>
+    <w:lvl w:ilvl="6" w:tplc="0409000F" w:tentative="1">
+      <w:start w:val="1"/>
+      <w:numFmt w:val="decimal"/>
+      <w:lvlText w:val="%7."/>
+      <w:lvlJc w:val="left"/>
+      <w:pPr>
+        <w:ind w:left="5040" w:hanging="360"/>
+      </w:pPr>
+    </w:lvl>
+    <w:lvl w:ilvl="7" w:tplc="04090019" w:tentative="1">
+      <w:start w:val="1"/>
+      <w:numFmt w:val="lowerLetter"/>
+      <w:lvlText w:val="%8."/>
+      <w:lvlJc w:val="left"/>
+      <w:pPr>
+        <w:ind w:left="5760" w:hanging="360"/>
+      </w:pPr>
+    </w:lvl>
+    <w:lvl w:ilvl="8" w:tplc="0409001B" w:tentative="1">
+      <w:start w:val="1"/>
+      <w:numFmt w:val="lowerRoman"/>
+      <w:lvlText w:val="%9."/>
+      <w:lvlJc w:val="right"/>
+      <w:pPr>
+        <w:ind w:left="6480" w:hanging="180"/>
+      </w:pPr>
+    </w:lvl>
+  </w:abstractNum>
+  <w:abstractNum w:abstractNumId="9" w15:restartNumberingAfterBreak="0">
     <w:nsid w:val="311C48D4"/>
     <w:multiLevelType w:val="hybridMultilevel"/>
     <w:tmpl w:val="67B0211E"/>
@@ -10497,7 +11775,7 @@
       </w:rPr>
     </w:lvl>
   </w:abstractNum>
-  <w:abstractNum w:abstractNumId="8" w15:restartNumberingAfterBreak="0">
+  <w:abstractNum w:abstractNumId="10" w15:restartNumberingAfterBreak="0">
     <w:nsid w:val="33446583"/>
     <w:multiLevelType w:val="hybridMultilevel"/>
     <w:tmpl w:val="63AC454C"/>
@@ -10637,10 +11915,10 @@
       </w:rPr>
     </w:lvl>
   </w:abstractNum>
-  <w:abstractNum w:abstractNumId="9" w15:restartNumberingAfterBreak="0">
+  <w:abstractNum w:abstractNumId="11" w15:restartNumberingAfterBreak="0">
     <w:nsid w:val="36EF1D59"/>
     <w:multiLevelType w:val="hybridMultilevel"/>
-    <w:tmpl w:val="45648436"/>
+    <w:tmpl w:val="74007F12"/>
     <w:lvl w:ilvl="0" w:tplc="04090001">
       <w:start w:val="1"/>
       <w:numFmt w:val="bullet"/>
@@ -10750,7 +12028,486 @@
       </w:rPr>
     </w:lvl>
   </w:abstractNum>
-  <w:abstractNum w:abstractNumId="10" w15:restartNumberingAfterBreak="0">
+  <w:abstractNum w:abstractNumId="12" w15:restartNumberingAfterBreak="0">
+    <w:nsid w:val="386527DB"/>
+    <w:multiLevelType w:val="hybridMultilevel"/>
+    <w:tmpl w:val="D5B4FD22"/>
+    <w:lvl w:ilvl="0" w:tplc="04090001">
+      <w:start w:val="1"/>
+      <w:numFmt w:val="bullet"/>
+      <w:lvlText w:val=""/>
+      <w:lvlJc w:val="left"/>
+      <w:pPr>
+        <w:ind w:left="720" w:hanging="360"/>
+      </w:pPr>
+      <w:rPr>
+        <w:rFonts w:ascii="Symbol" w:hAnsi="Symbol" w:hint="default"/>
+      </w:rPr>
+    </w:lvl>
+    <w:lvl w:ilvl="1" w:tplc="04090003" w:tentative="1">
+      <w:start w:val="1"/>
+      <w:numFmt w:val="bullet"/>
+      <w:lvlText w:val="o"/>
+      <w:lvlJc w:val="left"/>
+      <w:pPr>
+        <w:ind w:left="1440" w:hanging="360"/>
+      </w:pPr>
+      <w:rPr>
+        <w:rFonts w:ascii="Courier New" w:hAnsi="Courier New" w:cs="Courier New" w:hint="default"/>
+      </w:rPr>
+    </w:lvl>
+    <w:lvl w:ilvl="2" w:tplc="04090005" w:tentative="1">
+      <w:start w:val="1"/>
+      <w:numFmt w:val="bullet"/>
+      <w:lvlText w:val=""/>
+      <w:lvlJc w:val="left"/>
+      <w:pPr>
+        <w:ind w:left="2160" w:hanging="360"/>
+      </w:pPr>
+      <w:rPr>
+        <w:rFonts w:ascii="Wingdings" w:hAnsi="Wingdings" w:hint="default"/>
+      </w:rPr>
+    </w:lvl>
+    <w:lvl w:ilvl="3" w:tplc="04090001" w:tentative="1">
+      <w:start w:val="1"/>
+      <w:numFmt w:val="bullet"/>
+      <w:lvlText w:val=""/>
+      <w:lvlJc w:val="left"/>
+      <w:pPr>
+        <w:ind w:left="2880" w:hanging="360"/>
+      </w:pPr>
+      <w:rPr>
+        <w:rFonts w:ascii="Symbol" w:hAnsi="Symbol" w:hint="default"/>
+      </w:rPr>
+    </w:lvl>
+    <w:lvl w:ilvl="4" w:tplc="04090003" w:tentative="1">
+      <w:start w:val="1"/>
+      <w:numFmt w:val="bullet"/>
+      <w:lvlText w:val="o"/>
+      <w:lvlJc w:val="left"/>
+      <w:pPr>
+        <w:ind w:left="3600" w:hanging="360"/>
+      </w:pPr>
+      <w:rPr>
+        <w:rFonts w:ascii="Courier New" w:hAnsi="Courier New" w:cs="Courier New" w:hint="default"/>
+      </w:rPr>
+    </w:lvl>
+    <w:lvl w:ilvl="5" w:tplc="04090005" w:tentative="1">
+      <w:start w:val="1"/>
+      <w:numFmt w:val="bullet"/>
+      <w:lvlText w:val=""/>
+      <w:lvlJc w:val="left"/>
+      <w:pPr>
+        <w:ind w:left="4320" w:hanging="360"/>
+      </w:pPr>
+      <w:rPr>
+        <w:rFonts w:ascii="Wingdings" w:hAnsi="Wingdings" w:hint="default"/>
+      </w:rPr>
+    </w:lvl>
+    <w:lvl w:ilvl="6" w:tplc="04090001" w:tentative="1">
+      <w:start w:val="1"/>
+      <w:numFmt w:val="bullet"/>
+      <w:lvlText w:val=""/>
+      <w:lvlJc w:val="left"/>
+      <w:pPr>
+        <w:ind w:left="5040" w:hanging="360"/>
+      </w:pPr>
+      <w:rPr>
+        <w:rFonts w:ascii="Symbol" w:hAnsi="Symbol" w:hint="default"/>
+      </w:rPr>
+    </w:lvl>
+    <w:lvl w:ilvl="7" w:tplc="04090003" w:tentative="1">
+      <w:start w:val="1"/>
+      <w:numFmt w:val="bullet"/>
+      <w:lvlText w:val="o"/>
+      <w:lvlJc w:val="left"/>
+      <w:pPr>
+        <w:ind w:left="5760" w:hanging="360"/>
+      </w:pPr>
+      <w:rPr>
+        <w:rFonts w:ascii="Courier New" w:hAnsi="Courier New" w:cs="Courier New" w:hint="default"/>
+      </w:rPr>
+    </w:lvl>
+    <w:lvl w:ilvl="8" w:tplc="04090005" w:tentative="1">
+      <w:start w:val="1"/>
+      <w:numFmt w:val="bullet"/>
+      <w:lvlText w:val=""/>
+      <w:lvlJc w:val="left"/>
+      <w:pPr>
+        <w:ind w:left="6480" w:hanging="360"/>
+      </w:pPr>
+      <w:rPr>
+        <w:rFonts w:ascii="Wingdings" w:hAnsi="Wingdings" w:hint="default"/>
+      </w:rPr>
+    </w:lvl>
+  </w:abstractNum>
+  <w:abstractNum w:abstractNumId="13" w15:restartNumberingAfterBreak="0">
+    <w:nsid w:val="3B9C0CDF"/>
+    <w:multiLevelType w:val="hybridMultilevel"/>
+    <w:tmpl w:val="D806E212"/>
+    <w:lvl w:ilvl="0" w:tplc="92B230D4">
+      <w:start w:val="1"/>
+      <w:numFmt w:val="bullet"/>
+      <w:lvlText w:val="●"/>
+      <w:lvlJc w:val="left"/>
+      <w:pPr>
+        <w:tabs>
+          <w:tab w:val="num" w:pos="720"/>
+        </w:tabs>
+        <w:ind w:left="720" w:hanging="360"/>
+      </w:pPr>
+      <w:rPr>
+        <w:rFonts w:ascii="Open Sans" w:hAnsi="Open Sans" w:hint="default"/>
+      </w:rPr>
+    </w:lvl>
+    <w:lvl w:ilvl="1" w:tplc="7ACC4B3A" w:tentative="1">
+      <w:start w:val="1"/>
+      <w:numFmt w:val="bullet"/>
+      <w:lvlText w:val="●"/>
+      <w:lvlJc w:val="left"/>
+      <w:pPr>
+        <w:tabs>
+          <w:tab w:val="num" w:pos="1440"/>
+        </w:tabs>
+        <w:ind w:left="1440" w:hanging="360"/>
+      </w:pPr>
+      <w:rPr>
+        <w:rFonts w:ascii="Open Sans" w:hAnsi="Open Sans" w:hint="default"/>
+      </w:rPr>
+    </w:lvl>
+    <w:lvl w:ilvl="2" w:tplc="3E26C856" w:tentative="1">
+      <w:start w:val="1"/>
+      <w:numFmt w:val="bullet"/>
+      <w:lvlText w:val="●"/>
+      <w:lvlJc w:val="left"/>
+      <w:pPr>
+        <w:tabs>
+          <w:tab w:val="num" w:pos="2160"/>
+        </w:tabs>
+        <w:ind w:left="2160" w:hanging="360"/>
+      </w:pPr>
+      <w:rPr>
+        <w:rFonts w:ascii="Open Sans" w:hAnsi="Open Sans" w:hint="default"/>
+      </w:rPr>
+    </w:lvl>
+    <w:lvl w:ilvl="3" w:tplc="1790743C" w:tentative="1">
+      <w:start w:val="1"/>
+      <w:numFmt w:val="bullet"/>
+      <w:lvlText w:val="●"/>
+      <w:lvlJc w:val="left"/>
+      <w:pPr>
+        <w:tabs>
+          <w:tab w:val="num" w:pos="2880"/>
+        </w:tabs>
+        <w:ind w:left="2880" w:hanging="360"/>
+      </w:pPr>
+      <w:rPr>
+        <w:rFonts w:ascii="Open Sans" w:hAnsi="Open Sans" w:hint="default"/>
+      </w:rPr>
+    </w:lvl>
+    <w:lvl w:ilvl="4" w:tplc="AE9C472A" w:tentative="1">
+      <w:start w:val="1"/>
+      <w:numFmt w:val="bullet"/>
+      <w:lvlText w:val="●"/>
+      <w:lvlJc w:val="left"/>
+      <w:pPr>
+        <w:tabs>
+          <w:tab w:val="num" w:pos="3600"/>
+        </w:tabs>
+        <w:ind w:left="3600" w:hanging="360"/>
+      </w:pPr>
+      <w:rPr>
+        <w:rFonts w:ascii="Open Sans" w:hAnsi="Open Sans" w:hint="default"/>
+      </w:rPr>
+    </w:lvl>
+    <w:lvl w:ilvl="5" w:tplc="A58A41B6" w:tentative="1">
+      <w:start w:val="1"/>
+      <w:numFmt w:val="bullet"/>
+      <w:lvlText w:val="●"/>
+      <w:lvlJc w:val="left"/>
+      <w:pPr>
+        <w:tabs>
+          <w:tab w:val="num" w:pos="4320"/>
+        </w:tabs>
+        <w:ind w:left="4320" w:hanging="360"/>
+      </w:pPr>
+      <w:rPr>
+        <w:rFonts w:ascii="Open Sans" w:hAnsi="Open Sans" w:hint="default"/>
+      </w:rPr>
+    </w:lvl>
+    <w:lvl w:ilvl="6" w:tplc="5770D4B8" w:tentative="1">
+      <w:start w:val="1"/>
+      <w:numFmt w:val="bullet"/>
+      <w:lvlText w:val="●"/>
+      <w:lvlJc w:val="left"/>
+      <w:pPr>
+        <w:tabs>
+          <w:tab w:val="num" w:pos="5040"/>
+        </w:tabs>
+        <w:ind w:left="5040" w:hanging="360"/>
+      </w:pPr>
+      <w:rPr>
+        <w:rFonts w:ascii="Open Sans" w:hAnsi="Open Sans" w:hint="default"/>
+      </w:rPr>
+    </w:lvl>
+    <w:lvl w:ilvl="7" w:tplc="203851FC" w:tentative="1">
+      <w:start w:val="1"/>
+      <w:numFmt w:val="bullet"/>
+      <w:lvlText w:val="●"/>
+      <w:lvlJc w:val="left"/>
+      <w:pPr>
+        <w:tabs>
+          <w:tab w:val="num" w:pos="5760"/>
+        </w:tabs>
+        <w:ind w:left="5760" w:hanging="360"/>
+      </w:pPr>
+      <w:rPr>
+        <w:rFonts w:ascii="Open Sans" w:hAnsi="Open Sans" w:hint="default"/>
+      </w:rPr>
+    </w:lvl>
+    <w:lvl w:ilvl="8" w:tplc="B90EC440" w:tentative="1">
+      <w:start w:val="1"/>
+      <w:numFmt w:val="bullet"/>
+      <w:lvlText w:val="●"/>
+      <w:lvlJc w:val="left"/>
+      <w:pPr>
+        <w:tabs>
+          <w:tab w:val="num" w:pos="6480"/>
+        </w:tabs>
+        <w:ind w:left="6480" w:hanging="360"/>
+      </w:pPr>
+      <w:rPr>
+        <w:rFonts w:ascii="Open Sans" w:hAnsi="Open Sans" w:hint="default"/>
+      </w:rPr>
+    </w:lvl>
+  </w:abstractNum>
+  <w:abstractNum w:abstractNumId="14" w15:restartNumberingAfterBreak="0">
+    <w:nsid w:val="3ECC46B0"/>
+    <w:multiLevelType w:val="hybridMultilevel"/>
+    <w:tmpl w:val="27F2F5D0"/>
+    <w:lvl w:ilvl="0" w:tplc="04090001">
+      <w:start w:val="1"/>
+      <w:numFmt w:val="bullet"/>
+      <w:lvlText w:val=""/>
+      <w:lvlJc w:val="left"/>
+      <w:pPr>
+        <w:ind w:left="720" w:hanging="360"/>
+      </w:pPr>
+      <w:rPr>
+        <w:rFonts w:ascii="Symbol" w:hAnsi="Symbol" w:hint="default"/>
+      </w:rPr>
+    </w:lvl>
+    <w:lvl w:ilvl="1" w:tplc="04090003" w:tentative="1">
+      <w:start w:val="1"/>
+      <w:numFmt w:val="bullet"/>
+      <w:lvlText w:val="o"/>
+      <w:lvlJc w:val="left"/>
+      <w:pPr>
+        <w:ind w:left="1440" w:hanging="360"/>
+      </w:pPr>
+      <w:rPr>
+        <w:rFonts w:ascii="Courier New" w:hAnsi="Courier New" w:cs="Courier New" w:hint="default"/>
+      </w:rPr>
+    </w:lvl>
+    <w:lvl w:ilvl="2" w:tplc="04090005" w:tentative="1">
+      <w:start w:val="1"/>
+      <w:numFmt w:val="bullet"/>
+      <w:lvlText w:val=""/>
+      <w:lvlJc w:val="left"/>
+      <w:pPr>
+        <w:ind w:left="2160" w:hanging="360"/>
+      </w:pPr>
+      <w:rPr>
+        <w:rFonts w:ascii="Wingdings" w:hAnsi="Wingdings" w:hint="default"/>
+      </w:rPr>
+    </w:lvl>
+    <w:lvl w:ilvl="3" w:tplc="04090001" w:tentative="1">
+      <w:start w:val="1"/>
+      <w:numFmt w:val="bullet"/>
+      <w:lvlText w:val=""/>
+      <w:lvlJc w:val="left"/>
+      <w:pPr>
+        <w:ind w:left="2880" w:hanging="360"/>
+      </w:pPr>
+      <w:rPr>
+        <w:rFonts w:ascii="Symbol" w:hAnsi="Symbol" w:hint="default"/>
+      </w:rPr>
+    </w:lvl>
+    <w:lvl w:ilvl="4" w:tplc="04090003" w:tentative="1">
+      <w:start w:val="1"/>
+      <w:numFmt w:val="bullet"/>
+      <w:lvlText w:val="o"/>
+      <w:lvlJc w:val="left"/>
+      <w:pPr>
+        <w:ind w:left="3600" w:hanging="360"/>
+      </w:pPr>
+      <w:rPr>
+        <w:rFonts w:ascii="Courier New" w:hAnsi="Courier New" w:cs="Courier New" w:hint="default"/>
+      </w:rPr>
+    </w:lvl>
+    <w:lvl w:ilvl="5" w:tplc="04090005" w:tentative="1">
+      <w:start w:val="1"/>
+      <w:numFmt w:val="bullet"/>
+      <w:lvlText w:val=""/>
+      <w:lvlJc w:val="left"/>
+      <w:pPr>
+        <w:ind w:left="4320" w:hanging="360"/>
+      </w:pPr>
+      <w:rPr>
+        <w:rFonts w:ascii="Wingdings" w:hAnsi="Wingdings" w:hint="default"/>
+      </w:rPr>
+    </w:lvl>
+    <w:lvl w:ilvl="6" w:tplc="04090001" w:tentative="1">
+      <w:start w:val="1"/>
+      <w:numFmt w:val="bullet"/>
+      <w:lvlText w:val=""/>
+      <w:lvlJc w:val="left"/>
+      <w:pPr>
+        <w:ind w:left="5040" w:hanging="360"/>
+      </w:pPr>
+      <w:rPr>
+        <w:rFonts w:ascii="Symbol" w:hAnsi="Symbol" w:hint="default"/>
+      </w:rPr>
+    </w:lvl>
+    <w:lvl w:ilvl="7" w:tplc="04090003" w:tentative="1">
+      <w:start w:val="1"/>
+      <w:numFmt w:val="bullet"/>
+      <w:lvlText w:val="o"/>
+      <w:lvlJc w:val="left"/>
+      <w:pPr>
+        <w:ind w:left="5760" w:hanging="360"/>
+      </w:pPr>
+      <w:rPr>
+        <w:rFonts w:ascii="Courier New" w:hAnsi="Courier New" w:cs="Courier New" w:hint="default"/>
+      </w:rPr>
+    </w:lvl>
+    <w:lvl w:ilvl="8" w:tplc="04090005" w:tentative="1">
+      <w:start w:val="1"/>
+      <w:numFmt w:val="bullet"/>
+      <w:lvlText w:val=""/>
+      <w:lvlJc w:val="left"/>
+      <w:pPr>
+        <w:ind w:left="6480" w:hanging="360"/>
+      </w:pPr>
+      <w:rPr>
+        <w:rFonts w:ascii="Wingdings" w:hAnsi="Wingdings" w:hint="default"/>
+      </w:rPr>
+    </w:lvl>
+  </w:abstractNum>
+  <w:abstractNum w:abstractNumId="15" w15:restartNumberingAfterBreak="0">
+    <w:nsid w:val="41F76841"/>
+    <w:multiLevelType w:val="hybridMultilevel"/>
+    <w:tmpl w:val="BE7C4B2E"/>
+    <w:lvl w:ilvl="0" w:tplc="04090001">
+      <w:start w:val="1"/>
+      <w:numFmt w:val="bullet"/>
+      <w:lvlText w:val=""/>
+      <w:lvlJc w:val="left"/>
+      <w:pPr>
+        <w:ind w:left="720" w:hanging="360"/>
+      </w:pPr>
+      <w:rPr>
+        <w:rFonts w:ascii="Symbol" w:hAnsi="Symbol" w:hint="default"/>
+      </w:rPr>
+    </w:lvl>
+    <w:lvl w:ilvl="1" w:tplc="04090003" w:tentative="1">
+      <w:start w:val="1"/>
+      <w:numFmt w:val="bullet"/>
+      <w:lvlText w:val="o"/>
+      <w:lvlJc w:val="left"/>
+      <w:pPr>
+        <w:ind w:left="1440" w:hanging="360"/>
+      </w:pPr>
+      <w:rPr>
+        <w:rFonts w:ascii="Courier New" w:hAnsi="Courier New" w:cs="Courier New" w:hint="default"/>
+      </w:rPr>
+    </w:lvl>
+    <w:lvl w:ilvl="2" w:tplc="04090005" w:tentative="1">
+      <w:start w:val="1"/>
+      <w:numFmt w:val="bullet"/>
+      <w:lvlText w:val=""/>
+      <w:lvlJc w:val="left"/>
+      <w:pPr>
+        <w:ind w:left="2160" w:hanging="360"/>
+      </w:pPr>
+      <w:rPr>
+        <w:rFonts w:ascii="Wingdings" w:hAnsi="Wingdings" w:hint="default"/>
+      </w:rPr>
+    </w:lvl>
+    <w:lvl w:ilvl="3" w:tplc="04090001" w:tentative="1">
+      <w:start w:val="1"/>
+      <w:numFmt w:val="bullet"/>
+      <w:lvlText w:val=""/>
+      <w:lvlJc w:val="left"/>
+      <w:pPr>
+        <w:ind w:left="2880" w:hanging="360"/>
+      </w:pPr>
+      <w:rPr>
+        <w:rFonts w:ascii="Symbol" w:hAnsi="Symbol" w:hint="default"/>
+      </w:rPr>
+    </w:lvl>
+    <w:lvl w:ilvl="4" w:tplc="04090003" w:tentative="1">
+      <w:start w:val="1"/>
+      <w:numFmt w:val="bullet"/>
+      <w:lvlText w:val="o"/>
+      <w:lvlJc w:val="left"/>
+      <w:pPr>
+        <w:ind w:left="3600" w:hanging="360"/>
+      </w:pPr>
+      <w:rPr>
+        <w:rFonts w:ascii="Courier New" w:hAnsi="Courier New" w:cs="Courier New" w:hint="default"/>
+      </w:rPr>
+    </w:lvl>
+    <w:lvl w:ilvl="5" w:tplc="04090005" w:tentative="1">
+      <w:start w:val="1"/>
+      <w:numFmt w:val="bullet"/>
+      <w:lvlText w:val=""/>
+      <w:lvlJc w:val="left"/>
+      <w:pPr>
+        <w:ind w:left="4320" w:hanging="360"/>
+      </w:pPr>
+      <w:rPr>
+        <w:rFonts w:ascii="Wingdings" w:hAnsi="Wingdings" w:hint="default"/>
+      </w:rPr>
+    </w:lvl>
+    <w:lvl w:ilvl="6" w:tplc="04090001" w:tentative="1">
+      <w:start w:val="1"/>
+      <w:numFmt w:val="bullet"/>
+      <w:lvlText w:val=""/>
+      <w:lvlJc w:val="left"/>
+      <w:pPr>
+        <w:ind w:left="5040" w:hanging="360"/>
+      </w:pPr>
+      <w:rPr>
+        <w:rFonts w:ascii="Symbol" w:hAnsi="Symbol" w:hint="default"/>
+      </w:rPr>
+    </w:lvl>
+    <w:lvl w:ilvl="7" w:tplc="04090003" w:tentative="1">
+      <w:start w:val="1"/>
+      <w:numFmt w:val="bullet"/>
+      <w:lvlText w:val="o"/>
+      <w:lvlJc w:val="left"/>
+      <w:pPr>
+        <w:ind w:left="5760" w:hanging="360"/>
+      </w:pPr>
+      <w:rPr>
+        <w:rFonts w:ascii="Courier New" w:hAnsi="Courier New" w:cs="Courier New" w:hint="default"/>
+      </w:rPr>
+    </w:lvl>
+    <w:lvl w:ilvl="8" w:tplc="04090005" w:tentative="1">
+      <w:start w:val="1"/>
+      <w:numFmt w:val="bullet"/>
+      <w:lvlText w:val=""/>
+      <w:lvlJc w:val="left"/>
+      <w:pPr>
+        <w:ind w:left="6480" w:hanging="360"/>
+      </w:pPr>
+      <w:rPr>
+        <w:rFonts w:ascii="Wingdings" w:hAnsi="Wingdings" w:hint="default"/>
+      </w:rPr>
+    </w:lvl>
+  </w:abstractNum>
+  <w:abstractNum w:abstractNumId="16" w15:restartNumberingAfterBreak="0">
     <w:nsid w:val="45522D2D"/>
     <w:multiLevelType w:val="hybridMultilevel"/>
     <w:tmpl w:val="BBE03938"/>
@@ -10863,7 +12620,7 @@
       </w:rPr>
     </w:lvl>
   </w:abstractNum>
-  <w:abstractNum w:abstractNumId="11" w15:restartNumberingAfterBreak="0">
+  <w:abstractNum w:abstractNumId="17" w15:restartNumberingAfterBreak="0">
     <w:nsid w:val="48797CEE"/>
     <w:multiLevelType w:val="multilevel"/>
     <w:tmpl w:val="0EDC7916"/>
@@ -11012,7 +12769,7 @@
       </w:rPr>
     </w:lvl>
   </w:abstractNum>
-  <w:abstractNum w:abstractNumId="12" w15:restartNumberingAfterBreak="0">
+  <w:abstractNum w:abstractNumId="18" w15:restartNumberingAfterBreak="0">
     <w:nsid w:val="4D1B3B12"/>
     <w:multiLevelType w:val="hybridMultilevel"/>
     <w:tmpl w:val="A42A910E"/>
@@ -11125,7 +12882,7 @@
       </w:rPr>
     </w:lvl>
   </w:abstractNum>
-  <w:abstractNum w:abstractNumId="13" w15:restartNumberingAfterBreak="0">
+  <w:abstractNum w:abstractNumId="19" w15:restartNumberingAfterBreak="0">
     <w:nsid w:val="4E55553D"/>
     <w:multiLevelType w:val="hybridMultilevel"/>
     <w:tmpl w:val="ED880224"/>
@@ -11238,7 +12995,120 @@
       </w:rPr>
     </w:lvl>
   </w:abstractNum>
-  <w:abstractNum w:abstractNumId="14" w15:restartNumberingAfterBreak="0">
+  <w:abstractNum w:abstractNumId="20" w15:restartNumberingAfterBreak="0">
+    <w:nsid w:val="4F0662B5"/>
+    <w:multiLevelType w:val="hybridMultilevel"/>
+    <w:tmpl w:val="26DE547A"/>
+    <w:lvl w:ilvl="0" w:tplc="0409000B">
+      <w:start w:val="1"/>
+      <w:numFmt w:val="bullet"/>
+      <w:lvlText w:val=""/>
+      <w:lvlJc w:val="left"/>
+      <w:pPr>
+        <w:ind w:left="765" w:hanging="360"/>
+      </w:pPr>
+      <w:rPr>
+        <w:rFonts w:ascii="Wingdings" w:hAnsi="Wingdings" w:hint="default"/>
+      </w:rPr>
+    </w:lvl>
+    <w:lvl w:ilvl="1" w:tplc="04090003" w:tentative="1">
+      <w:start w:val="1"/>
+      <w:numFmt w:val="bullet"/>
+      <w:lvlText w:val="o"/>
+      <w:lvlJc w:val="left"/>
+      <w:pPr>
+        <w:ind w:left="1485" w:hanging="360"/>
+      </w:pPr>
+      <w:rPr>
+        <w:rFonts w:ascii="Courier New" w:hAnsi="Courier New" w:cs="Courier New" w:hint="default"/>
+      </w:rPr>
+    </w:lvl>
+    <w:lvl w:ilvl="2" w:tplc="04090005" w:tentative="1">
+      <w:start w:val="1"/>
+      <w:numFmt w:val="bullet"/>
+      <w:lvlText w:val=""/>
+      <w:lvlJc w:val="left"/>
+      <w:pPr>
+        <w:ind w:left="2205" w:hanging="360"/>
+      </w:pPr>
+      <w:rPr>
+        <w:rFonts w:ascii="Wingdings" w:hAnsi="Wingdings" w:hint="default"/>
+      </w:rPr>
+    </w:lvl>
+    <w:lvl w:ilvl="3" w:tplc="04090001" w:tentative="1">
+      <w:start w:val="1"/>
+      <w:numFmt w:val="bullet"/>
+      <w:lvlText w:val=""/>
+      <w:lvlJc w:val="left"/>
+      <w:pPr>
+        <w:ind w:left="2925" w:hanging="360"/>
+      </w:pPr>
+      <w:rPr>
+        <w:rFonts w:ascii="Symbol" w:hAnsi="Symbol" w:hint="default"/>
+      </w:rPr>
+    </w:lvl>
+    <w:lvl w:ilvl="4" w:tplc="04090003" w:tentative="1">
+      <w:start w:val="1"/>
+      <w:numFmt w:val="bullet"/>
+      <w:lvlText w:val="o"/>
+      <w:lvlJc w:val="left"/>
+      <w:pPr>
+        <w:ind w:left="3645" w:hanging="360"/>
+      </w:pPr>
+      <w:rPr>
+        <w:rFonts w:ascii="Courier New" w:hAnsi="Courier New" w:cs="Courier New" w:hint="default"/>
+      </w:rPr>
+    </w:lvl>
+    <w:lvl w:ilvl="5" w:tplc="04090005" w:tentative="1">
+      <w:start w:val="1"/>
+      <w:numFmt w:val="bullet"/>
+      <w:lvlText w:val=""/>
+      <w:lvlJc w:val="left"/>
+      <w:pPr>
+        <w:ind w:left="4365" w:hanging="360"/>
+      </w:pPr>
+      <w:rPr>
+        <w:rFonts w:ascii="Wingdings" w:hAnsi="Wingdings" w:hint="default"/>
+      </w:rPr>
+    </w:lvl>
+    <w:lvl w:ilvl="6" w:tplc="04090001" w:tentative="1">
+      <w:start w:val="1"/>
+      <w:numFmt w:val="bullet"/>
+      <w:lvlText w:val=""/>
+      <w:lvlJc w:val="left"/>
+      <w:pPr>
+        <w:ind w:left="5085" w:hanging="360"/>
+      </w:pPr>
+      <w:rPr>
+        <w:rFonts w:ascii="Symbol" w:hAnsi="Symbol" w:hint="default"/>
+      </w:rPr>
+    </w:lvl>
+    <w:lvl w:ilvl="7" w:tplc="04090003" w:tentative="1">
+      <w:start w:val="1"/>
+      <w:numFmt w:val="bullet"/>
+      <w:lvlText w:val="o"/>
+      <w:lvlJc w:val="left"/>
+      <w:pPr>
+        <w:ind w:left="5805" w:hanging="360"/>
+      </w:pPr>
+      <w:rPr>
+        <w:rFonts w:ascii="Courier New" w:hAnsi="Courier New" w:cs="Courier New" w:hint="default"/>
+      </w:rPr>
+    </w:lvl>
+    <w:lvl w:ilvl="8" w:tplc="04090005" w:tentative="1">
+      <w:start w:val="1"/>
+      <w:numFmt w:val="bullet"/>
+      <w:lvlText w:val=""/>
+      <w:lvlJc w:val="left"/>
+      <w:pPr>
+        <w:ind w:left="6525" w:hanging="360"/>
+      </w:pPr>
+      <w:rPr>
+        <w:rFonts w:ascii="Wingdings" w:hAnsi="Wingdings" w:hint="default"/>
+      </w:rPr>
+    </w:lvl>
+  </w:abstractNum>
+  <w:abstractNum w:abstractNumId="21" w15:restartNumberingAfterBreak="0">
     <w:nsid w:val="53786E19"/>
     <w:multiLevelType w:val="hybridMultilevel"/>
     <w:tmpl w:val="EF369AC4"/>
@@ -11378,7 +13248,7 @@
       </w:rPr>
     </w:lvl>
   </w:abstractNum>
-  <w:abstractNum w:abstractNumId="15" w15:restartNumberingAfterBreak="0">
+  <w:abstractNum w:abstractNumId="22" w15:restartNumberingAfterBreak="0">
     <w:nsid w:val="54063FB6"/>
     <w:multiLevelType w:val="hybridMultilevel"/>
     <w:tmpl w:val="C7A20654"/>
@@ -11491,7 +13361,7 @@
       </w:rPr>
     </w:lvl>
   </w:abstractNum>
-  <w:abstractNum w:abstractNumId="16" w15:restartNumberingAfterBreak="0">
+  <w:abstractNum w:abstractNumId="23" w15:restartNumberingAfterBreak="0">
     <w:nsid w:val="601A08A3"/>
     <w:multiLevelType w:val="hybridMultilevel"/>
     <w:tmpl w:val="10F4D5B2"/>
@@ -11604,7 +13474,7 @@
       </w:rPr>
     </w:lvl>
   </w:abstractNum>
-  <w:abstractNum w:abstractNumId="17" w15:restartNumberingAfterBreak="0">
+  <w:abstractNum w:abstractNumId="24" w15:restartNumberingAfterBreak="0">
     <w:nsid w:val="61787209"/>
     <w:multiLevelType w:val="hybridMultilevel"/>
     <w:tmpl w:val="2D3CB9E2"/>
@@ -11717,7 +13587,93 @@
       </w:rPr>
     </w:lvl>
   </w:abstractNum>
-  <w:abstractNum w:abstractNumId="18" w15:restartNumberingAfterBreak="0">
+  <w:abstractNum w:abstractNumId="25" w15:restartNumberingAfterBreak="0">
+    <w:nsid w:val="65C32595"/>
+    <w:multiLevelType w:val="hybridMultilevel"/>
+    <w:tmpl w:val="E180A8CE"/>
+    <w:lvl w:ilvl="0" w:tplc="04090013">
+      <w:start w:val="1"/>
+      <w:numFmt w:val="upperRoman"/>
+      <w:lvlText w:val="%1."/>
+      <w:lvlJc w:val="right"/>
+      <w:pPr>
+        <w:ind w:left="720" w:hanging="360"/>
+      </w:pPr>
+    </w:lvl>
+    <w:lvl w:ilvl="1" w:tplc="04090019" w:tentative="1">
+      <w:start w:val="1"/>
+      <w:numFmt w:val="lowerLetter"/>
+      <w:lvlText w:val="%2."/>
+      <w:lvlJc w:val="left"/>
+      <w:pPr>
+        <w:ind w:left="1440" w:hanging="360"/>
+      </w:pPr>
+    </w:lvl>
+    <w:lvl w:ilvl="2" w:tplc="0409001B" w:tentative="1">
+      <w:start w:val="1"/>
+      <w:numFmt w:val="lowerRoman"/>
+      <w:lvlText w:val="%3."/>
+      <w:lvlJc w:val="right"/>
+      <w:pPr>
+        <w:ind w:left="2160" w:hanging="180"/>
+      </w:pPr>
+    </w:lvl>
+    <w:lvl w:ilvl="3" w:tplc="0409000F" w:tentative="1">
+      <w:start w:val="1"/>
+      <w:numFmt w:val="decimal"/>
+      <w:lvlText w:val="%4."/>
+      <w:lvlJc w:val="left"/>
+      <w:pPr>
+        <w:ind w:left="2880" w:hanging="360"/>
+      </w:pPr>
+    </w:lvl>
+    <w:lvl w:ilvl="4" w:tplc="04090019" w:tentative="1">
+      <w:start w:val="1"/>
+      <w:numFmt w:val="lowerLetter"/>
+      <w:lvlText w:val="%5."/>
+      <w:lvlJc w:val="left"/>
+      <w:pPr>
+        <w:ind w:left="3600" w:hanging="360"/>
+      </w:pPr>
+    </w:lvl>
+    <w:lvl w:ilvl="5" w:tplc="0409001B" w:tentative="1">
+      <w:start w:val="1"/>
+      <w:numFmt w:val="lowerRoman"/>
+      <w:lvlText w:val="%6."/>
+      <w:lvlJc w:val="right"/>
+      <w:pPr>
+        <w:ind w:left="4320" w:hanging="180"/>
+      </w:pPr>
+    </w:lvl>
+    <w:lvl w:ilvl="6" w:tplc="0409000F" w:tentative="1">
+      <w:start w:val="1"/>
+      <w:numFmt w:val="decimal"/>
+      <w:lvlText w:val="%7."/>
+      <w:lvlJc w:val="left"/>
+      <w:pPr>
+        <w:ind w:left="5040" w:hanging="360"/>
+      </w:pPr>
+    </w:lvl>
+    <w:lvl w:ilvl="7" w:tplc="04090019" w:tentative="1">
+      <w:start w:val="1"/>
+      <w:numFmt w:val="lowerLetter"/>
+      <w:lvlText w:val="%8."/>
+      <w:lvlJc w:val="left"/>
+      <w:pPr>
+        <w:ind w:left="5760" w:hanging="360"/>
+      </w:pPr>
+    </w:lvl>
+    <w:lvl w:ilvl="8" w:tplc="0409001B" w:tentative="1">
+      <w:start w:val="1"/>
+      <w:numFmt w:val="lowerRoman"/>
+      <w:lvlText w:val="%9."/>
+      <w:lvlJc w:val="right"/>
+      <w:pPr>
+        <w:ind w:left="6480" w:hanging="180"/>
+      </w:pPr>
+    </w:lvl>
+  </w:abstractNum>
+  <w:abstractNum w:abstractNumId="26" w15:restartNumberingAfterBreak="0">
     <w:nsid w:val="6E713220"/>
     <w:multiLevelType w:val="hybridMultilevel"/>
     <w:tmpl w:val="9BD81B92"/>
@@ -11830,7 +13786,7 @@
       </w:rPr>
     </w:lvl>
   </w:abstractNum>
-  <w:abstractNum w:abstractNumId="19" w15:restartNumberingAfterBreak="0">
+  <w:abstractNum w:abstractNumId="27" w15:restartNumberingAfterBreak="0">
     <w:nsid w:val="701B0835"/>
     <w:multiLevelType w:val="hybridMultilevel"/>
     <w:tmpl w:val="025A95DA"/>
@@ -11943,7 +13899,269 @@
       </w:rPr>
     </w:lvl>
   </w:abstractNum>
-  <w:abstractNum w:abstractNumId="20" w15:restartNumberingAfterBreak="0">
+  <w:abstractNum w:abstractNumId="28" w15:restartNumberingAfterBreak="0">
+    <w:nsid w:val="70387317"/>
+    <w:multiLevelType w:val="hybridMultilevel"/>
+    <w:tmpl w:val="23865676"/>
+    <w:lvl w:ilvl="0" w:tplc="04090001">
+      <w:start w:val="1"/>
+      <w:numFmt w:val="bullet"/>
+      <w:lvlText w:val=""/>
+      <w:lvlJc w:val="left"/>
+      <w:pPr>
+        <w:ind w:left="765" w:hanging="360"/>
+      </w:pPr>
+      <w:rPr>
+        <w:rFonts w:ascii="Symbol" w:hAnsi="Symbol" w:hint="default"/>
+      </w:rPr>
+    </w:lvl>
+    <w:lvl w:ilvl="1" w:tplc="04090003" w:tentative="1">
+      <w:start w:val="1"/>
+      <w:numFmt w:val="bullet"/>
+      <w:lvlText w:val="o"/>
+      <w:lvlJc w:val="left"/>
+      <w:pPr>
+        <w:ind w:left="1485" w:hanging="360"/>
+      </w:pPr>
+      <w:rPr>
+        <w:rFonts w:ascii="Courier New" w:hAnsi="Courier New" w:cs="Courier New" w:hint="default"/>
+      </w:rPr>
+    </w:lvl>
+    <w:lvl w:ilvl="2" w:tplc="04090005" w:tentative="1">
+      <w:start w:val="1"/>
+      <w:numFmt w:val="bullet"/>
+      <w:lvlText w:val=""/>
+      <w:lvlJc w:val="left"/>
+      <w:pPr>
+        <w:ind w:left="2205" w:hanging="360"/>
+      </w:pPr>
+      <w:rPr>
+        <w:rFonts w:ascii="Wingdings" w:hAnsi="Wingdings" w:hint="default"/>
+      </w:rPr>
+    </w:lvl>
+    <w:lvl w:ilvl="3" w:tplc="04090001" w:tentative="1">
+      <w:start w:val="1"/>
+      <w:numFmt w:val="bullet"/>
+      <w:lvlText w:val=""/>
+      <w:lvlJc w:val="left"/>
+      <w:pPr>
+        <w:ind w:left="2925" w:hanging="360"/>
+      </w:pPr>
+      <w:rPr>
+        <w:rFonts w:ascii="Symbol" w:hAnsi="Symbol" w:hint="default"/>
+      </w:rPr>
+    </w:lvl>
+    <w:lvl w:ilvl="4" w:tplc="04090003" w:tentative="1">
+      <w:start w:val="1"/>
+      <w:numFmt w:val="bullet"/>
+      <w:lvlText w:val="o"/>
+      <w:lvlJc w:val="left"/>
+      <w:pPr>
+        <w:ind w:left="3645" w:hanging="360"/>
+      </w:pPr>
+      <w:rPr>
+        <w:rFonts w:ascii="Courier New" w:hAnsi="Courier New" w:cs="Courier New" w:hint="default"/>
+      </w:rPr>
+    </w:lvl>
+    <w:lvl w:ilvl="5" w:tplc="04090005" w:tentative="1">
+      <w:start w:val="1"/>
+      <w:numFmt w:val="bullet"/>
+      <w:lvlText w:val=""/>
+      <w:lvlJc w:val="left"/>
+      <w:pPr>
+        <w:ind w:left="4365" w:hanging="360"/>
+      </w:pPr>
+      <w:rPr>
+        <w:rFonts w:ascii="Wingdings" w:hAnsi="Wingdings" w:hint="default"/>
+      </w:rPr>
+    </w:lvl>
+    <w:lvl w:ilvl="6" w:tplc="04090001" w:tentative="1">
+      <w:start w:val="1"/>
+      <w:numFmt w:val="bullet"/>
+      <w:lvlText w:val=""/>
+      <w:lvlJc w:val="left"/>
+      <w:pPr>
+        <w:ind w:left="5085" w:hanging="360"/>
+      </w:pPr>
+      <w:rPr>
+        <w:rFonts w:ascii="Symbol" w:hAnsi="Symbol" w:hint="default"/>
+      </w:rPr>
+    </w:lvl>
+    <w:lvl w:ilvl="7" w:tplc="04090003" w:tentative="1">
+      <w:start w:val="1"/>
+      <w:numFmt w:val="bullet"/>
+      <w:lvlText w:val="o"/>
+      <w:lvlJc w:val="left"/>
+      <w:pPr>
+        <w:ind w:left="5805" w:hanging="360"/>
+      </w:pPr>
+      <w:rPr>
+        <w:rFonts w:ascii="Courier New" w:hAnsi="Courier New" w:cs="Courier New" w:hint="default"/>
+      </w:rPr>
+    </w:lvl>
+    <w:lvl w:ilvl="8" w:tplc="04090005" w:tentative="1">
+      <w:start w:val="1"/>
+      <w:numFmt w:val="bullet"/>
+      <w:lvlText w:val=""/>
+      <w:lvlJc w:val="left"/>
+      <w:pPr>
+        <w:ind w:left="6525" w:hanging="360"/>
+      </w:pPr>
+      <w:rPr>
+        <w:rFonts w:ascii="Wingdings" w:hAnsi="Wingdings" w:hint="default"/>
+      </w:rPr>
+    </w:lvl>
+  </w:abstractNum>
+  <w:abstractNum w:abstractNumId="29" w15:restartNumberingAfterBreak="0">
+    <w:nsid w:val="762E08C9"/>
+    <w:multiLevelType w:val="multilevel"/>
+    <w:tmpl w:val="86D668F0"/>
+    <w:lvl w:ilvl="0">
+      <w:start w:val="1"/>
+      <w:numFmt w:val="bullet"/>
+      <w:lvlText w:val=""/>
+      <w:lvlJc w:val="left"/>
+      <w:pPr>
+        <w:tabs>
+          <w:tab w:val="num" w:pos="360"/>
+        </w:tabs>
+        <w:ind w:left="360" w:hanging="360"/>
+      </w:pPr>
+      <w:rPr>
+        <w:rFonts w:ascii="Symbol" w:hAnsi="Symbol" w:hint="default"/>
+        <w:sz w:val="20"/>
+      </w:rPr>
+    </w:lvl>
+    <w:lvl w:ilvl="1" w:tentative="1">
+      <w:start w:val="1"/>
+      <w:numFmt w:val="bullet"/>
+      <w:lvlText w:val="o"/>
+      <w:lvlJc w:val="left"/>
+      <w:pPr>
+        <w:tabs>
+          <w:tab w:val="num" w:pos="1080"/>
+        </w:tabs>
+        <w:ind w:left="1080" w:hanging="360"/>
+      </w:pPr>
+      <w:rPr>
+        <w:rFonts w:ascii="Courier New" w:hAnsi="Courier New" w:hint="default"/>
+        <w:sz w:val="20"/>
+      </w:rPr>
+    </w:lvl>
+    <w:lvl w:ilvl="2" w:tentative="1">
+      <w:start w:val="1"/>
+      <w:numFmt w:val="bullet"/>
+      <w:lvlText w:val=""/>
+      <w:lvlJc w:val="left"/>
+      <w:pPr>
+        <w:tabs>
+          <w:tab w:val="num" w:pos="1800"/>
+        </w:tabs>
+        <w:ind w:left="1800" w:hanging="360"/>
+      </w:pPr>
+      <w:rPr>
+        <w:rFonts w:ascii="Wingdings" w:hAnsi="Wingdings" w:hint="default"/>
+        <w:sz w:val="20"/>
+      </w:rPr>
+    </w:lvl>
+    <w:lvl w:ilvl="3" w:tentative="1">
+      <w:start w:val="1"/>
+      <w:numFmt w:val="bullet"/>
+      <w:lvlText w:val=""/>
+      <w:lvlJc w:val="left"/>
+      <w:pPr>
+        <w:tabs>
+          <w:tab w:val="num" w:pos="2520"/>
+        </w:tabs>
+        <w:ind w:left="2520" w:hanging="360"/>
+      </w:pPr>
+      <w:rPr>
+        <w:rFonts w:ascii="Wingdings" w:hAnsi="Wingdings" w:hint="default"/>
+        <w:sz w:val="20"/>
+      </w:rPr>
+    </w:lvl>
+    <w:lvl w:ilvl="4" w:tentative="1">
+      <w:start w:val="1"/>
+      <w:numFmt w:val="bullet"/>
+      <w:lvlText w:val=""/>
+      <w:lvlJc w:val="left"/>
+      <w:pPr>
+        <w:tabs>
+          <w:tab w:val="num" w:pos="3240"/>
+        </w:tabs>
+        <w:ind w:left="3240" w:hanging="360"/>
+      </w:pPr>
+      <w:rPr>
+        <w:rFonts w:ascii="Wingdings" w:hAnsi="Wingdings" w:hint="default"/>
+        <w:sz w:val="20"/>
+      </w:rPr>
+    </w:lvl>
+    <w:lvl w:ilvl="5" w:tentative="1">
+      <w:start w:val="1"/>
+      <w:numFmt w:val="bullet"/>
+      <w:lvlText w:val=""/>
+      <w:lvlJc w:val="left"/>
+      <w:pPr>
+        <w:tabs>
+          <w:tab w:val="num" w:pos="3960"/>
+        </w:tabs>
+        <w:ind w:left="3960" w:hanging="360"/>
+      </w:pPr>
+      <w:rPr>
+        <w:rFonts w:ascii="Wingdings" w:hAnsi="Wingdings" w:hint="default"/>
+        <w:sz w:val="20"/>
+      </w:rPr>
+    </w:lvl>
+    <w:lvl w:ilvl="6" w:tentative="1">
+      <w:start w:val="1"/>
+      <w:numFmt w:val="bullet"/>
+      <w:lvlText w:val=""/>
+      <w:lvlJc w:val="left"/>
+      <w:pPr>
+        <w:tabs>
+          <w:tab w:val="num" w:pos="4680"/>
+        </w:tabs>
+        <w:ind w:left="4680" w:hanging="360"/>
+      </w:pPr>
+      <w:rPr>
+        <w:rFonts w:ascii="Wingdings" w:hAnsi="Wingdings" w:hint="default"/>
+        <w:sz w:val="20"/>
+      </w:rPr>
+    </w:lvl>
+    <w:lvl w:ilvl="7" w:tentative="1">
+      <w:start w:val="1"/>
+      <w:numFmt w:val="bullet"/>
+      <w:lvlText w:val=""/>
+      <w:lvlJc w:val="left"/>
+      <w:pPr>
+        <w:tabs>
+          <w:tab w:val="num" w:pos="5400"/>
+        </w:tabs>
+        <w:ind w:left="5400" w:hanging="360"/>
+      </w:pPr>
+      <w:rPr>
+        <w:rFonts w:ascii="Wingdings" w:hAnsi="Wingdings" w:hint="default"/>
+        <w:sz w:val="20"/>
+      </w:rPr>
+    </w:lvl>
+    <w:lvl w:ilvl="8" w:tentative="1">
+      <w:start w:val="1"/>
+      <w:numFmt w:val="bullet"/>
+      <w:lvlText w:val=""/>
+      <w:lvlJc w:val="left"/>
+      <w:pPr>
+        <w:tabs>
+          <w:tab w:val="num" w:pos="6120"/>
+        </w:tabs>
+        <w:ind w:left="6120" w:hanging="360"/>
+      </w:pPr>
+      <w:rPr>
+        <w:rFonts w:ascii="Wingdings" w:hAnsi="Wingdings" w:hint="default"/>
+        <w:sz w:val="20"/>
+      </w:rPr>
+    </w:lvl>
+  </w:abstractNum>
+  <w:abstractNum w:abstractNumId="30" w15:restartNumberingAfterBreak="0">
     <w:nsid w:val="77F67B45"/>
     <w:multiLevelType w:val="hybridMultilevel"/>
     <w:tmpl w:val="C1CAF7F2"/>
@@ -12056,7 +14274,7 @@
       </w:rPr>
     </w:lvl>
   </w:abstractNum>
-  <w:abstractNum w:abstractNumId="21" w15:restartNumberingAfterBreak="0">
+  <w:abstractNum w:abstractNumId="31" w15:restartNumberingAfterBreak="0">
     <w:nsid w:val="7B151635"/>
     <w:multiLevelType w:val="hybridMultilevel"/>
     <w:tmpl w:val="6E1A668E"/>
@@ -12169,7 +14387,7 @@
       </w:rPr>
     </w:lvl>
   </w:abstractNum>
-  <w:abstractNum w:abstractNumId="22" w15:restartNumberingAfterBreak="0">
+  <w:abstractNum w:abstractNumId="32" w15:restartNumberingAfterBreak="0">
     <w:nsid w:val="7F023587"/>
     <w:multiLevelType w:val="hybridMultilevel"/>
     <w:tmpl w:val="8AEABE32"/>
@@ -12283,73 +14501,103 @@
     </w:lvl>
   </w:abstractNum>
   <w:num w:numId="1">
-    <w:abstractNumId w:val="8"/>
+    <w:abstractNumId w:val="10"/>
   </w:num>
   <w:num w:numId="2">
-    <w:abstractNumId w:val="14"/>
+    <w:abstractNumId w:val="21"/>
   </w:num>
   <w:num w:numId="3">
     <w:abstractNumId w:val="3"/>
   </w:num>
   <w:num w:numId="4">
-    <w:abstractNumId w:val="6"/>
+    <w:abstractNumId w:val="7"/>
   </w:num>
   <w:num w:numId="5">
     <w:abstractNumId w:val="1"/>
   </w:num>
   <w:num w:numId="6">
-    <w:abstractNumId w:val="16"/>
+    <w:abstractNumId w:val="23"/>
   </w:num>
   <w:num w:numId="7">
+    <w:abstractNumId w:val="24"/>
+  </w:num>
+  <w:num w:numId="8">
+    <w:abstractNumId w:val="18"/>
+  </w:num>
+  <w:num w:numId="9">
+    <w:abstractNumId w:val="31"/>
+  </w:num>
+  <w:num w:numId="10">
+    <w:abstractNumId w:val="9"/>
+  </w:num>
+  <w:num w:numId="11">
+    <w:abstractNumId w:val="22"/>
+  </w:num>
+  <w:num w:numId="12">
+    <w:abstractNumId w:val="27"/>
+  </w:num>
+  <w:num w:numId="13">
+    <w:abstractNumId w:val="6"/>
+  </w:num>
+  <w:num w:numId="14">
     <w:abstractNumId w:val="17"/>
   </w:num>
-  <w:num w:numId="8">
-    <w:abstractNumId w:val="12"/>
+  <w:num w:numId="15">
+    <w:abstractNumId w:val="26"/>
   </w:num>
-  <w:num w:numId="9">
-    <w:abstractNumId w:val="21"/>
+  <w:num w:numId="16">
+    <w:abstractNumId w:val="30"/>
   </w:num>
-  <w:num w:numId="10">
-    <w:abstractNumId w:val="7"/>
+  <w:num w:numId="17">
+    <w:abstractNumId w:val="32"/>
   </w:num>
-  <w:num w:numId="11">
-    <w:abstractNumId w:val="15"/>
+  <w:num w:numId="18">
+    <w:abstractNumId w:val="11"/>
   </w:num>
-  <w:num w:numId="12">
+  <w:num w:numId="19">
     <w:abstractNumId w:val="19"/>
   </w:num>
-  <w:num w:numId="13">
+  <w:num w:numId="20">
     <w:abstractNumId w:val="5"/>
-  </w:num>
-  <w:num w:numId="14">
-    <w:abstractNumId w:val="11"/>
-  </w:num>
-  <w:num w:numId="15">
-    <w:abstractNumId w:val="18"/>
-  </w:num>
-  <w:num w:numId="16">
-    <w:abstractNumId w:val="20"/>
-  </w:num>
-  <w:num w:numId="17">
-    <w:abstractNumId w:val="22"/>
-  </w:num>
-  <w:num w:numId="18">
-    <w:abstractNumId w:val="9"/>
-  </w:num>
-  <w:num w:numId="19">
-    <w:abstractNumId w:val="13"/>
-  </w:num>
-  <w:num w:numId="20">
-    <w:abstractNumId w:val="4"/>
   </w:num>
   <w:num w:numId="21">
     <w:abstractNumId w:val="2"/>
   </w:num>
   <w:num w:numId="22">
-    <w:abstractNumId w:val="10"/>
+    <w:abstractNumId w:val="16"/>
   </w:num>
   <w:num w:numId="23">
     <w:abstractNumId w:val="0"/>
+  </w:num>
+  <w:num w:numId="24">
+    <w:abstractNumId w:val="13"/>
+  </w:num>
+  <w:num w:numId="25">
+    <w:abstractNumId w:val="28"/>
+  </w:num>
+  <w:num w:numId="26">
+    <w:abstractNumId w:val="29"/>
+  </w:num>
+  <w:num w:numId="27">
+    <w:abstractNumId w:val="15"/>
+  </w:num>
+  <w:num w:numId="28">
+    <w:abstractNumId w:val="25"/>
+  </w:num>
+  <w:num w:numId="29">
+    <w:abstractNumId w:val="8"/>
+  </w:num>
+  <w:num w:numId="30">
+    <w:abstractNumId w:val="12"/>
+  </w:num>
+  <w:num w:numId="31">
+    <w:abstractNumId w:val="4"/>
+  </w:num>
+  <w:num w:numId="32">
+    <w:abstractNumId w:val="20"/>
+  </w:num>
+  <w:num w:numId="33">
+    <w:abstractNumId w:val="14"/>
   </w:num>
 </w:numbering>
 </file>

</xml_diff>

<commit_message>
answer for Question number four with it's resource is completed
</commit_message>
<xml_diff>
--- a/@Simreteab Mekbib_ATR_5625_11 sec_2.docx
+++ b/@Simreteab Mekbib_ATR_5625_11 sec_2.docx
@@ -96,6 +96,8 @@
         </w:rPr>
         <w:t xml:space="preserve">his network uses </w:t>
       </w:r>
+      <w:bookmarkStart w:id="0" w:name="_GoBack"/>
+      <w:bookmarkEnd w:id="0"/>
       <w:r>
         <w:rPr>
           <w:rFonts w:ascii="Times New Roman" w:hAnsi="Times New Roman" w:cs="Times New Roman"/>
@@ -9043,16 +9045,7 @@
           <w:szCs w:val="24"/>
           <w:shd w:val="clear" w:color="auto" w:fill="FFFFFF"/>
         </w:rPr>
-        <w:t xml:space="preserve"> </w:t>
-      </w:r>
-      <w:r>
-        <w:rPr>
-          <w:rFonts w:ascii="Times New Roman" w:hAnsi="Times New Roman" w:cs="Times New Roman"/>
-          <w:sz w:val="24"/>
-          <w:szCs w:val="24"/>
-          <w:shd w:val="clear" w:color="auto" w:fill="FFFFFF"/>
-        </w:rPr>
-        <w:t>When evaluating based on purpose, questions that are asked are:</w:t>
+        <w:t xml:space="preserve"> When evaluating based on purpose, questions that are asked are:</w:t>
       </w:r>
     </w:p>
     <w:p>
@@ -9209,19 +9202,7 @@
         <w:rPr>
           <w:rFonts w:ascii="Times New Roman" w:hAnsi="Times New Roman" w:cs="Times New Roman"/>
         </w:rPr>
-        <w:t>how current the information presented is</w:t>
-      </w:r>
-      <w:r>
-        <w:rPr>
-          <w:rFonts w:ascii="Times New Roman" w:hAnsi="Times New Roman" w:cs="Times New Roman"/>
-        </w:rPr>
-        <w:t>?</w:t>
-      </w:r>
-      <w:r>
-        <w:rPr>
-          <w:rFonts w:ascii="Times New Roman" w:hAnsi="Times New Roman" w:cs="Times New Roman"/>
-        </w:rPr>
-        <w:t xml:space="preserve"> and </w:t>
+        <w:t xml:space="preserve">how current the information presented is? and </w:t>
       </w:r>
     </w:p>
     <w:p>
@@ -9239,13 +9220,7 @@
         <w:rPr>
           <w:rFonts w:ascii="Times New Roman" w:hAnsi="Times New Roman" w:cs="Times New Roman"/>
         </w:rPr>
-        <w:t>how often the site is updated or maintained</w:t>
-      </w:r>
-      <w:r>
-        <w:rPr>
-          <w:rFonts w:ascii="Times New Roman" w:hAnsi="Times New Roman" w:cs="Times New Roman"/>
-        </w:rPr>
-        <w:t>?</w:t>
+        <w:t>how often the site is updated or maintained?</w:t>
       </w:r>
     </w:p>
     <w:p>
@@ -9453,7 +9428,7 @@
           <w:szCs w:val="18"/>
         </w:rPr>
       </w:pPr>
-      <w:bookmarkStart w:id="0" w:name="_Hlk34028799"/>
+      <w:bookmarkStart w:id="1" w:name="_Hlk34028799"/>
       <w:r>
         <w:rPr>
           <w:rFonts w:ascii="Times New Roman" w:eastAsia="Times New Roman" w:hAnsi="Times New Roman" w:cs="Times New Roman"/>
@@ -9566,7 +9541,7 @@
         <w:t>Would the individual be comfortable using this source for a research paper?</w:t>
       </w:r>
     </w:p>
-    <w:bookmarkEnd w:id="0"/>
+    <w:bookmarkEnd w:id="1"/>
     <w:p>
       <w:pPr>
         <w:pStyle w:val="Heading3"/>
@@ -9701,23 +9676,1773 @@
       </w:r>
     </w:p>
     <w:p>
-      <w:bookmarkStart w:id="1" w:name="_GoBack"/>
-      <w:bookmarkEnd w:id="1"/>
-    </w:p>
-    <w:p>
-      <w:pPr>
-        <w:rPr>
-          <w:rFonts w:ascii="Times New Roman" w:hAnsi="Times New Roman" w:cs="Times New Roman"/>
-          <w:sz w:val="24"/>
-          <w:szCs w:val="24"/>
-        </w:rPr>
-      </w:pPr>
-      <w:r>
-        <w:rPr>
-          <w:rFonts w:ascii="Times New Roman" w:hAnsi="Times New Roman" w:cs="Times New Roman"/>
-          <w:sz w:val="24"/>
-          <w:szCs w:val="24"/>
-        </w:rPr>
+      <w:r>
+        <w:rPr>
+          <w:rFonts w:ascii="Times New Roman" w:hAnsi="Times New Roman" w:cs="Times New Roman"/>
+          <w:sz w:val="24"/>
+        </w:rPr>
+        <w:t>The following websites are evaluated based on the guidelines stated above.</w:t>
+      </w:r>
+    </w:p>
+    <w:p>
+      <w:pPr>
+        <w:pStyle w:val="Heading3"/>
+      </w:pPr>
+      <w:r>
+        <w:t>GREENPEACE</w:t>
+      </w:r>
+    </w:p>
+    <w:p>
+      <w:r>
+        <w:t>URL: -</w:t>
+      </w:r>
+      <w:hyperlink r:id="rId107" w:history="1">
+        <w:r>
+          <w:rPr>
+            <w:rStyle w:val="Hyperlink"/>
+          </w:rPr>
+          <w:t>http://www.greenpeace</w:t>
+        </w:r>
+        <w:r>
+          <w:rPr>
+            <w:rStyle w:val="Hyperlink"/>
+          </w:rPr>
+          <w:t>.</w:t>
+        </w:r>
+        <w:r>
+          <w:rPr>
+            <w:rStyle w:val="Hyperlink"/>
+          </w:rPr>
+          <w:t>org/international/en/</w:t>
+        </w:r>
+      </w:hyperlink>
+    </w:p>
+    <w:p>
+      <w:pPr>
+        <w:spacing w:before="100" w:beforeAutospacing="1" w:after="100" w:afterAutospacing="1" w:line="240" w:lineRule="auto"/>
+        <w:rPr>
+          <w:rFonts w:ascii="Times New Roman" w:eastAsia="Times New Roman" w:hAnsi="Times New Roman" w:cs="Times New Roman"/>
+          <w:sz w:val="24"/>
+          <w:szCs w:val="24"/>
+        </w:rPr>
+      </w:pPr>
+      <w:r>
+        <w:rPr>
+          <w:rFonts w:ascii="Times New Roman" w:eastAsia="Times New Roman" w:hAnsi="Times New Roman" w:cs="Times New Roman"/>
+          <w:b/>
+          <w:bCs/>
+          <w:sz w:val="24"/>
+          <w:szCs w:val="24"/>
+        </w:rPr>
+        <w:t>Accuracy</w:t>
+      </w:r>
+    </w:p>
+    <w:p>
+      <w:pPr>
+        <w:numPr>
+          <w:ilvl w:val="0"/>
+          <w:numId w:val="36"/>
+        </w:numPr>
+        <w:spacing w:before="100" w:beforeAutospacing="1" w:after="100" w:afterAutospacing="1" w:line="240" w:lineRule="auto"/>
+        <w:rPr>
+          <w:rFonts w:ascii="Times New Roman" w:eastAsia="Times New Roman" w:hAnsi="Times New Roman" w:cs="Times New Roman"/>
+          <w:sz w:val="24"/>
+          <w:szCs w:val="24"/>
+        </w:rPr>
+      </w:pPr>
+      <w:r>
+        <w:rPr>
+          <w:rFonts w:ascii="Times New Roman" w:eastAsia="Times New Roman" w:hAnsi="Times New Roman" w:cs="Times New Roman"/>
+          <w:b/>
+          <w:bCs/>
+          <w:sz w:val="24"/>
+          <w:szCs w:val="24"/>
+        </w:rPr>
+        <w:t xml:space="preserve">Kind of information - </w:t>
+      </w:r>
+      <w:r>
+        <w:rPr>
+          <w:rFonts w:ascii="Times New Roman" w:eastAsia="Times New Roman" w:hAnsi="Times New Roman" w:cs="Times New Roman"/>
+          <w:sz w:val="24"/>
+          <w:szCs w:val="24"/>
+        </w:rPr>
+        <w:t>a thorough web site with ample links and further information, more opinion based but does provide some evidence for statements made</w:t>
+      </w:r>
+    </w:p>
+    <w:p>
+      <w:pPr>
+        <w:numPr>
+          <w:ilvl w:val="0"/>
+          <w:numId w:val="36"/>
+        </w:numPr>
+        <w:spacing w:before="100" w:beforeAutospacing="1" w:after="100" w:afterAutospacing="1" w:line="240" w:lineRule="auto"/>
+        <w:rPr>
+          <w:rFonts w:ascii="Times New Roman" w:eastAsia="Times New Roman" w:hAnsi="Times New Roman" w:cs="Times New Roman"/>
+          <w:sz w:val="24"/>
+          <w:szCs w:val="24"/>
+        </w:rPr>
+      </w:pPr>
+      <w:r>
+        <w:rPr>
+          <w:rFonts w:ascii="Times New Roman" w:eastAsia="Times New Roman" w:hAnsi="Times New Roman" w:cs="Times New Roman"/>
+          <w:b/>
+          <w:bCs/>
+          <w:sz w:val="24"/>
+          <w:szCs w:val="24"/>
+        </w:rPr>
+        <w:t>Objectivity</w:t>
+      </w:r>
+      <w:r>
+        <w:rPr>
+          <w:rFonts w:ascii="Times New Roman" w:eastAsia="Times New Roman" w:hAnsi="Times New Roman" w:cs="Times New Roman"/>
+          <w:sz w:val="24"/>
+          <w:szCs w:val="24"/>
+        </w:rPr>
+        <w:t xml:space="preserve"> - Does take a certain political view point and only provides evidence to support its viewpoint.  Would need to look at other sources of information for a more subjective overview of conservation and the environment</w:t>
+      </w:r>
+    </w:p>
+    <w:p>
+      <w:pPr>
+        <w:numPr>
+          <w:ilvl w:val="0"/>
+          <w:numId w:val="36"/>
+        </w:numPr>
+        <w:spacing w:before="100" w:beforeAutospacing="1" w:after="100" w:afterAutospacing="1" w:line="240" w:lineRule="auto"/>
+        <w:rPr>
+          <w:rFonts w:ascii="Times New Roman" w:eastAsia="Times New Roman" w:hAnsi="Times New Roman" w:cs="Times New Roman"/>
+          <w:sz w:val="24"/>
+          <w:szCs w:val="24"/>
+        </w:rPr>
+      </w:pPr>
+      <w:r>
+        <w:rPr>
+          <w:rFonts w:ascii="Times New Roman" w:eastAsia="Times New Roman" w:hAnsi="Times New Roman" w:cs="Times New Roman"/>
+          <w:b/>
+          <w:bCs/>
+          <w:sz w:val="24"/>
+          <w:szCs w:val="24"/>
+        </w:rPr>
+        <w:t>Primary / Secondary source</w:t>
+      </w:r>
+      <w:r>
+        <w:rPr>
+          <w:rFonts w:ascii="Times New Roman" w:eastAsia="Times New Roman" w:hAnsi="Times New Roman" w:cs="Times New Roman"/>
+          <w:sz w:val="24"/>
+          <w:szCs w:val="24"/>
+        </w:rPr>
+        <w:t xml:space="preserve"> - generally, provides primary source information (about their </w:t>
+      </w:r>
+      <w:r>
+        <w:rPr>
+          <w:rFonts w:ascii="Times New Roman" w:eastAsia="Times New Roman" w:hAnsi="Times New Roman" w:cs="Times New Roman"/>
+          <w:sz w:val="24"/>
+          <w:szCs w:val="24"/>
+        </w:rPr>
+        <w:t>actives</w:t>
+      </w:r>
+      <w:r>
+        <w:rPr>
+          <w:rFonts w:ascii="Times New Roman" w:eastAsia="Times New Roman" w:hAnsi="Times New Roman" w:cs="Times New Roman"/>
+          <w:sz w:val="24"/>
+          <w:szCs w:val="24"/>
+        </w:rPr>
+        <w:t>)</w:t>
+      </w:r>
+    </w:p>
+    <w:p>
+      <w:pPr>
+        <w:spacing w:before="100" w:beforeAutospacing="1" w:after="100" w:afterAutospacing="1" w:line="240" w:lineRule="auto"/>
+        <w:rPr>
+          <w:rFonts w:ascii="Times New Roman" w:eastAsia="Times New Roman" w:hAnsi="Times New Roman" w:cs="Times New Roman"/>
+          <w:sz w:val="24"/>
+          <w:szCs w:val="24"/>
+        </w:rPr>
+      </w:pPr>
+      <w:r>
+        <w:rPr>
+          <w:rFonts w:ascii="Times New Roman" w:eastAsia="Times New Roman" w:hAnsi="Times New Roman" w:cs="Times New Roman"/>
+          <w:b/>
+          <w:bCs/>
+          <w:sz w:val="24"/>
+          <w:szCs w:val="24"/>
+        </w:rPr>
+        <w:t>Authority</w:t>
+      </w:r>
+    </w:p>
+    <w:p>
+      <w:pPr>
+        <w:numPr>
+          <w:ilvl w:val="0"/>
+          <w:numId w:val="35"/>
+        </w:numPr>
+        <w:spacing w:before="100" w:beforeAutospacing="1" w:after="100" w:afterAutospacing="1" w:line="240" w:lineRule="auto"/>
+        <w:rPr>
+          <w:rFonts w:ascii="Times New Roman" w:eastAsia="Times New Roman" w:hAnsi="Times New Roman" w:cs="Times New Roman"/>
+          <w:sz w:val="24"/>
+          <w:szCs w:val="24"/>
+        </w:rPr>
+      </w:pPr>
+      <w:r>
+        <w:rPr>
+          <w:rFonts w:ascii="Times New Roman" w:eastAsia="Times New Roman" w:hAnsi="Times New Roman" w:cs="Times New Roman"/>
+          <w:b/>
+          <w:bCs/>
+          <w:sz w:val="24"/>
+          <w:szCs w:val="24"/>
+        </w:rPr>
+        <w:t xml:space="preserve">Author - </w:t>
+      </w:r>
+      <w:r>
+        <w:rPr>
+          <w:rFonts w:ascii="Times New Roman" w:eastAsia="Times New Roman" w:hAnsi="Times New Roman" w:cs="Times New Roman"/>
+          <w:sz w:val="24"/>
+          <w:szCs w:val="24"/>
+        </w:rPr>
+        <w:t xml:space="preserve">Most of the articles are written by "Greenpeace" rather than any individual. Greenpeace is an </w:t>
+      </w:r>
+      <w:r>
+        <w:rPr>
+          <w:rFonts w:ascii="Times New Roman" w:eastAsia="Times New Roman" w:hAnsi="Times New Roman" w:cs="Times New Roman"/>
+          <w:sz w:val="24"/>
+          <w:szCs w:val="24"/>
+        </w:rPr>
+        <w:t>organization</w:t>
+      </w:r>
+      <w:r>
+        <w:rPr>
+          <w:rFonts w:ascii="Times New Roman" w:eastAsia="Times New Roman" w:hAnsi="Times New Roman" w:cs="Times New Roman"/>
+          <w:sz w:val="24"/>
+          <w:szCs w:val="24"/>
+        </w:rPr>
+        <w:t xml:space="preserve"> with a high public profile and the authority of material here is therefore </w:t>
+      </w:r>
+      <w:r>
+        <w:rPr>
+          <w:rFonts w:ascii="Times New Roman" w:eastAsia="Times New Roman" w:hAnsi="Times New Roman" w:cs="Times New Roman"/>
+          <w:sz w:val="24"/>
+          <w:szCs w:val="24"/>
+        </w:rPr>
+        <w:t>dependent</w:t>
+      </w:r>
+      <w:r>
+        <w:rPr>
+          <w:rFonts w:ascii="Times New Roman" w:eastAsia="Times New Roman" w:hAnsi="Times New Roman" w:cs="Times New Roman"/>
+          <w:sz w:val="24"/>
+          <w:szCs w:val="24"/>
+        </w:rPr>
+        <w:t xml:space="preserve"> on how you view the credibility of the </w:t>
+      </w:r>
+      <w:r>
+        <w:rPr>
+          <w:rFonts w:ascii="Times New Roman" w:eastAsia="Times New Roman" w:hAnsi="Times New Roman" w:cs="Times New Roman"/>
+          <w:sz w:val="24"/>
+          <w:szCs w:val="24"/>
+        </w:rPr>
+        <w:t>organization</w:t>
+      </w:r>
+      <w:r>
+        <w:rPr>
+          <w:rFonts w:ascii="Times New Roman" w:eastAsia="Times New Roman" w:hAnsi="Times New Roman" w:cs="Times New Roman"/>
+          <w:sz w:val="24"/>
+          <w:szCs w:val="24"/>
+        </w:rPr>
+        <w:t xml:space="preserve"> generally. About us section provides Governance and financial reports</w:t>
+      </w:r>
+    </w:p>
+    <w:p>
+      <w:pPr>
+        <w:numPr>
+          <w:ilvl w:val="0"/>
+          <w:numId w:val="35"/>
+        </w:numPr>
+        <w:spacing w:before="100" w:beforeAutospacing="1" w:after="100" w:afterAutospacing="1" w:line="240" w:lineRule="auto"/>
+        <w:rPr>
+          <w:rFonts w:ascii="Times New Roman" w:eastAsia="Times New Roman" w:hAnsi="Times New Roman" w:cs="Times New Roman"/>
+          <w:sz w:val="24"/>
+          <w:szCs w:val="24"/>
+        </w:rPr>
+      </w:pPr>
+      <w:r>
+        <w:rPr>
+          <w:rFonts w:ascii="Times New Roman" w:eastAsia="Times New Roman" w:hAnsi="Times New Roman" w:cs="Times New Roman"/>
+          <w:b/>
+          <w:bCs/>
+          <w:sz w:val="24"/>
+          <w:szCs w:val="24"/>
+        </w:rPr>
+        <w:t>References</w:t>
+      </w:r>
+      <w:r>
+        <w:rPr>
+          <w:rFonts w:ascii="Times New Roman" w:eastAsia="Times New Roman" w:hAnsi="Times New Roman" w:cs="Times New Roman"/>
+          <w:sz w:val="24"/>
+          <w:szCs w:val="24"/>
+        </w:rPr>
+        <w:t xml:space="preserve"> - Articles often have statistics and other information to back up its arguments</w:t>
+      </w:r>
+    </w:p>
+    <w:p>
+      <w:pPr>
+        <w:numPr>
+          <w:ilvl w:val="0"/>
+          <w:numId w:val="35"/>
+        </w:numPr>
+        <w:spacing w:before="100" w:beforeAutospacing="1" w:after="100" w:afterAutospacing="1" w:line="240" w:lineRule="auto"/>
+        <w:rPr>
+          <w:rFonts w:ascii="Times New Roman" w:eastAsia="Times New Roman" w:hAnsi="Times New Roman" w:cs="Times New Roman"/>
+          <w:sz w:val="24"/>
+          <w:szCs w:val="24"/>
+        </w:rPr>
+      </w:pPr>
+      <w:r>
+        <w:rPr>
+          <w:rFonts w:ascii="Times New Roman" w:eastAsia="Times New Roman" w:hAnsi="Times New Roman" w:cs="Times New Roman"/>
+          <w:b/>
+          <w:bCs/>
+          <w:sz w:val="24"/>
+          <w:szCs w:val="24"/>
+        </w:rPr>
+        <w:t>Information provided</w:t>
+      </w:r>
+      <w:r>
+        <w:rPr>
+          <w:rFonts w:ascii="Times New Roman" w:eastAsia="Times New Roman" w:hAnsi="Times New Roman" w:cs="Times New Roman"/>
+          <w:sz w:val="24"/>
+          <w:szCs w:val="24"/>
+        </w:rPr>
+        <w:t xml:space="preserve"> - Articles are politically charged but would agree with the environmental movement in general</w:t>
+      </w:r>
+    </w:p>
+    <w:p>
+      <w:pPr>
+        <w:numPr>
+          <w:ilvl w:val="0"/>
+          <w:numId w:val="35"/>
+        </w:numPr>
+        <w:spacing w:before="100" w:beforeAutospacing="1" w:after="100" w:afterAutospacing="1" w:line="240" w:lineRule="auto"/>
+        <w:rPr>
+          <w:rFonts w:ascii="Times New Roman" w:eastAsia="Times New Roman" w:hAnsi="Times New Roman" w:cs="Times New Roman"/>
+          <w:sz w:val="24"/>
+          <w:szCs w:val="24"/>
+        </w:rPr>
+      </w:pPr>
+      <w:r>
+        <w:rPr>
+          <w:rFonts w:ascii="Times New Roman" w:eastAsia="Times New Roman" w:hAnsi="Times New Roman" w:cs="Times New Roman"/>
+          <w:b/>
+          <w:bCs/>
+          <w:sz w:val="24"/>
+          <w:szCs w:val="24"/>
+        </w:rPr>
+        <w:t>Organization</w:t>
+      </w:r>
+      <w:r>
+        <w:rPr>
+          <w:rFonts w:ascii="Times New Roman" w:eastAsia="Times New Roman" w:hAnsi="Times New Roman" w:cs="Times New Roman"/>
+          <w:sz w:val="24"/>
+          <w:szCs w:val="24"/>
+        </w:rPr>
+        <w:t xml:space="preserve"> - .org not for profit but do rely heavily on fundraising</w:t>
+      </w:r>
+    </w:p>
+    <w:p>
+      <w:pPr>
+        <w:rPr>
+          <w:rFonts w:ascii="Times New Roman" w:hAnsi="Times New Roman" w:cs="Times New Roman"/>
+          <w:sz w:val="24"/>
+          <w:szCs w:val="24"/>
+        </w:rPr>
+      </w:pPr>
+    </w:p>
+    <w:p>
+      <w:pPr>
+        <w:spacing w:before="100" w:beforeAutospacing="1" w:after="100" w:afterAutospacing="1" w:line="240" w:lineRule="auto"/>
+        <w:rPr>
+          <w:rFonts w:ascii="Times New Roman" w:eastAsia="Times New Roman" w:hAnsi="Times New Roman" w:cs="Times New Roman"/>
+          <w:b/>
+          <w:sz w:val="24"/>
+          <w:szCs w:val="24"/>
+        </w:rPr>
+      </w:pPr>
+      <w:r>
+        <w:rPr>
+          <w:rFonts w:ascii="Times New Roman" w:eastAsia="Times New Roman" w:hAnsi="Times New Roman" w:cs="Times New Roman"/>
+          <w:b/>
+          <w:sz w:val="24"/>
+          <w:szCs w:val="24"/>
+        </w:rPr>
+        <w:lastRenderedPageBreak/>
+        <w:t>Purpose</w:t>
+      </w:r>
+    </w:p>
+    <w:p>
+      <w:pPr>
+        <w:pStyle w:val="ListParagraph"/>
+        <w:numPr>
+          <w:ilvl w:val="0"/>
+          <w:numId w:val="27"/>
+        </w:numPr>
+        <w:rPr>
+          <w:rFonts w:ascii="Times New Roman" w:hAnsi="Times New Roman" w:cs="Times New Roman"/>
+          <w:sz w:val="24"/>
+          <w:szCs w:val="24"/>
+        </w:rPr>
+      </w:pPr>
+      <w:r>
+        <w:rPr>
+          <w:rFonts w:ascii="Times New Roman" w:eastAsia="Times New Roman" w:hAnsi="Times New Roman" w:cs="Times New Roman"/>
+          <w:sz w:val="24"/>
+          <w:szCs w:val="24"/>
+        </w:rPr>
+        <w:t>Greenpeace want to convince you that its stance on conservation and the environment is true and justified.  It wants you to donate money or take part in the organization.</w:t>
+      </w:r>
+      <w:r>
+        <w:rPr>
+          <w:rFonts w:ascii="Times New Roman" w:hAnsi="Times New Roman" w:cs="Times New Roman"/>
+          <w:sz w:val="24"/>
+          <w:szCs w:val="24"/>
+        </w:rPr>
+        <w:t xml:space="preserve"> </w:t>
+      </w:r>
+    </w:p>
+    <w:p>
+      <w:pPr>
+        <w:pStyle w:val="ListParagraph"/>
+        <w:numPr>
+          <w:ilvl w:val="0"/>
+          <w:numId w:val="27"/>
+        </w:numPr>
+        <w:rPr>
+          <w:rFonts w:ascii="Times New Roman" w:hAnsi="Times New Roman" w:cs="Times New Roman"/>
+          <w:sz w:val="24"/>
+          <w:szCs w:val="24"/>
+        </w:rPr>
+      </w:pPr>
+      <w:r>
+        <w:rPr>
+          <w:rFonts w:ascii="Times New Roman" w:hAnsi="Times New Roman" w:cs="Times New Roman"/>
+          <w:sz w:val="24"/>
+          <w:szCs w:val="24"/>
+        </w:rPr>
+        <w:t>The content supports the purpose of the site.</w:t>
+      </w:r>
+    </w:p>
+    <w:p>
+      <w:pPr>
+        <w:pStyle w:val="ListParagraph"/>
+        <w:numPr>
+          <w:ilvl w:val="0"/>
+          <w:numId w:val="27"/>
+        </w:numPr>
+        <w:rPr>
+          <w:rFonts w:ascii="Times New Roman" w:hAnsi="Times New Roman" w:cs="Times New Roman"/>
+          <w:sz w:val="24"/>
+          <w:szCs w:val="24"/>
+        </w:rPr>
+      </w:pPr>
+      <w:r>
+        <w:rPr>
+          <w:rFonts w:ascii="Times New Roman" w:hAnsi="Times New Roman" w:cs="Times New Roman"/>
+          <w:sz w:val="24"/>
+          <w:szCs w:val="24"/>
+        </w:rPr>
+        <w:t>The information is geared to a specific audience.</w:t>
+      </w:r>
+    </w:p>
+    <w:p>
+      <w:pPr>
+        <w:pStyle w:val="ListParagraph"/>
+        <w:numPr>
+          <w:ilvl w:val="0"/>
+          <w:numId w:val="27"/>
+        </w:numPr>
+        <w:rPr>
+          <w:rFonts w:ascii="Times New Roman" w:hAnsi="Times New Roman" w:cs="Times New Roman"/>
+          <w:sz w:val="24"/>
+          <w:szCs w:val="24"/>
+        </w:rPr>
+      </w:pPr>
+      <w:r>
+        <w:rPr>
+          <w:rFonts w:ascii="Times New Roman" w:hAnsi="Times New Roman" w:cs="Times New Roman"/>
+          <w:sz w:val="24"/>
+          <w:szCs w:val="24"/>
+        </w:rPr>
+        <w:t>The site organized and focused to its purpose.</w:t>
+      </w:r>
+    </w:p>
+    <w:p>
+      <w:pPr>
+        <w:pStyle w:val="ListParagraph"/>
+        <w:numPr>
+          <w:ilvl w:val="0"/>
+          <w:numId w:val="27"/>
+        </w:numPr>
+        <w:rPr>
+          <w:rFonts w:ascii="Times New Roman" w:hAnsi="Times New Roman" w:cs="Times New Roman"/>
+          <w:sz w:val="24"/>
+          <w:szCs w:val="24"/>
+        </w:rPr>
+      </w:pPr>
+      <w:r>
+        <w:rPr>
+          <w:rFonts w:ascii="Times New Roman" w:hAnsi="Times New Roman" w:cs="Times New Roman"/>
+          <w:sz w:val="24"/>
+          <w:szCs w:val="24"/>
+        </w:rPr>
+        <w:t xml:space="preserve">The outside links are appropriate for the site. </w:t>
+      </w:r>
+    </w:p>
+    <w:p>
+      <w:pPr>
+        <w:pStyle w:val="ListParagraph"/>
+        <w:numPr>
+          <w:ilvl w:val="0"/>
+          <w:numId w:val="27"/>
+        </w:numPr>
+        <w:rPr>
+          <w:rFonts w:ascii="Times New Roman" w:hAnsi="Times New Roman" w:cs="Times New Roman"/>
+          <w:sz w:val="24"/>
+          <w:szCs w:val="24"/>
+        </w:rPr>
+      </w:pPr>
+      <w:r>
+        <w:rPr>
+          <w:rFonts w:ascii="Times New Roman" w:hAnsi="Times New Roman" w:cs="Times New Roman"/>
+          <w:sz w:val="24"/>
+          <w:szCs w:val="24"/>
+        </w:rPr>
+        <w:t>The URL indicate its purpose.</w:t>
+      </w:r>
+    </w:p>
+    <w:p>
+      <w:pPr>
+        <w:spacing w:before="100" w:beforeAutospacing="1" w:after="100" w:afterAutospacing="1" w:line="240" w:lineRule="auto"/>
+        <w:rPr>
+          <w:rFonts w:ascii="Times New Roman" w:eastAsia="Times New Roman" w:hAnsi="Times New Roman" w:cs="Times New Roman"/>
+          <w:sz w:val="24"/>
+          <w:szCs w:val="24"/>
+        </w:rPr>
+      </w:pPr>
+      <w:r>
+        <w:rPr>
+          <w:rFonts w:ascii="Times New Roman" w:eastAsia="Times New Roman" w:hAnsi="Times New Roman" w:cs="Times New Roman"/>
+          <w:b/>
+          <w:bCs/>
+          <w:sz w:val="24"/>
+          <w:szCs w:val="24"/>
+        </w:rPr>
+        <w:t>Currency</w:t>
+      </w:r>
+      <w:r>
+        <w:rPr>
+          <w:rFonts w:ascii="Times New Roman" w:eastAsia="Times New Roman" w:hAnsi="Times New Roman" w:cs="Times New Roman"/>
+          <w:sz w:val="24"/>
+          <w:szCs w:val="24"/>
+        </w:rPr>
+        <w:t xml:space="preserve"> </w:t>
+      </w:r>
+    </w:p>
+    <w:p>
+      <w:pPr>
+        <w:pStyle w:val="ListParagraph"/>
+        <w:numPr>
+          <w:ilvl w:val="0"/>
+          <w:numId w:val="45"/>
+        </w:numPr>
+        <w:spacing w:before="100" w:beforeAutospacing="1" w:after="100" w:afterAutospacing="1" w:line="240" w:lineRule="auto"/>
+        <w:rPr>
+          <w:rFonts w:ascii="Times New Roman" w:eastAsia="Times New Roman" w:hAnsi="Times New Roman" w:cs="Times New Roman"/>
+          <w:sz w:val="24"/>
+          <w:szCs w:val="24"/>
+        </w:rPr>
+      </w:pPr>
+      <w:r>
+        <w:rPr>
+          <w:rFonts w:ascii="Times New Roman" w:eastAsia="Times New Roman" w:hAnsi="Times New Roman" w:cs="Times New Roman"/>
+          <w:sz w:val="24"/>
+          <w:szCs w:val="24"/>
+        </w:rPr>
+        <w:t>copyright date of 2013 with many up to date news bulletins and clips</w:t>
+      </w:r>
+    </w:p>
+    <w:p>
+      <w:pPr>
+        <w:spacing w:before="100" w:beforeAutospacing="1" w:after="100" w:afterAutospacing="1" w:line="240" w:lineRule="auto"/>
+        <w:rPr>
+          <w:rFonts w:ascii="Times New Roman" w:eastAsia="Times New Roman" w:hAnsi="Times New Roman" w:cs="Times New Roman"/>
+          <w:sz w:val="24"/>
+          <w:szCs w:val="24"/>
+        </w:rPr>
+      </w:pPr>
+      <w:r>
+        <w:rPr>
+          <w:rFonts w:ascii="Times New Roman" w:eastAsia="Times New Roman" w:hAnsi="Times New Roman" w:cs="Times New Roman"/>
+          <w:b/>
+          <w:bCs/>
+          <w:sz w:val="24"/>
+          <w:szCs w:val="24"/>
+        </w:rPr>
+        <w:t>Relevance</w:t>
+      </w:r>
+    </w:p>
+    <w:p>
+      <w:pPr>
+        <w:numPr>
+          <w:ilvl w:val="0"/>
+          <w:numId w:val="34"/>
+        </w:numPr>
+        <w:spacing w:before="100" w:beforeAutospacing="1" w:after="100" w:afterAutospacing="1" w:line="240" w:lineRule="auto"/>
+        <w:rPr>
+          <w:rFonts w:ascii="Times New Roman" w:eastAsia="Times New Roman" w:hAnsi="Times New Roman" w:cs="Times New Roman"/>
+          <w:sz w:val="24"/>
+          <w:szCs w:val="24"/>
+        </w:rPr>
+      </w:pPr>
+      <w:r>
+        <w:rPr>
+          <w:rFonts w:ascii="Times New Roman" w:eastAsia="Times New Roman" w:hAnsi="Times New Roman" w:cs="Times New Roman"/>
+          <w:b/>
+          <w:bCs/>
+          <w:sz w:val="24"/>
+          <w:szCs w:val="24"/>
+        </w:rPr>
+        <w:t>Audience</w:t>
+      </w:r>
+      <w:r>
+        <w:rPr>
+          <w:rFonts w:ascii="Times New Roman" w:eastAsia="Times New Roman" w:hAnsi="Times New Roman" w:cs="Times New Roman"/>
+          <w:sz w:val="24"/>
+          <w:szCs w:val="24"/>
+        </w:rPr>
+        <w:t xml:space="preserve"> - General public, especially with an interest in conservation and the environment</w:t>
+      </w:r>
+    </w:p>
+    <w:p>
+      <w:pPr>
+        <w:numPr>
+          <w:ilvl w:val="0"/>
+          <w:numId w:val="34"/>
+        </w:numPr>
+        <w:spacing w:before="100" w:beforeAutospacing="1" w:after="100" w:afterAutospacing="1" w:line="240" w:lineRule="auto"/>
+        <w:rPr>
+          <w:rFonts w:ascii="Times New Roman" w:eastAsia="Times New Roman" w:hAnsi="Times New Roman" w:cs="Times New Roman"/>
+          <w:sz w:val="24"/>
+          <w:szCs w:val="24"/>
+        </w:rPr>
+      </w:pPr>
+      <w:r>
+        <w:rPr>
+          <w:rFonts w:ascii="Times New Roman" w:eastAsia="Times New Roman" w:hAnsi="Times New Roman" w:cs="Times New Roman"/>
+          <w:b/>
+          <w:bCs/>
+          <w:sz w:val="24"/>
+          <w:szCs w:val="24"/>
+        </w:rPr>
+        <w:t>Language</w:t>
+      </w:r>
+      <w:r>
+        <w:rPr>
+          <w:rFonts w:ascii="Times New Roman" w:eastAsia="Times New Roman" w:hAnsi="Times New Roman" w:cs="Times New Roman"/>
+          <w:sz w:val="24"/>
+          <w:szCs w:val="24"/>
+        </w:rPr>
+        <w:t> - well written but with some emotive language and imagery e.g. Disaster and the Skull image on front page</w:t>
+      </w:r>
+    </w:p>
+    <w:p>
+      <w:pPr>
+        <w:numPr>
+          <w:ilvl w:val="0"/>
+          <w:numId w:val="34"/>
+        </w:numPr>
+        <w:spacing w:before="100" w:beforeAutospacing="1" w:after="100" w:afterAutospacing="1" w:line="240" w:lineRule="auto"/>
+        <w:rPr>
+          <w:rFonts w:ascii="Times New Roman" w:eastAsia="Times New Roman" w:hAnsi="Times New Roman" w:cs="Times New Roman"/>
+          <w:sz w:val="24"/>
+          <w:szCs w:val="24"/>
+        </w:rPr>
+      </w:pPr>
+      <w:r>
+        <w:rPr>
+          <w:rFonts w:ascii="Times New Roman" w:eastAsia="Times New Roman" w:hAnsi="Times New Roman" w:cs="Times New Roman"/>
+          <w:b/>
+          <w:bCs/>
+          <w:sz w:val="24"/>
+          <w:szCs w:val="24"/>
+        </w:rPr>
+        <w:t>Connection (relevance) to task</w:t>
+      </w:r>
+      <w:r>
+        <w:rPr>
+          <w:rFonts w:ascii="Times New Roman" w:eastAsia="Times New Roman" w:hAnsi="Times New Roman" w:cs="Times New Roman"/>
+          <w:sz w:val="24"/>
+          <w:szCs w:val="24"/>
+        </w:rPr>
+        <w:t xml:space="preserve"> - If your question was about conservation, endangered animals </w:t>
+      </w:r>
+      <w:proofErr w:type="spellStart"/>
+      <w:r>
+        <w:rPr>
+          <w:rFonts w:ascii="Times New Roman" w:eastAsia="Times New Roman" w:hAnsi="Times New Roman" w:cs="Times New Roman"/>
+          <w:sz w:val="24"/>
+          <w:szCs w:val="24"/>
+        </w:rPr>
+        <w:t>etc</w:t>
+      </w:r>
+      <w:proofErr w:type="spellEnd"/>
+      <w:r>
+        <w:rPr>
+          <w:rFonts w:ascii="Times New Roman" w:eastAsia="Times New Roman" w:hAnsi="Times New Roman" w:cs="Times New Roman"/>
+          <w:sz w:val="24"/>
+          <w:szCs w:val="24"/>
+        </w:rPr>
+        <w:t>, a good place to look for background and current information</w:t>
+      </w:r>
+    </w:p>
+    <w:p>
+      <w:pPr>
+        <w:numPr>
+          <w:ilvl w:val="0"/>
+          <w:numId w:val="34"/>
+        </w:numPr>
+        <w:spacing w:before="100" w:beforeAutospacing="1" w:after="100" w:afterAutospacing="1" w:line="240" w:lineRule="auto"/>
+        <w:rPr>
+          <w:rFonts w:ascii="Times New Roman" w:eastAsia="Times New Roman" w:hAnsi="Times New Roman" w:cs="Times New Roman"/>
+          <w:sz w:val="24"/>
+          <w:szCs w:val="24"/>
+        </w:rPr>
+      </w:pPr>
+      <w:r>
+        <w:rPr>
+          <w:rFonts w:ascii="Times New Roman" w:eastAsia="Times New Roman" w:hAnsi="Times New Roman" w:cs="Times New Roman"/>
+          <w:b/>
+          <w:bCs/>
+          <w:sz w:val="24"/>
+          <w:szCs w:val="24"/>
+        </w:rPr>
+        <w:t>Information provided</w:t>
+      </w:r>
+      <w:r>
+        <w:rPr>
+          <w:rFonts w:ascii="Times New Roman" w:eastAsia="Times New Roman" w:hAnsi="Times New Roman" w:cs="Times New Roman"/>
+          <w:sz w:val="24"/>
+          <w:szCs w:val="24"/>
+        </w:rPr>
+        <w:t xml:space="preserve"> - </w:t>
+      </w:r>
+      <w:proofErr w:type="spellStart"/>
+      <w:r>
+        <w:rPr>
+          <w:rFonts w:ascii="Times New Roman" w:eastAsia="Times New Roman" w:hAnsi="Times New Roman" w:cs="Times New Roman"/>
+          <w:sz w:val="24"/>
+          <w:szCs w:val="24"/>
+        </w:rPr>
+        <w:t>indepth</w:t>
+      </w:r>
+      <w:proofErr w:type="spellEnd"/>
+      <w:r>
+        <w:rPr>
+          <w:rFonts w:ascii="Times New Roman" w:eastAsia="Times New Roman" w:hAnsi="Times New Roman" w:cs="Times New Roman"/>
+          <w:sz w:val="24"/>
+          <w:szCs w:val="24"/>
+        </w:rPr>
+        <w:t xml:space="preserve"> but aiming not to overwhelm the reader</w:t>
+      </w:r>
+    </w:p>
+    <w:p>
+      <w:pPr>
+        <w:spacing w:before="100" w:beforeAutospacing="1" w:after="100" w:afterAutospacing="1" w:line="240" w:lineRule="auto"/>
+        <w:rPr>
+          <w:rFonts w:ascii="Times New Roman" w:eastAsia="Times New Roman" w:hAnsi="Times New Roman" w:cs="Times New Roman"/>
+          <w:b/>
+          <w:bCs/>
+          <w:sz w:val="24"/>
+          <w:szCs w:val="24"/>
+        </w:rPr>
+      </w:pPr>
+      <w:r>
+        <w:rPr>
+          <w:rFonts w:ascii="Times New Roman" w:eastAsia="Times New Roman" w:hAnsi="Times New Roman" w:cs="Times New Roman"/>
+          <w:b/>
+          <w:bCs/>
+          <w:sz w:val="24"/>
+          <w:szCs w:val="24"/>
+        </w:rPr>
+        <w:t xml:space="preserve">Coverage </w:t>
+      </w:r>
+    </w:p>
+    <w:p>
+      <w:pPr>
+        <w:pStyle w:val="ListParagraph"/>
+        <w:numPr>
+          <w:ilvl w:val="0"/>
+          <w:numId w:val="33"/>
+        </w:numPr>
+        <w:rPr>
+          <w:rFonts w:ascii="Times New Roman" w:hAnsi="Times New Roman" w:cs="Times New Roman"/>
+          <w:sz w:val="24"/>
+          <w:szCs w:val="24"/>
+        </w:rPr>
+      </w:pPr>
+      <w:r>
+        <w:rPr>
+          <w:rFonts w:ascii="Times New Roman" w:hAnsi="Times New Roman" w:cs="Times New Roman"/>
+          <w:sz w:val="24"/>
+          <w:szCs w:val="24"/>
+        </w:rPr>
+        <w:t>T</w:t>
+      </w:r>
+      <w:r>
+        <w:rPr>
+          <w:rFonts w:ascii="Times New Roman" w:hAnsi="Times New Roman" w:cs="Times New Roman"/>
+          <w:sz w:val="24"/>
+          <w:szCs w:val="24"/>
+        </w:rPr>
+        <w:t>he site claim to be selective or comprehensive</w:t>
+      </w:r>
+      <w:r>
+        <w:rPr>
+          <w:rFonts w:ascii="Times New Roman" w:hAnsi="Times New Roman" w:cs="Times New Roman"/>
+          <w:sz w:val="24"/>
+          <w:szCs w:val="24"/>
+        </w:rPr>
+        <w:t>.</w:t>
+      </w:r>
+    </w:p>
+    <w:p>
+      <w:pPr>
+        <w:pStyle w:val="ListParagraph"/>
+        <w:numPr>
+          <w:ilvl w:val="0"/>
+          <w:numId w:val="33"/>
+        </w:numPr>
+        <w:rPr>
+          <w:rFonts w:ascii="Times New Roman" w:hAnsi="Times New Roman" w:cs="Times New Roman"/>
+          <w:sz w:val="24"/>
+          <w:szCs w:val="24"/>
+        </w:rPr>
+      </w:pPr>
+      <w:r>
+        <w:rPr>
+          <w:rFonts w:ascii="Times New Roman" w:hAnsi="Times New Roman" w:cs="Times New Roman"/>
+          <w:sz w:val="24"/>
+          <w:szCs w:val="24"/>
+        </w:rPr>
+        <w:t>T</w:t>
+      </w:r>
+      <w:r>
+        <w:rPr>
+          <w:rFonts w:ascii="Times New Roman" w:hAnsi="Times New Roman" w:cs="Times New Roman"/>
+          <w:sz w:val="24"/>
+          <w:szCs w:val="24"/>
+        </w:rPr>
+        <w:t xml:space="preserve">he topics </w:t>
+      </w:r>
+      <w:r>
+        <w:rPr>
+          <w:rFonts w:ascii="Times New Roman" w:hAnsi="Times New Roman" w:cs="Times New Roman"/>
+          <w:sz w:val="24"/>
+          <w:szCs w:val="24"/>
+        </w:rPr>
+        <w:t xml:space="preserve">are </w:t>
+      </w:r>
+      <w:r>
+        <w:rPr>
+          <w:rFonts w:ascii="Times New Roman" w:hAnsi="Times New Roman" w:cs="Times New Roman"/>
+          <w:sz w:val="24"/>
+          <w:szCs w:val="24"/>
+        </w:rPr>
+        <w:t>explored in depth</w:t>
+      </w:r>
+      <w:r>
+        <w:rPr>
+          <w:rFonts w:ascii="Times New Roman" w:hAnsi="Times New Roman" w:cs="Times New Roman"/>
+          <w:sz w:val="24"/>
+          <w:szCs w:val="24"/>
+        </w:rPr>
+        <w:t>.</w:t>
+      </w:r>
+    </w:p>
+    <w:p>
+      <w:pPr>
+        <w:pStyle w:val="ListParagraph"/>
+        <w:numPr>
+          <w:ilvl w:val="0"/>
+          <w:numId w:val="33"/>
+        </w:numPr>
+        <w:rPr>
+          <w:rFonts w:ascii="Times New Roman" w:hAnsi="Times New Roman" w:cs="Times New Roman"/>
+          <w:sz w:val="24"/>
+          <w:szCs w:val="24"/>
+        </w:rPr>
+      </w:pPr>
+      <w:r>
+        <w:rPr>
+          <w:rFonts w:ascii="Times New Roman" w:hAnsi="Times New Roman" w:cs="Times New Roman"/>
+          <w:sz w:val="24"/>
+          <w:szCs w:val="24"/>
+        </w:rPr>
+        <w:t>T</w:t>
+      </w:r>
+      <w:r>
+        <w:rPr>
+          <w:rFonts w:ascii="Times New Roman" w:hAnsi="Times New Roman" w:cs="Times New Roman"/>
+          <w:sz w:val="24"/>
+          <w:szCs w:val="24"/>
+        </w:rPr>
+        <w:t>he links go to outside sites rather than its own</w:t>
+      </w:r>
+      <w:r>
+        <w:rPr>
+          <w:rFonts w:ascii="Times New Roman" w:hAnsi="Times New Roman" w:cs="Times New Roman"/>
+          <w:sz w:val="24"/>
+          <w:szCs w:val="24"/>
+        </w:rPr>
+        <w:t>.</w:t>
+      </w:r>
+    </w:p>
+    <w:p>
+      <w:pPr>
+        <w:spacing w:before="100" w:beforeAutospacing="1" w:after="100" w:afterAutospacing="1" w:line="240" w:lineRule="auto"/>
+        <w:rPr>
+          <w:rFonts w:ascii="Times New Roman" w:eastAsia="Times New Roman" w:hAnsi="Times New Roman" w:cs="Times New Roman"/>
+          <w:bCs/>
+          <w:sz w:val="24"/>
+          <w:szCs w:val="24"/>
+        </w:rPr>
+      </w:pPr>
+    </w:p>
+    <w:p>
+      <w:pPr>
+        <w:pStyle w:val="ListParagraph"/>
+        <w:spacing w:before="100" w:beforeAutospacing="1" w:after="100" w:afterAutospacing="1" w:line="240" w:lineRule="auto"/>
+        <w:rPr>
+          <w:rFonts w:ascii="Times New Roman" w:eastAsia="Times New Roman" w:hAnsi="Times New Roman" w:cs="Times New Roman"/>
+          <w:sz w:val="24"/>
+          <w:szCs w:val="24"/>
+        </w:rPr>
+      </w:pPr>
+    </w:p>
+    <w:p>
+      <w:pPr>
+        <w:spacing w:before="100" w:beforeAutospacing="1" w:after="100" w:afterAutospacing="1" w:line="240" w:lineRule="auto"/>
+        <w:ind w:left="360"/>
+        <w:rPr>
+          <w:rFonts w:ascii="Times New Roman" w:eastAsia="Times New Roman" w:hAnsi="Times New Roman" w:cs="Times New Roman"/>
+          <w:sz w:val="24"/>
+          <w:szCs w:val="24"/>
+        </w:rPr>
+      </w:pPr>
+    </w:p>
+    <w:p>
+      <w:pPr>
+        <w:pStyle w:val="Heading3"/>
+        <w:rPr>
+          <w:rFonts w:ascii="Times New Roman" w:hAnsi="Times New Roman" w:cs="Times New Roman"/>
+        </w:rPr>
+      </w:pPr>
+      <w:r>
+        <w:rPr>
+          <w:rFonts w:ascii="Times New Roman" w:hAnsi="Times New Roman" w:cs="Times New Roman"/>
+        </w:rPr>
+        <w:t xml:space="preserve">Great Barrier Reef Marine Park Authority </w:t>
+      </w:r>
+    </w:p>
+    <w:p>
+      <w:pPr>
+        <w:rPr>
+          <w:rFonts w:ascii="Times New Roman" w:hAnsi="Times New Roman" w:cs="Times New Roman"/>
+          <w:sz w:val="24"/>
+          <w:szCs w:val="24"/>
+        </w:rPr>
+      </w:pPr>
+      <w:r>
+        <w:rPr>
+          <w:rFonts w:ascii="Times New Roman" w:hAnsi="Times New Roman" w:cs="Times New Roman"/>
+          <w:sz w:val="24"/>
+          <w:szCs w:val="24"/>
+        </w:rPr>
+        <w:t>URL: -</w:t>
+      </w:r>
+      <w:hyperlink r:id="rId108" w:history="1">
+        <w:r>
+          <w:rPr>
+            <w:rStyle w:val="Hyperlink"/>
+            <w:rFonts w:ascii="Times New Roman" w:hAnsi="Times New Roman" w:cs="Times New Roman"/>
+            <w:sz w:val="24"/>
+            <w:szCs w:val="24"/>
+          </w:rPr>
+          <w:t>http://www.gbrmpa.gov.au/</w:t>
+        </w:r>
+      </w:hyperlink>
+    </w:p>
+    <w:p>
+      <w:pPr>
+        <w:spacing w:before="100" w:beforeAutospacing="1" w:after="100" w:afterAutospacing="1" w:line="240" w:lineRule="auto"/>
+        <w:rPr>
+          <w:rFonts w:ascii="Times New Roman" w:eastAsia="Times New Roman" w:hAnsi="Times New Roman" w:cs="Times New Roman"/>
+          <w:sz w:val="24"/>
+          <w:szCs w:val="24"/>
+        </w:rPr>
+      </w:pPr>
+      <w:r>
+        <w:rPr>
+          <w:rFonts w:ascii="Times New Roman" w:eastAsia="Times New Roman" w:hAnsi="Times New Roman" w:cs="Times New Roman"/>
+          <w:b/>
+          <w:bCs/>
+          <w:sz w:val="24"/>
+          <w:szCs w:val="24"/>
+        </w:rPr>
+        <w:t xml:space="preserve">Accuracy </w:t>
+      </w:r>
+    </w:p>
+    <w:p>
+      <w:pPr>
+        <w:numPr>
+          <w:ilvl w:val="0"/>
+          <w:numId w:val="39"/>
+        </w:numPr>
+        <w:spacing w:before="100" w:beforeAutospacing="1" w:after="100" w:afterAutospacing="1" w:line="240" w:lineRule="auto"/>
+        <w:rPr>
+          <w:rFonts w:ascii="Times New Roman" w:eastAsia="Times New Roman" w:hAnsi="Times New Roman" w:cs="Times New Roman"/>
+          <w:sz w:val="24"/>
+          <w:szCs w:val="24"/>
+        </w:rPr>
+      </w:pPr>
+      <w:r>
+        <w:rPr>
+          <w:rFonts w:ascii="Times New Roman" w:eastAsia="Times New Roman" w:hAnsi="Times New Roman" w:cs="Times New Roman"/>
+          <w:b/>
+          <w:bCs/>
+          <w:sz w:val="24"/>
+          <w:szCs w:val="24"/>
+        </w:rPr>
+        <w:t>Kind of information</w:t>
+      </w:r>
+      <w:r>
+        <w:rPr>
+          <w:rFonts w:ascii="Times New Roman" w:eastAsia="Times New Roman" w:hAnsi="Times New Roman" w:cs="Times New Roman"/>
+          <w:sz w:val="24"/>
+          <w:szCs w:val="24"/>
+        </w:rPr>
+        <w:t xml:space="preserve"> – In-depth information provided about all aspects of the reef</w:t>
+      </w:r>
+    </w:p>
+    <w:p>
+      <w:pPr>
+        <w:numPr>
+          <w:ilvl w:val="0"/>
+          <w:numId w:val="39"/>
+        </w:numPr>
+        <w:spacing w:before="100" w:beforeAutospacing="1" w:after="100" w:afterAutospacing="1" w:line="240" w:lineRule="auto"/>
+        <w:rPr>
+          <w:rFonts w:ascii="Times New Roman" w:eastAsia="Times New Roman" w:hAnsi="Times New Roman" w:cs="Times New Roman"/>
+          <w:sz w:val="24"/>
+          <w:szCs w:val="24"/>
+        </w:rPr>
+      </w:pPr>
+      <w:r>
+        <w:rPr>
+          <w:rFonts w:ascii="Times New Roman" w:eastAsia="Times New Roman" w:hAnsi="Times New Roman" w:cs="Times New Roman"/>
+          <w:b/>
+          <w:bCs/>
+          <w:sz w:val="24"/>
+          <w:szCs w:val="24"/>
+        </w:rPr>
+        <w:t>Objectivity</w:t>
+      </w:r>
+      <w:r>
+        <w:rPr>
+          <w:rFonts w:ascii="Times New Roman" w:eastAsia="Times New Roman" w:hAnsi="Times New Roman" w:cs="Times New Roman"/>
+          <w:sz w:val="24"/>
+          <w:szCs w:val="24"/>
+        </w:rPr>
+        <w:t xml:space="preserve"> – No advertising, but there is only Government provided information </w:t>
+      </w:r>
+      <w:proofErr w:type="spellStart"/>
+      <w:r>
+        <w:rPr>
+          <w:rFonts w:ascii="Times New Roman" w:eastAsia="Times New Roman" w:hAnsi="Times New Roman" w:cs="Times New Roman"/>
+          <w:sz w:val="24"/>
+          <w:szCs w:val="24"/>
+        </w:rPr>
+        <w:t>e.g</w:t>
+      </w:r>
+      <w:proofErr w:type="spellEnd"/>
+      <w:r>
+        <w:rPr>
+          <w:rFonts w:ascii="Times New Roman" w:eastAsia="Times New Roman" w:hAnsi="Times New Roman" w:cs="Times New Roman"/>
+          <w:sz w:val="24"/>
+          <w:szCs w:val="24"/>
+        </w:rPr>
+        <w:t xml:space="preserve"> no evidence from other environmental groups or sources, references only link through to government documents. </w:t>
+      </w:r>
+    </w:p>
+    <w:p>
+      <w:pPr>
+        <w:numPr>
+          <w:ilvl w:val="0"/>
+          <w:numId w:val="39"/>
+        </w:numPr>
+        <w:spacing w:before="100" w:beforeAutospacing="1" w:after="100" w:afterAutospacing="1" w:line="240" w:lineRule="auto"/>
+        <w:rPr>
+          <w:rFonts w:ascii="Times New Roman" w:eastAsia="Times New Roman" w:hAnsi="Times New Roman" w:cs="Times New Roman"/>
+          <w:sz w:val="24"/>
+          <w:szCs w:val="24"/>
+        </w:rPr>
+      </w:pPr>
+      <w:r>
+        <w:rPr>
+          <w:rFonts w:ascii="Times New Roman" w:eastAsia="Times New Roman" w:hAnsi="Times New Roman" w:cs="Times New Roman"/>
+          <w:b/>
+          <w:bCs/>
+          <w:sz w:val="24"/>
+          <w:szCs w:val="24"/>
+        </w:rPr>
+        <w:lastRenderedPageBreak/>
+        <w:t>Primary / secondary sources</w:t>
+      </w:r>
+      <w:r>
+        <w:rPr>
+          <w:rFonts w:ascii="Times New Roman" w:eastAsia="Times New Roman" w:hAnsi="Times New Roman" w:cs="Times New Roman"/>
+          <w:sz w:val="24"/>
+          <w:szCs w:val="24"/>
+        </w:rPr>
+        <w:t xml:space="preserve"> – Should be used as a Primary source</w:t>
+      </w:r>
+    </w:p>
+    <w:p>
+      <w:pPr>
+        <w:spacing w:before="100" w:beforeAutospacing="1" w:after="100" w:afterAutospacing="1" w:line="240" w:lineRule="auto"/>
+        <w:rPr>
+          <w:rFonts w:ascii="Times New Roman" w:eastAsia="Times New Roman" w:hAnsi="Times New Roman" w:cs="Times New Roman"/>
+          <w:sz w:val="24"/>
+          <w:szCs w:val="24"/>
+        </w:rPr>
+      </w:pPr>
+      <w:r>
+        <w:rPr>
+          <w:rFonts w:ascii="Times New Roman" w:eastAsia="Times New Roman" w:hAnsi="Times New Roman" w:cs="Times New Roman"/>
+          <w:b/>
+          <w:bCs/>
+          <w:sz w:val="24"/>
+          <w:szCs w:val="24"/>
+        </w:rPr>
+        <w:t>Authority</w:t>
+      </w:r>
+    </w:p>
+    <w:p>
+      <w:pPr>
+        <w:numPr>
+          <w:ilvl w:val="0"/>
+          <w:numId w:val="38"/>
+        </w:numPr>
+        <w:spacing w:before="100" w:beforeAutospacing="1" w:after="100" w:afterAutospacing="1" w:line="240" w:lineRule="auto"/>
+        <w:rPr>
+          <w:rFonts w:ascii="Times New Roman" w:eastAsia="Times New Roman" w:hAnsi="Times New Roman" w:cs="Times New Roman"/>
+          <w:sz w:val="24"/>
+          <w:szCs w:val="24"/>
+        </w:rPr>
+      </w:pPr>
+      <w:r>
+        <w:rPr>
+          <w:rFonts w:ascii="Times New Roman" w:eastAsia="Times New Roman" w:hAnsi="Times New Roman" w:cs="Times New Roman"/>
+          <w:b/>
+          <w:bCs/>
+          <w:sz w:val="24"/>
+          <w:szCs w:val="24"/>
+        </w:rPr>
+        <w:t>Author</w:t>
+      </w:r>
+      <w:r>
+        <w:rPr>
+          <w:rFonts w:ascii="Times New Roman" w:eastAsia="Times New Roman" w:hAnsi="Times New Roman" w:cs="Times New Roman"/>
+          <w:sz w:val="24"/>
+          <w:szCs w:val="24"/>
+        </w:rPr>
+        <w:t xml:space="preserve"> – Australian Government Authority with further government agencies as partners</w:t>
+      </w:r>
+    </w:p>
+    <w:p>
+      <w:pPr>
+        <w:numPr>
+          <w:ilvl w:val="0"/>
+          <w:numId w:val="38"/>
+        </w:numPr>
+        <w:spacing w:before="100" w:beforeAutospacing="1" w:after="100" w:afterAutospacing="1" w:line="240" w:lineRule="auto"/>
+        <w:rPr>
+          <w:rFonts w:ascii="Times New Roman" w:eastAsia="Times New Roman" w:hAnsi="Times New Roman" w:cs="Times New Roman"/>
+          <w:sz w:val="24"/>
+          <w:szCs w:val="24"/>
+        </w:rPr>
+      </w:pPr>
+      <w:r>
+        <w:rPr>
+          <w:rFonts w:ascii="Times New Roman" w:eastAsia="Times New Roman" w:hAnsi="Times New Roman" w:cs="Times New Roman"/>
+          <w:b/>
+          <w:bCs/>
+          <w:sz w:val="24"/>
+          <w:szCs w:val="24"/>
+        </w:rPr>
+        <w:t>References</w:t>
+      </w:r>
+      <w:r>
+        <w:rPr>
+          <w:rFonts w:ascii="Times New Roman" w:eastAsia="Times New Roman" w:hAnsi="Times New Roman" w:cs="Times New Roman"/>
+          <w:sz w:val="24"/>
+          <w:szCs w:val="24"/>
+        </w:rPr>
+        <w:t xml:space="preserve"> – references are generally not supplied, information is stated but sources are not given. Further links to similar websites </w:t>
+      </w:r>
+      <w:proofErr w:type="gramStart"/>
+      <w:r>
+        <w:rPr>
+          <w:rFonts w:ascii="Times New Roman" w:eastAsia="Times New Roman" w:hAnsi="Times New Roman" w:cs="Times New Roman"/>
+          <w:sz w:val="24"/>
+          <w:szCs w:val="24"/>
+        </w:rPr>
+        <w:t>are</w:t>
+      </w:r>
+      <w:proofErr w:type="gramEnd"/>
+      <w:r>
+        <w:rPr>
+          <w:rFonts w:ascii="Times New Roman" w:eastAsia="Times New Roman" w:hAnsi="Times New Roman" w:cs="Times New Roman"/>
+          <w:sz w:val="24"/>
+          <w:szCs w:val="24"/>
+        </w:rPr>
+        <w:t xml:space="preserve"> given</w:t>
+      </w:r>
+    </w:p>
+    <w:p>
+      <w:pPr>
+        <w:numPr>
+          <w:ilvl w:val="0"/>
+          <w:numId w:val="38"/>
+        </w:numPr>
+        <w:spacing w:before="100" w:beforeAutospacing="1" w:after="100" w:afterAutospacing="1" w:line="240" w:lineRule="auto"/>
+        <w:rPr>
+          <w:rFonts w:ascii="Times New Roman" w:eastAsia="Times New Roman" w:hAnsi="Times New Roman" w:cs="Times New Roman"/>
+          <w:sz w:val="24"/>
+          <w:szCs w:val="24"/>
+        </w:rPr>
+      </w:pPr>
+      <w:r>
+        <w:rPr>
+          <w:rFonts w:ascii="Times New Roman" w:eastAsia="Times New Roman" w:hAnsi="Times New Roman" w:cs="Times New Roman"/>
+          <w:b/>
+          <w:bCs/>
+          <w:sz w:val="24"/>
+          <w:szCs w:val="24"/>
+        </w:rPr>
+        <w:t>Information</w:t>
+      </w:r>
+      <w:r>
+        <w:rPr>
+          <w:rFonts w:ascii="Times New Roman" w:eastAsia="Times New Roman" w:hAnsi="Times New Roman" w:cs="Times New Roman"/>
+          <w:sz w:val="24"/>
+          <w:szCs w:val="24"/>
+        </w:rPr>
+        <w:t xml:space="preserve"> – Generally backs up current knowledge about the Reef as being environmentally sensitive, but important to the economy.</w:t>
+      </w:r>
+    </w:p>
+    <w:p>
+      <w:pPr>
+        <w:numPr>
+          <w:ilvl w:val="0"/>
+          <w:numId w:val="38"/>
+        </w:numPr>
+        <w:spacing w:before="100" w:beforeAutospacing="1" w:after="100" w:afterAutospacing="1" w:line="240" w:lineRule="auto"/>
+        <w:rPr>
+          <w:rFonts w:ascii="Times New Roman" w:eastAsia="Times New Roman" w:hAnsi="Times New Roman" w:cs="Times New Roman"/>
+          <w:sz w:val="24"/>
+          <w:szCs w:val="24"/>
+        </w:rPr>
+      </w:pPr>
+      <w:r>
+        <w:rPr>
+          <w:rFonts w:ascii="Times New Roman" w:eastAsia="Times New Roman" w:hAnsi="Times New Roman" w:cs="Times New Roman"/>
+          <w:b/>
+          <w:bCs/>
+          <w:sz w:val="24"/>
+          <w:szCs w:val="24"/>
+        </w:rPr>
+        <w:t>Organization</w:t>
+      </w:r>
+      <w:r>
+        <w:rPr>
+          <w:rFonts w:ascii="Times New Roman" w:eastAsia="Times New Roman" w:hAnsi="Times New Roman" w:cs="Times New Roman"/>
+          <w:sz w:val="24"/>
+          <w:szCs w:val="24"/>
+        </w:rPr>
+        <w:t xml:space="preserve"> - .gov – has the authority of the Australian Government, with further partner links to Queensland Government and other government and associated agencies. Does not supply a mission statement.</w:t>
+      </w:r>
+    </w:p>
+    <w:p>
+      <w:pPr>
+        <w:spacing w:before="100" w:beforeAutospacing="1" w:after="100" w:afterAutospacing="1" w:line="240" w:lineRule="auto"/>
+        <w:rPr>
+          <w:rFonts w:ascii="Times New Roman" w:eastAsia="Times New Roman" w:hAnsi="Times New Roman" w:cs="Times New Roman"/>
+          <w:b/>
+          <w:sz w:val="24"/>
+          <w:szCs w:val="24"/>
+        </w:rPr>
+      </w:pPr>
+      <w:r>
+        <w:rPr>
+          <w:rFonts w:ascii="Times New Roman" w:eastAsia="Times New Roman" w:hAnsi="Times New Roman" w:cs="Times New Roman"/>
+          <w:b/>
+          <w:sz w:val="24"/>
+          <w:szCs w:val="24"/>
+        </w:rPr>
+        <w:t>Purpose</w:t>
+      </w:r>
+    </w:p>
+    <w:p>
+      <w:pPr>
+        <w:numPr>
+          <w:ilvl w:val="0"/>
+          <w:numId w:val="39"/>
+        </w:numPr>
+        <w:spacing w:before="100" w:beforeAutospacing="1" w:after="100" w:afterAutospacing="1" w:line="240" w:lineRule="auto"/>
+        <w:rPr>
+          <w:rFonts w:ascii="Times New Roman" w:eastAsia="Times New Roman" w:hAnsi="Times New Roman" w:cs="Times New Roman"/>
+          <w:sz w:val="24"/>
+          <w:szCs w:val="24"/>
+        </w:rPr>
+      </w:pPr>
+      <w:r>
+        <w:rPr>
+          <w:rFonts w:ascii="Times New Roman" w:eastAsia="Times New Roman" w:hAnsi="Times New Roman" w:cs="Times New Roman"/>
+          <w:sz w:val="24"/>
+          <w:szCs w:val="24"/>
+        </w:rPr>
+        <w:t>Inform the public and scientific community about challenges facing the Great Barrier Reef, from a Government perspective.</w:t>
+      </w:r>
+    </w:p>
+    <w:p>
+      <w:pPr>
+        <w:pStyle w:val="ListParagraph"/>
+        <w:numPr>
+          <w:ilvl w:val="0"/>
+          <w:numId w:val="39"/>
+        </w:numPr>
+        <w:rPr>
+          <w:rFonts w:ascii="Times New Roman" w:hAnsi="Times New Roman" w:cs="Times New Roman"/>
+          <w:sz w:val="24"/>
+          <w:szCs w:val="24"/>
+        </w:rPr>
+      </w:pPr>
+      <w:r>
+        <w:rPr>
+          <w:rFonts w:ascii="Times New Roman" w:hAnsi="Times New Roman" w:cs="Times New Roman"/>
+          <w:sz w:val="24"/>
+          <w:szCs w:val="24"/>
+        </w:rPr>
+        <w:t>The content supports the purpose of the site.</w:t>
+      </w:r>
+    </w:p>
+    <w:p>
+      <w:pPr>
+        <w:pStyle w:val="ListParagraph"/>
+        <w:numPr>
+          <w:ilvl w:val="0"/>
+          <w:numId w:val="39"/>
+        </w:numPr>
+        <w:rPr>
+          <w:rFonts w:ascii="Times New Roman" w:hAnsi="Times New Roman" w:cs="Times New Roman"/>
+          <w:sz w:val="24"/>
+          <w:szCs w:val="24"/>
+        </w:rPr>
+      </w:pPr>
+      <w:r>
+        <w:rPr>
+          <w:rFonts w:ascii="Times New Roman" w:hAnsi="Times New Roman" w:cs="Times New Roman"/>
+          <w:sz w:val="24"/>
+          <w:szCs w:val="24"/>
+        </w:rPr>
+        <w:t>The information is geared to a specific audience.</w:t>
+      </w:r>
+    </w:p>
+    <w:p>
+      <w:pPr>
+        <w:pStyle w:val="ListParagraph"/>
+        <w:numPr>
+          <w:ilvl w:val="0"/>
+          <w:numId w:val="39"/>
+        </w:numPr>
+        <w:rPr>
+          <w:rFonts w:ascii="Times New Roman" w:hAnsi="Times New Roman" w:cs="Times New Roman"/>
+          <w:sz w:val="24"/>
+          <w:szCs w:val="24"/>
+        </w:rPr>
+      </w:pPr>
+      <w:r>
+        <w:rPr>
+          <w:rFonts w:ascii="Times New Roman" w:hAnsi="Times New Roman" w:cs="Times New Roman"/>
+          <w:sz w:val="24"/>
+          <w:szCs w:val="24"/>
+        </w:rPr>
+        <w:t>The site is organized and focused.</w:t>
+      </w:r>
+    </w:p>
+    <w:p>
+      <w:pPr>
+        <w:pStyle w:val="ListParagraph"/>
+        <w:numPr>
+          <w:ilvl w:val="0"/>
+          <w:numId w:val="39"/>
+        </w:numPr>
+        <w:rPr>
+          <w:rFonts w:ascii="Times New Roman" w:hAnsi="Times New Roman" w:cs="Times New Roman"/>
+          <w:sz w:val="24"/>
+          <w:szCs w:val="24"/>
+        </w:rPr>
+      </w:pPr>
+      <w:r>
+        <w:rPr>
+          <w:rFonts w:ascii="Times New Roman" w:hAnsi="Times New Roman" w:cs="Times New Roman"/>
+          <w:sz w:val="24"/>
+          <w:szCs w:val="24"/>
+        </w:rPr>
+        <w:t>The URL indicate its purpose.</w:t>
+      </w:r>
+    </w:p>
+    <w:p>
+      <w:pPr>
+        <w:spacing w:before="100" w:beforeAutospacing="1" w:after="100" w:afterAutospacing="1" w:line="240" w:lineRule="auto"/>
+        <w:rPr>
+          <w:rFonts w:ascii="Times New Roman" w:eastAsia="Times New Roman" w:hAnsi="Times New Roman" w:cs="Times New Roman"/>
+          <w:sz w:val="24"/>
+          <w:szCs w:val="24"/>
+        </w:rPr>
+      </w:pPr>
+      <w:r>
+        <w:rPr>
+          <w:rFonts w:ascii="Times New Roman" w:eastAsia="Times New Roman" w:hAnsi="Times New Roman" w:cs="Times New Roman"/>
+          <w:b/>
+          <w:bCs/>
+          <w:sz w:val="24"/>
+          <w:szCs w:val="24"/>
+        </w:rPr>
+        <w:t>Currency</w:t>
+      </w:r>
+      <w:r>
+        <w:rPr>
+          <w:rFonts w:ascii="Times New Roman" w:eastAsia="Times New Roman" w:hAnsi="Times New Roman" w:cs="Times New Roman"/>
+          <w:sz w:val="24"/>
+          <w:szCs w:val="24"/>
+        </w:rPr>
+        <w:t xml:space="preserve">  </w:t>
+      </w:r>
+    </w:p>
+    <w:p>
+      <w:pPr>
+        <w:pStyle w:val="ListParagraph"/>
+        <w:numPr>
+          <w:ilvl w:val="0"/>
+          <w:numId w:val="42"/>
+        </w:numPr>
+        <w:spacing w:before="100" w:beforeAutospacing="1" w:after="100" w:afterAutospacing="1" w:line="240" w:lineRule="auto"/>
+        <w:rPr>
+          <w:rFonts w:ascii="Times New Roman" w:eastAsia="Times New Roman" w:hAnsi="Times New Roman" w:cs="Times New Roman"/>
+          <w:sz w:val="24"/>
+          <w:szCs w:val="24"/>
+        </w:rPr>
+      </w:pPr>
+      <w:r>
+        <w:rPr>
+          <w:rFonts w:ascii="Times New Roman" w:eastAsia="Times New Roman" w:hAnsi="Times New Roman" w:cs="Times New Roman"/>
+          <w:sz w:val="24"/>
+          <w:szCs w:val="24"/>
+        </w:rPr>
+        <w:t>It has copyright date of 2011, but has up to date news bulletins and all links seem to be working</w:t>
+      </w:r>
+      <w:r>
+        <w:rPr>
+          <w:rFonts w:ascii="Times New Roman" w:eastAsia="Times New Roman" w:hAnsi="Times New Roman" w:cs="Times New Roman"/>
+          <w:sz w:val="24"/>
+          <w:szCs w:val="24"/>
+        </w:rPr>
+        <w:t>.</w:t>
+      </w:r>
+    </w:p>
+    <w:p>
+      <w:pPr>
+        <w:spacing w:before="100" w:beforeAutospacing="1" w:after="100" w:afterAutospacing="1" w:line="240" w:lineRule="auto"/>
+        <w:rPr>
+          <w:rFonts w:ascii="Times New Roman" w:eastAsia="Times New Roman" w:hAnsi="Times New Roman" w:cs="Times New Roman"/>
+          <w:sz w:val="24"/>
+          <w:szCs w:val="24"/>
+        </w:rPr>
+      </w:pPr>
+      <w:r>
+        <w:rPr>
+          <w:rFonts w:ascii="Times New Roman" w:eastAsia="Times New Roman" w:hAnsi="Times New Roman" w:cs="Times New Roman"/>
+          <w:b/>
+          <w:bCs/>
+          <w:sz w:val="24"/>
+          <w:szCs w:val="24"/>
+        </w:rPr>
+        <w:t>Relevance</w:t>
+      </w:r>
+    </w:p>
+    <w:p>
+      <w:pPr>
+        <w:numPr>
+          <w:ilvl w:val="0"/>
+          <w:numId w:val="37"/>
+        </w:numPr>
+        <w:spacing w:before="100" w:beforeAutospacing="1" w:after="100" w:afterAutospacing="1" w:line="240" w:lineRule="auto"/>
+        <w:rPr>
+          <w:rFonts w:ascii="Times New Roman" w:eastAsia="Times New Roman" w:hAnsi="Times New Roman" w:cs="Times New Roman"/>
+          <w:sz w:val="24"/>
+          <w:szCs w:val="24"/>
+        </w:rPr>
+      </w:pPr>
+      <w:r>
+        <w:rPr>
+          <w:rFonts w:ascii="Times New Roman" w:eastAsia="Times New Roman" w:hAnsi="Times New Roman" w:cs="Times New Roman"/>
+          <w:b/>
+          <w:bCs/>
+          <w:sz w:val="24"/>
+          <w:szCs w:val="24"/>
+        </w:rPr>
+        <w:t>Audience</w:t>
+      </w:r>
+      <w:r>
+        <w:rPr>
+          <w:rFonts w:ascii="Times New Roman" w:eastAsia="Times New Roman" w:hAnsi="Times New Roman" w:cs="Times New Roman"/>
+          <w:sz w:val="24"/>
+          <w:szCs w:val="24"/>
+        </w:rPr>
+        <w:t xml:space="preserve"> – General public, particularly those with an interest in the Reef for scientific purposes or for travel, may    also interest scientific community, government agencies</w:t>
+      </w:r>
+    </w:p>
+    <w:p>
+      <w:pPr>
+        <w:numPr>
+          <w:ilvl w:val="0"/>
+          <w:numId w:val="37"/>
+        </w:numPr>
+        <w:spacing w:before="100" w:beforeAutospacing="1" w:after="100" w:afterAutospacing="1" w:line="240" w:lineRule="auto"/>
+        <w:rPr>
+          <w:rFonts w:ascii="Times New Roman" w:eastAsia="Times New Roman" w:hAnsi="Times New Roman" w:cs="Times New Roman"/>
+          <w:sz w:val="24"/>
+          <w:szCs w:val="24"/>
+        </w:rPr>
+      </w:pPr>
+      <w:r>
+        <w:rPr>
+          <w:rFonts w:ascii="Times New Roman" w:eastAsia="Times New Roman" w:hAnsi="Times New Roman" w:cs="Times New Roman"/>
+          <w:b/>
+          <w:bCs/>
+          <w:sz w:val="24"/>
+          <w:szCs w:val="24"/>
+        </w:rPr>
+        <w:t>Language</w:t>
+      </w:r>
+      <w:r>
+        <w:rPr>
+          <w:rFonts w:ascii="Times New Roman" w:eastAsia="Times New Roman" w:hAnsi="Times New Roman" w:cs="Times New Roman"/>
+          <w:sz w:val="24"/>
+          <w:szCs w:val="24"/>
+        </w:rPr>
+        <w:t> – Accessible to general public, or scientific community interested in research projects.</w:t>
+      </w:r>
+    </w:p>
+    <w:p>
+      <w:pPr>
+        <w:numPr>
+          <w:ilvl w:val="0"/>
+          <w:numId w:val="37"/>
+        </w:numPr>
+        <w:spacing w:before="100" w:beforeAutospacing="1" w:after="100" w:afterAutospacing="1" w:line="240" w:lineRule="auto"/>
+        <w:rPr>
+          <w:rFonts w:ascii="Times New Roman" w:eastAsia="Times New Roman" w:hAnsi="Times New Roman" w:cs="Times New Roman"/>
+          <w:sz w:val="24"/>
+          <w:szCs w:val="24"/>
+        </w:rPr>
+      </w:pPr>
+      <w:r>
+        <w:rPr>
+          <w:rFonts w:ascii="Times New Roman" w:eastAsia="Times New Roman" w:hAnsi="Times New Roman" w:cs="Times New Roman"/>
+          <w:b/>
+          <w:bCs/>
+          <w:sz w:val="24"/>
+          <w:szCs w:val="24"/>
+        </w:rPr>
+        <w:t>Connection (relevance to task)</w:t>
+      </w:r>
+      <w:r>
+        <w:rPr>
+          <w:rFonts w:ascii="Times New Roman" w:eastAsia="Times New Roman" w:hAnsi="Times New Roman" w:cs="Times New Roman"/>
+          <w:sz w:val="24"/>
+          <w:szCs w:val="24"/>
+        </w:rPr>
+        <w:t> – covers many aspects of Reef topics and issues, should provide good background</w:t>
+      </w:r>
+    </w:p>
+    <w:p>
+      <w:pPr>
+        <w:numPr>
+          <w:ilvl w:val="0"/>
+          <w:numId w:val="37"/>
+        </w:numPr>
+        <w:spacing w:before="100" w:beforeAutospacing="1" w:after="100" w:afterAutospacing="1" w:line="240" w:lineRule="auto"/>
+        <w:rPr>
+          <w:rFonts w:ascii="Times New Roman" w:eastAsia="Times New Roman" w:hAnsi="Times New Roman" w:cs="Times New Roman"/>
+          <w:sz w:val="24"/>
+          <w:szCs w:val="24"/>
+        </w:rPr>
+      </w:pPr>
+      <w:r>
+        <w:rPr>
+          <w:rFonts w:ascii="Times New Roman" w:eastAsia="Times New Roman" w:hAnsi="Times New Roman" w:cs="Times New Roman"/>
+          <w:b/>
+          <w:bCs/>
+          <w:sz w:val="24"/>
+          <w:szCs w:val="24"/>
+        </w:rPr>
+        <w:t>Amount of information</w:t>
+      </w:r>
+      <w:r>
+        <w:rPr>
+          <w:rFonts w:ascii="Times New Roman" w:eastAsia="Times New Roman" w:hAnsi="Times New Roman" w:cs="Times New Roman"/>
+          <w:sz w:val="24"/>
+          <w:szCs w:val="24"/>
+        </w:rPr>
+        <w:t xml:space="preserve"> – </w:t>
+      </w:r>
+      <w:r>
+        <w:rPr>
+          <w:rFonts w:ascii="Times New Roman" w:eastAsia="Times New Roman" w:hAnsi="Times New Roman" w:cs="Times New Roman"/>
+          <w:sz w:val="24"/>
+          <w:szCs w:val="24"/>
+        </w:rPr>
+        <w:t>in-depth</w:t>
+      </w:r>
+      <w:r>
+        <w:rPr>
+          <w:rFonts w:ascii="Times New Roman" w:eastAsia="Times New Roman" w:hAnsi="Times New Roman" w:cs="Times New Roman"/>
+          <w:sz w:val="24"/>
+          <w:szCs w:val="24"/>
+        </w:rPr>
+        <w:t xml:space="preserve"> about a range of aspects, environmental, industry related, travel &amp; tourism, research information for a Government perspective</w:t>
+      </w:r>
+    </w:p>
+    <w:p>
+      <w:pPr>
+        <w:spacing w:before="100" w:beforeAutospacing="1" w:after="100" w:afterAutospacing="1" w:line="240" w:lineRule="auto"/>
+        <w:rPr>
+          <w:rFonts w:ascii="Times New Roman" w:eastAsia="Times New Roman" w:hAnsi="Times New Roman" w:cs="Times New Roman"/>
+          <w:b/>
+          <w:bCs/>
+          <w:sz w:val="24"/>
+          <w:szCs w:val="24"/>
+        </w:rPr>
+      </w:pPr>
+      <w:r>
+        <w:rPr>
+          <w:rFonts w:ascii="Times New Roman" w:eastAsia="Times New Roman" w:hAnsi="Times New Roman" w:cs="Times New Roman"/>
+          <w:b/>
+          <w:bCs/>
+          <w:sz w:val="24"/>
+          <w:szCs w:val="24"/>
+        </w:rPr>
+        <w:t xml:space="preserve">Coverage </w:t>
+      </w:r>
+    </w:p>
+    <w:p>
+      <w:pPr>
+        <w:pStyle w:val="ListParagraph"/>
+        <w:numPr>
+          <w:ilvl w:val="0"/>
+          <w:numId w:val="33"/>
+        </w:numPr>
+        <w:rPr>
+          <w:rFonts w:ascii="Times New Roman" w:hAnsi="Times New Roman" w:cs="Times New Roman"/>
+          <w:sz w:val="24"/>
+          <w:szCs w:val="24"/>
+        </w:rPr>
+      </w:pPr>
+      <w:r>
+        <w:rPr>
+          <w:rFonts w:ascii="Times New Roman" w:hAnsi="Times New Roman" w:cs="Times New Roman"/>
+          <w:sz w:val="24"/>
+          <w:szCs w:val="24"/>
+        </w:rPr>
+        <w:t>The site claim to be selective or comprehensive.</w:t>
+      </w:r>
+    </w:p>
+    <w:p>
+      <w:pPr>
+        <w:pStyle w:val="ListParagraph"/>
+        <w:numPr>
+          <w:ilvl w:val="0"/>
+          <w:numId w:val="33"/>
+        </w:numPr>
+        <w:rPr>
+          <w:rFonts w:ascii="Times New Roman" w:hAnsi="Times New Roman" w:cs="Times New Roman"/>
+          <w:sz w:val="24"/>
+          <w:szCs w:val="24"/>
+        </w:rPr>
+      </w:pPr>
+      <w:r>
+        <w:rPr>
+          <w:rFonts w:ascii="Times New Roman" w:hAnsi="Times New Roman" w:cs="Times New Roman"/>
+          <w:sz w:val="24"/>
+          <w:szCs w:val="24"/>
+        </w:rPr>
+        <w:t>The topics are explored in depth.</w:t>
+      </w:r>
+    </w:p>
+    <w:p>
+      <w:pPr>
+        <w:pStyle w:val="ListParagraph"/>
+        <w:numPr>
+          <w:ilvl w:val="0"/>
+          <w:numId w:val="33"/>
+        </w:numPr>
+        <w:rPr>
+          <w:rFonts w:ascii="Times New Roman" w:hAnsi="Times New Roman" w:cs="Times New Roman"/>
+          <w:sz w:val="24"/>
+          <w:szCs w:val="24"/>
+        </w:rPr>
+      </w:pPr>
+      <w:r>
+        <w:rPr>
+          <w:rFonts w:ascii="Times New Roman" w:hAnsi="Times New Roman" w:cs="Times New Roman"/>
+          <w:sz w:val="24"/>
+          <w:szCs w:val="24"/>
+        </w:rPr>
+        <w:t>The links go to outside sites rather than its own.</w:t>
+      </w:r>
+    </w:p>
+    <w:p>
+      <w:pPr>
+        <w:rPr>
+          <w:rFonts w:ascii="Times New Roman" w:hAnsi="Times New Roman" w:cs="Times New Roman"/>
+          <w:sz w:val="24"/>
+          <w:szCs w:val="24"/>
+        </w:rPr>
+      </w:pPr>
+    </w:p>
+    <w:p>
+      <w:pPr>
+        <w:rPr>
+          <w:rFonts w:ascii="Times New Roman" w:hAnsi="Times New Roman" w:cs="Times New Roman"/>
+          <w:sz w:val="24"/>
+          <w:szCs w:val="24"/>
+        </w:rPr>
+      </w:pPr>
+      <w:r>
+        <w:rPr>
+          <w:rFonts w:ascii="Times New Roman" w:hAnsi="Times New Roman" w:cs="Times New Roman"/>
+          <w:sz w:val="24"/>
+          <w:szCs w:val="24"/>
+        </w:rPr>
+        <w:lastRenderedPageBreak/>
         <w:t>Resource</w:t>
       </w:r>
     </w:p>
@@ -9755,7 +11480,7 @@
         </w:rPr>
         <w:t xml:space="preserve"> </w:t>
       </w:r>
-      <w:hyperlink r:id="rId107" w:history="1">
+      <w:hyperlink r:id="rId109" w:history="1">
         <w:r>
           <w:rPr>
             <w:rStyle w:val="Hyperlink"/>
@@ -9853,7 +11578,7 @@
         </w:rPr>
         <w:t xml:space="preserve"> </w:t>
       </w:r>
-      <w:hyperlink r:id="rId108" w:history="1">
+      <w:hyperlink r:id="rId110" w:history="1">
         <w:r>
           <w:rPr>
             <w:rStyle w:val="Hyperlink"/>
@@ -9952,7 +11677,7 @@
         </w:rPr>
         <w:t xml:space="preserve"> </w:t>
       </w:r>
-      <w:hyperlink r:id="rId109" w:history="1">
+      <w:hyperlink r:id="rId111" w:history="1">
         <w:r>
           <w:rPr>
             <w:rStyle w:val="Hyperlink"/>
@@ -10032,7 +11757,7 @@
         </w:rPr>
         <w:t xml:space="preserve"> </w:t>
       </w:r>
-      <w:hyperlink r:id="rId110" w:history="1">
+      <w:hyperlink r:id="rId112" w:history="1">
         <w:r>
           <w:rPr>
             <w:rStyle w:val="Hyperlink"/>
@@ -10111,7 +11836,7 @@
         </w:rPr>
         <w:t xml:space="preserve">  </w:t>
       </w:r>
-      <w:hyperlink r:id="rId111" w:history="1">
+      <w:hyperlink r:id="rId113" w:history="1">
         <w:r>
           <w:rPr>
             <w:rStyle w:val="Hyperlink"/>
@@ -10165,7 +11890,7 @@
         </w:rPr>
         <w:t xml:space="preserve">Wikipedia, </w:t>
       </w:r>
-      <w:hyperlink r:id="rId112" w:anchor="Personal_portal" w:history="1">
+      <w:hyperlink r:id="rId114" w:anchor="Personal_portal" w:history="1">
         <w:r>
           <w:rPr>
             <w:rStyle w:val="Hyperlink"/>
@@ -10230,7 +11955,7 @@
         </w:rPr>
         <w:t xml:space="preserve"> </w:t>
       </w:r>
-      <w:hyperlink r:id="rId113" w:history="1">
+      <w:hyperlink r:id="rId115" w:history="1">
         <w:r>
           <w:rPr>
             <w:rStyle w:val="Hyperlink"/>
@@ -10287,7 +12012,7 @@
         </w:rPr>
         <w:t xml:space="preserve">All My Faves, </w:t>
       </w:r>
-      <w:hyperlink r:id="rId114" w:history="1">
+      <w:hyperlink r:id="rId116" w:history="1">
         <w:r>
           <w:rPr>
             <w:rStyle w:val="Hyperlink"/>
@@ -10344,7 +12069,7 @@
         </w:rPr>
         <w:t xml:space="preserve">Techradar, </w:t>
       </w:r>
-      <w:hyperlink r:id="rId115" w:history="1">
+      <w:hyperlink r:id="rId117" w:history="1">
         <w:r>
           <w:rPr>
             <w:rStyle w:val="Hyperlink"/>
@@ -10385,7 +12110,7 @@
         </w:rPr>
         <w:t xml:space="preserve">Make Use of, </w:t>
       </w:r>
-      <w:hyperlink r:id="rId116" w:history="1">
+      <w:hyperlink r:id="rId118" w:history="1">
         <w:r>
           <w:rPr>
             <w:rStyle w:val="Hyperlink"/>
@@ -10450,7 +12175,7 @@
         </w:rPr>
         <w:t xml:space="preserve"> </w:t>
       </w:r>
-      <w:hyperlink r:id="rId117" w:history="1">
+      <w:hyperlink r:id="rId119" w:history="1">
         <w:r>
           <w:rPr>
             <w:rStyle w:val="Hyperlink"/>
@@ -10491,7 +12216,7 @@
         </w:rPr>
         <w:t xml:space="preserve">WP MAYOR </w:t>
       </w:r>
-      <w:hyperlink r:id="rId118" w:history="1">
+      <w:hyperlink r:id="rId120" w:history="1">
         <w:r>
           <w:rPr>
             <w:rStyle w:val="Hyperlink"/>
@@ -10532,7 +12257,7 @@
         </w:rPr>
         <w:t xml:space="preserve">HubSpot,  </w:t>
       </w:r>
-      <w:hyperlink r:id="rId119" w:history="1">
+      <w:hyperlink r:id="rId121" w:history="1">
         <w:r>
           <w:rPr>
             <w:rStyle w:val="Hyperlink"/>
@@ -10582,7 +12307,7 @@
         </w:rPr>
         <w:t xml:space="preserve">, </w:t>
       </w:r>
-      <w:hyperlink r:id="rId120" w:history="1">
+      <w:hyperlink r:id="rId122" w:history="1">
         <w:r>
           <w:rPr>
             <w:rStyle w:val="Hyperlink"/>
@@ -10623,10 +12348,9 @@
           <w:sz w:val="24"/>
           <w:szCs w:val="24"/>
         </w:rPr>
-        <w:lastRenderedPageBreak/>
         <w:t xml:space="preserve">Wbbegginer </w:t>
       </w:r>
-      <w:hyperlink r:id="rId121" w:history="1">
+      <w:hyperlink r:id="rId123" w:history="1">
         <w:r>
           <w:rPr>
             <w:rStyle w:val="Hyperlink"/>
@@ -10644,6 +12368,153 @@
           <w:szCs w:val="24"/>
         </w:rPr>
         <w:t xml:space="preserve">, March 2,2020 </w:t>
+      </w:r>
+    </w:p>
+    <w:p>
+      <w:pPr>
+        <w:pStyle w:val="ListParagraph"/>
+        <w:numPr>
+          <w:ilvl w:val="0"/>
+          <w:numId w:val="20"/>
+        </w:numPr>
+        <w:rPr>
+          <w:rFonts w:ascii="Times New Roman" w:hAnsi="Times New Roman" w:cs="Times New Roman"/>
+          <w:sz w:val="24"/>
+          <w:szCs w:val="24"/>
+        </w:rPr>
+      </w:pPr>
+      <w:r>
+        <w:rPr>
+          <w:rFonts w:ascii="Times New Roman" w:hAnsi="Times New Roman" w:cs="Times New Roman"/>
+          <w:sz w:val="24"/>
+          <w:szCs w:val="24"/>
+        </w:rPr>
+        <w:t xml:space="preserve">CCCOnline Library, </w:t>
+      </w:r>
+      <w:r>
+        <w:rPr>
+          <w:rFonts w:ascii="Times New Roman" w:hAnsi="Times New Roman" w:cs="Times New Roman"/>
+          <w:sz w:val="24"/>
+          <w:szCs w:val="24"/>
+        </w:rPr>
+        <w:t xml:space="preserve"> </w:t>
+      </w:r>
+      <w:hyperlink r:id="rId124" w:history="1">
+        <w:r>
+          <w:rPr>
+            <w:rStyle w:val="Hyperlink"/>
+            <w:rFonts w:ascii="Times New Roman" w:hAnsi="Times New Roman" w:cs="Times New Roman"/>
+            <w:sz w:val="24"/>
+            <w:szCs w:val="24"/>
+          </w:rPr>
+          <w:t>https://ccconline.libguides.com/c.php?g=242130&amp;p=1609638</w:t>
+        </w:r>
+      </w:hyperlink>
+      <w:r>
+        <w:rPr>
+          <w:rFonts w:ascii="Times New Roman" w:hAnsi="Times New Roman" w:cs="Times New Roman"/>
+          <w:sz w:val="24"/>
+          <w:szCs w:val="24"/>
+        </w:rPr>
+        <w:t xml:space="preserve"> ,</w:t>
+      </w:r>
+      <w:r>
+        <w:rPr>
+          <w:rFonts w:ascii="Times New Roman" w:hAnsi="Times New Roman" w:cs="Times New Roman"/>
+          <w:sz w:val="24"/>
+          <w:szCs w:val="24"/>
+        </w:rPr>
+        <w:t xml:space="preserve">   </w:t>
+      </w:r>
+      <w:r>
+        <w:rPr>
+          <w:rFonts w:ascii="Times New Roman" w:hAnsi="Times New Roman" w:cs="Times New Roman"/>
+          <w:sz w:val="24"/>
+          <w:szCs w:val="24"/>
+        </w:rPr>
+        <w:t>March 2,2020</w:t>
+      </w:r>
+    </w:p>
+    <w:p>
+      <w:pPr>
+        <w:pStyle w:val="ListParagraph"/>
+        <w:numPr>
+          <w:ilvl w:val="0"/>
+          <w:numId w:val="20"/>
+        </w:numPr>
+        <w:rPr>
+          <w:rFonts w:ascii="Times New Roman" w:hAnsi="Times New Roman" w:cs="Times New Roman"/>
+          <w:sz w:val="24"/>
+          <w:szCs w:val="24"/>
+        </w:rPr>
+      </w:pPr>
+      <w:hyperlink r:id="rId125" w:history="1">
+        <w:r>
+          <w:rPr>
+            <w:rStyle w:val="Hyperlink"/>
+            <w:rFonts w:ascii="Times New Roman" w:hAnsi="Times New Roman" w:cs="Times New Roman"/>
+            <w:sz w:val="24"/>
+            <w:szCs w:val="24"/>
+          </w:rPr>
+          <w:t>https://lib.nmu.edu/help/resource-guides/subject-guide/evaluating-internet-sources</w:t>
+        </w:r>
+      </w:hyperlink>
+      <w:r>
+        <w:rPr>
+          <w:rFonts w:ascii="Times New Roman" w:hAnsi="Times New Roman" w:cs="Times New Roman"/>
+          <w:sz w:val="24"/>
+          <w:szCs w:val="24"/>
+        </w:rPr>
+        <w:t xml:space="preserve"> , </w:t>
+      </w:r>
+      <w:r>
+        <w:rPr>
+          <w:rFonts w:ascii="Times New Roman" w:hAnsi="Times New Roman" w:cs="Times New Roman"/>
+          <w:sz w:val="24"/>
+          <w:szCs w:val="24"/>
+        </w:rPr>
+        <w:t>March 2,2020</w:t>
+      </w:r>
+    </w:p>
+    <w:p>
+      <w:pPr>
+        <w:pStyle w:val="ListParagraph"/>
+        <w:numPr>
+          <w:ilvl w:val="0"/>
+          <w:numId w:val="20"/>
+        </w:numPr>
+        <w:rPr>
+          <w:rFonts w:ascii="Times New Roman" w:hAnsi="Times New Roman" w:cs="Times New Roman"/>
+          <w:sz w:val="24"/>
+          <w:szCs w:val="24"/>
+        </w:rPr>
+      </w:pPr>
+      <w:r>
+        <w:rPr>
+          <w:rFonts w:ascii="Times New Roman" w:hAnsi="Times New Roman" w:cs="Times New Roman"/>
+          <w:sz w:val="24"/>
+          <w:szCs w:val="24"/>
+        </w:rPr>
+        <w:t xml:space="preserve">RMIT University, </w:t>
+      </w:r>
+      <w:hyperlink r:id="rId126" w:history="1">
+        <w:r>
+          <w:rPr>
+            <w:rStyle w:val="Hyperlink"/>
+            <w:rFonts w:ascii="Times New Roman" w:hAnsi="Times New Roman" w:cs="Times New Roman"/>
+            <w:sz w:val="24"/>
+            <w:szCs w:val="24"/>
+          </w:rPr>
+          <w:t>https://rmit.libguides.com/c.php?g=335985&amp;p=2263954</w:t>
+        </w:r>
+      </w:hyperlink>
+      <w:r>
+        <w:rPr>
+          <w:rFonts w:ascii="Times New Roman" w:hAnsi="Times New Roman" w:cs="Times New Roman"/>
+          <w:sz w:val="24"/>
+          <w:szCs w:val="24"/>
+        </w:rPr>
+        <w:t xml:space="preserve"> , March 3, 2020</w:t>
       </w:r>
     </w:p>
     <w:p>
@@ -10786,6 +12657,417 @@
     </w:lvl>
   </w:abstractNum>
   <w:abstractNum w:abstractNumId="1" w15:restartNumberingAfterBreak="0">
+    <w:nsid w:val="04A7263F"/>
+    <w:multiLevelType w:val="multilevel"/>
+    <w:tmpl w:val="018498D0"/>
+    <w:lvl w:ilvl="0">
+      <w:start w:val="1"/>
+      <w:numFmt w:val="bullet"/>
+      <w:lvlText w:val=""/>
+      <w:lvlJc w:val="left"/>
+      <w:pPr>
+        <w:tabs>
+          <w:tab w:val="num" w:pos="720"/>
+        </w:tabs>
+        <w:ind w:left="720" w:hanging="360"/>
+      </w:pPr>
+      <w:rPr>
+        <w:rFonts w:ascii="Symbol" w:hAnsi="Symbol" w:hint="default"/>
+        <w:sz w:val="20"/>
+      </w:rPr>
+    </w:lvl>
+    <w:lvl w:ilvl="1" w:tentative="1">
+      <w:start w:val="1"/>
+      <w:numFmt w:val="bullet"/>
+      <w:lvlText w:val=""/>
+      <w:lvlJc w:val="left"/>
+      <w:pPr>
+        <w:tabs>
+          <w:tab w:val="num" w:pos="1440"/>
+        </w:tabs>
+        <w:ind w:left="1440" w:hanging="360"/>
+      </w:pPr>
+      <w:rPr>
+        <w:rFonts w:ascii="Symbol" w:hAnsi="Symbol" w:hint="default"/>
+        <w:sz w:val="20"/>
+      </w:rPr>
+    </w:lvl>
+    <w:lvl w:ilvl="2" w:tentative="1">
+      <w:start w:val="1"/>
+      <w:numFmt w:val="bullet"/>
+      <w:lvlText w:val=""/>
+      <w:lvlJc w:val="left"/>
+      <w:pPr>
+        <w:tabs>
+          <w:tab w:val="num" w:pos="2160"/>
+        </w:tabs>
+        <w:ind w:left="2160" w:hanging="360"/>
+      </w:pPr>
+      <w:rPr>
+        <w:rFonts w:ascii="Symbol" w:hAnsi="Symbol" w:hint="default"/>
+        <w:sz w:val="20"/>
+      </w:rPr>
+    </w:lvl>
+    <w:lvl w:ilvl="3" w:tentative="1">
+      <w:start w:val="1"/>
+      <w:numFmt w:val="bullet"/>
+      <w:lvlText w:val=""/>
+      <w:lvlJc w:val="left"/>
+      <w:pPr>
+        <w:tabs>
+          <w:tab w:val="num" w:pos="2880"/>
+        </w:tabs>
+        <w:ind w:left="2880" w:hanging="360"/>
+      </w:pPr>
+      <w:rPr>
+        <w:rFonts w:ascii="Symbol" w:hAnsi="Symbol" w:hint="default"/>
+        <w:sz w:val="20"/>
+      </w:rPr>
+    </w:lvl>
+    <w:lvl w:ilvl="4" w:tentative="1">
+      <w:start w:val="1"/>
+      <w:numFmt w:val="bullet"/>
+      <w:lvlText w:val=""/>
+      <w:lvlJc w:val="left"/>
+      <w:pPr>
+        <w:tabs>
+          <w:tab w:val="num" w:pos="3600"/>
+        </w:tabs>
+        <w:ind w:left="3600" w:hanging="360"/>
+      </w:pPr>
+      <w:rPr>
+        <w:rFonts w:ascii="Symbol" w:hAnsi="Symbol" w:hint="default"/>
+        <w:sz w:val="20"/>
+      </w:rPr>
+    </w:lvl>
+    <w:lvl w:ilvl="5" w:tentative="1">
+      <w:start w:val="1"/>
+      <w:numFmt w:val="bullet"/>
+      <w:lvlText w:val=""/>
+      <w:lvlJc w:val="left"/>
+      <w:pPr>
+        <w:tabs>
+          <w:tab w:val="num" w:pos="4320"/>
+        </w:tabs>
+        <w:ind w:left="4320" w:hanging="360"/>
+      </w:pPr>
+      <w:rPr>
+        <w:rFonts w:ascii="Symbol" w:hAnsi="Symbol" w:hint="default"/>
+        <w:sz w:val="20"/>
+      </w:rPr>
+    </w:lvl>
+    <w:lvl w:ilvl="6" w:tentative="1">
+      <w:start w:val="1"/>
+      <w:numFmt w:val="bullet"/>
+      <w:lvlText w:val=""/>
+      <w:lvlJc w:val="left"/>
+      <w:pPr>
+        <w:tabs>
+          <w:tab w:val="num" w:pos="5040"/>
+        </w:tabs>
+        <w:ind w:left="5040" w:hanging="360"/>
+      </w:pPr>
+      <w:rPr>
+        <w:rFonts w:ascii="Symbol" w:hAnsi="Symbol" w:hint="default"/>
+        <w:sz w:val="20"/>
+      </w:rPr>
+    </w:lvl>
+    <w:lvl w:ilvl="7" w:tentative="1">
+      <w:start w:val="1"/>
+      <w:numFmt w:val="bullet"/>
+      <w:lvlText w:val=""/>
+      <w:lvlJc w:val="left"/>
+      <w:pPr>
+        <w:tabs>
+          <w:tab w:val="num" w:pos="5760"/>
+        </w:tabs>
+        <w:ind w:left="5760" w:hanging="360"/>
+      </w:pPr>
+      <w:rPr>
+        <w:rFonts w:ascii="Symbol" w:hAnsi="Symbol" w:hint="default"/>
+        <w:sz w:val="20"/>
+      </w:rPr>
+    </w:lvl>
+    <w:lvl w:ilvl="8" w:tentative="1">
+      <w:start w:val="1"/>
+      <w:numFmt w:val="bullet"/>
+      <w:lvlText w:val=""/>
+      <w:lvlJc w:val="left"/>
+      <w:pPr>
+        <w:tabs>
+          <w:tab w:val="num" w:pos="6480"/>
+        </w:tabs>
+        <w:ind w:left="6480" w:hanging="360"/>
+      </w:pPr>
+      <w:rPr>
+        <w:rFonts w:ascii="Symbol" w:hAnsi="Symbol" w:hint="default"/>
+        <w:sz w:val="20"/>
+      </w:rPr>
+    </w:lvl>
+  </w:abstractNum>
+  <w:abstractNum w:abstractNumId="2" w15:restartNumberingAfterBreak="0">
+    <w:nsid w:val="065465E4"/>
+    <w:multiLevelType w:val="hybridMultilevel"/>
+    <w:tmpl w:val="4E325B5A"/>
+    <w:lvl w:ilvl="0" w:tplc="04090001">
+      <w:start w:val="1"/>
+      <w:numFmt w:val="bullet"/>
+      <w:lvlText w:val=""/>
+      <w:lvlJc w:val="left"/>
+      <w:pPr>
+        <w:ind w:left="1440" w:hanging="360"/>
+      </w:pPr>
+      <w:rPr>
+        <w:rFonts w:ascii="Symbol" w:hAnsi="Symbol" w:hint="default"/>
+      </w:rPr>
+    </w:lvl>
+    <w:lvl w:ilvl="1" w:tplc="04090003" w:tentative="1">
+      <w:start w:val="1"/>
+      <w:numFmt w:val="bullet"/>
+      <w:lvlText w:val="o"/>
+      <w:lvlJc w:val="left"/>
+      <w:pPr>
+        <w:ind w:left="2160" w:hanging="360"/>
+      </w:pPr>
+      <w:rPr>
+        <w:rFonts w:ascii="Courier New" w:hAnsi="Courier New" w:cs="Courier New" w:hint="default"/>
+      </w:rPr>
+    </w:lvl>
+    <w:lvl w:ilvl="2" w:tplc="04090005" w:tentative="1">
+      <w:start w:val="1"/>
+      <w:numFmt w:val="bullet"/>
+      <w:lvlText w:val=""/>
+      <w:lvlJc w:val="left"/>
+      <w:pPr>
+        <w:ind w:left="2880" w:hanging="360"/>
+      </w:pPr>
+      <w:rPr>
+        <w:rFonts w:ascii="Wingdings" w:hAnsi="Wingdings" w:hint="default"/>
+      </w:rPr>
+    </w:lvl>
+    <w:lvl w:ilvl="3" w:tplc="04090001" w:tentative="1">
+      <w:start w:val="1"/>
+      <w:numFmt w:val="bullet"/>
+      <w:lvlText w:val=""/>
+      <w:lvlJc w:val="left"/>
+      <w:pPr>
+        <w:ind w:left="3600" w:hanging="360"/>
+      </w:pPr>
+      <w:rPr>
+        <w:rFonts w:ascii="Symbol" w:hAnsi="Symbol" w:hint="default"/>
+      </w:rPr>
+    </w:lvl>
+    <w:lvl w:ilvl="4" w:tplc="04090003" w:tentative="1">
+      <w:start w:val="1"/>
+      <w:numFmt w:val="bullet"/>
+      <w:lvlText w:val="o"/>
+      <w:lvlJc w:val="left"/>
+      <w:pPr>
+        <w:ind w:left="4320" w:hanging="360"/>
+      </w:pPr>
+      <w:rPr>
+        <w:rFonts w:ascii="Courier New" w:hAnsi="Courier New" w:cs="Courier New" w:hint="default"/>
+      </w:rPr>
+    </w:lvl>
+    <w:lvl w:ilvl="5" w:tplc="04090005" w:tentative="1">
+      <w:start w:val="1"/>
+      <w:numFmt w:val="bullet"/>
+      <w:lvlText w:val=""/>
+      <w:lvlJc w:val="left"/>
+      <w:pPr>
+        <w:ind w:left="5040" w:hanging="360"/>
+      </w:pPr>
+      <w:rPr>
+        <w:rFonts w:ascii="Wingdings" w:hAnsi="Wingdings" w:hint="default"/>
+      </w:rPr>
+    </w:lvl>
+    <w:lvl w:ilvl="6" w:tplc="04090001" w:tentative="1">
+      <w:start w:val="1"/>
+      <w:numFmt w:val="bullet"/>
+      <w:lvlText w:val=""/>
+      <w:lvlJc w:val="left"/>
+      <w:pPr>
+        <w:ind w:left="5760" w:hanging="360"/>
+      </w:pPr>
+      <w:rPr>
+        <w:rFonts w:ascii="Symbol" w:hAnsi="Symbol" w:hint="default"/>
+      </w:rPr>
+    </w:lvl>
+    <w:lvl w:ilvl="7" w:tplc="04090003" w:tentative="1">
+      <w:start w:val="1"/>
+      <w:numFmt w:val="bullet"/>
+      <w:lvlText w:val="o"/>
+      <w:lvlJc w:val="left"/>
+      <w:pPr>
+        <w:ind w:left="6480" w:hanging="360"/>
+      </w:pPr>
+      <w:rPr>
+        <w:rFonts w:ascii="Courier New" w:hAnsi="Courier New" w:cs="Courier New" w:hint="default"/>
+      </w:rPr>
+    </w:lvl>
+    <w:lvl w:ilvl="8" w:tplc="04090005" w:tentative="1">
+      <w:start w:val="1"/>
+      <w:numFmt w:val="bullet"/>
+      <w:lvlText w:val=""/>
+      <w:lvlJc w:val="left"/>
+      <w:pPr>
+        <w:ind w:left="7200" w:hanging="360"/>
+      </w:pPr>
+      <w:rPr>
+        <w:rFonts w:ascii="Wingdings" w:hAnsi="Wingdings" w:hint="default"/>
+      </w:rPr>
+    </w:lvl>
+  </w:abstractNum>
+  <w:abstractNum w:abstractNumId="3" w15:restartNumberingAfterBreak="0">
+    <w:nsid w:val="0A081537"/>
+    <w:multiLevelType w:val="multilevel"/>
+    <w:tmpl w:val="0CBAAC54"/>
+    <w:lvl w:ilvl="0">
+      <w:start w:val="1"/>
+      <w:numFmt w:val="bullet"/>
+      <w:lvlText w:val=""/>
+      <w:lvlJc w:val="left"/>
+      <w:pPr>
+        <w:tabs>
+          <w:tab w:val="num" w:pos="720"/>
+        </w:tabs>
+        <w:ind w:left="720" w:hanging="360"/>
+      </w:pPr>
+      <w:rPr>
+        <w:rFonts w:ascii="Symbol" w:hAnsi="Symbol" w:hint="default"/>
+        <w:sz w:val="20"/>
+      </w:rPr>
+    </w:lvl>
+    <w:lvl w:ilvl="1" w:tentative="1">
+      <w:start w:val="1"/>
+      <w:numFmt w:val="bullet"/>
+      <w:lvlText w:val="o"/>
+      <w:lvlJc w:val="left"/>
+      <w:pPr>
+        <w:tabs>
+          <w:tab w:val="num" w:pos="1440"/>
+        </w:tabs>
+        <w:ind w:left="1440" w:hanging="360"/>
+      </w:pPr>
+      <w:rPr>
+        <w:rFonts w:ascii="Courier New" w:hAnsi="Courier New" w:hint="default"/>
+        <w:sz w:val="20"/>
+      </w:rPr>
+    </w:lvl>
+    <w:lvl w:ilvl="2" w:tentative="1">
+      <w:start w:val="1"/>
+      <w:numFmt w:val="bullet"/>
+      <w:lvlText w:val=""/>
+      <w:lvlJc w:val="left"/>
+      <w:pPr>
+        <w:tabs>
+          <w:tab w:val="num" w:pos="2160"/>
+        </w:tabs>
+        <w:ind w:left="2160" w:hanging="360"/>
+      </w:pPr>
+      <w:rPr>
+        <w:rFonts w:ascii="Wingdings" w:hAnsi="Wingdings" w:hint="default"/>
+        <w:sz w:val="20"/>
+      </w:rPr>
+    </w:lvl>
+    <w:lvl w:ilvl="3" w:tentative="1">
+      <w:start w:val="1"/>
+      <w:numFmt w:val="bullet"/>
+      <w:lvlText w:val=""/>
+      <w:lvlJc w:val="left"/>
+      <w:pPr>
+        <w:tabs>
+          <w:tab w:val="num" w:pos="2880"/>
+        </w:tabs>
+        <w:ind w:left="2880" w:hanging="360"/>
+      </w:pPr>
+      <w:rPr>
+        <w:rFonts w:ascii="Wingdings" w:hAnsi="Wingdings" w:hint="default"/>
+        <w:sz w:val="20"/>
+      </w:rPr>
+    </w:lvl>
+    <w:lvl w:ilvl="4" w:tentative="1">
+      <w:start w:val="1"/>
+      <w:numFmt w:val="bullet"/>
+      <w:lvlText w:val=""/>
+      <w:lvlJc w:val="left"/>
+      <w:pPr>
+        <w:tabs>
+          <w:tab w:val="num" w:pos="3600"/>
+        </w:tabs>
+        <w:ind w:left="3600" w:hanging="360"/>
+      </w:pPr>
+      <w:rPr>
+        <w:rFonts w:ascii="Wingdings" w:hAnsi="Wingdings" w:hint="default"/>
+        <w:sz w:val="20"/>
+      </w:rPr>
+    </w:lvl>
+    <w:lvl w:ilvl="5" w:tentative="1">
+      <w:start w:val="1"/>
+      <w:numFmt w:val="bullet"/>
+      <w:lvlText w:val=""/>
+      <w:lvlJc w:val="left"/>
+      <w:pPr>
+        <w:tabs>
+          <w:tab w:val="num" w:pos="4320"/>
+        </w:tabs>
+        <w:ind w:left="4320" w:hanging="360"/>
+      </w:pPr>
+      <w:rPr>
+        <w:rFonts w:ascii="Wingdings" w:hAnsi="Wingdings" w:hint="default"/>
+        <w:sz w:val="20"/>
+      </w:rPr>
+    </w:lvl>
+    <w:lvl w:ilvl="6" w:tentative="1">
+      <w:start w:val="1"/>
+      <w:numFmt w:val="bullet"/>
+      <w:lvlText w:val=""/>
+      <w:lvlJc w:val="left"/>
+      <w:pPr>
+        <w:tabs>
+          <w:tab w:val="num" w:pos="5040"/>
+        </w:tabs>
+        <w:ind w:left="5040" w:hanging="360"/>
+      </w:pPr>
+      <w:rPr>
+        <w:rFonts w:ascii="Wingdings" w:hAnsi="Wingdings" w:hint="default"/>
+        <w:sz w:val="20"/>
+      </w:rPr>
+    </w:lvl>
+    <w:lvl w:ilvl="7" w:tentative="1">
+      <w:start w:val="1"/>
+      <w:numFmt w:val="bullet"/>
+      <w:lvlText w:val=""/>
+      <w:lvlJc w:val="left"/>
+      <w:pPr>
+        <w:tabs>
+          <w:tab w:val="num" w:pos="5760"/>
+        </w:tabs>
+        <w:ind w:left="5760" w:hanging="360"/>
+      </w:pPr>
+      <w:rPr>
+        <w:rFonts w:ascii="Wingdings" w:hAnsi="Wingdings" w:hint="default"/>
+        <w:sz w:val="20"/>
+      </w:rPr>
+    </w:lvl>
+    <w:lvl w:ilvl="8" w:tentative="1">
+      <w:start w:val="1"/>
+      <w:numFmt w:val="bullet"/>
+      <w:lvlText w:val=""/>
+      <w:lvlJc w:val="left"/>
+      <w:pPr>
+        <w:tabs>
+          <w:tab w:val="num" w:pos="6480"/>
+        </w:tabs>
+        <w:ind w:left="6480" w:hanging="360"/>
+      </w:pPr>
+      <w:rPr>
+        <w:rFonts w:ascii="Wingdings" w:hAnsi="Wingdings" w:hint="default"/>
+        <w:sz w:val="20"/>
+      </w:rPr>
+    </w:lvl>
+  </w:abstractNum>
+  <w:abstractNum w:abstractNumId="4" w15:restartNumberingAfterBreak="0">
     <w:nsid w:val="0B573614"/>
     <w:multiLevelType w:val="hybridMultilevel"/>
     <w:tmpl w:val="AB28AA1E"/>
@@ -10898,7 +13180,7 @@
       </w:rPr>
     </w:lvl>
   </w:abstractNum>
-  <w:abstractNum w:abstractNumId="2" w15:restartNumberingAfterBreak="0">
+  <w:abstractNum w:abstractNumId="5" w15:restartNumberingAfterBreak="0">
     <w:nsid w:val="0BA0327B"/>
     <w:multiLevelType w:val="hybridMultilevel"/>
     <w:tmpl w:val="B056658C"/>
@@ -11011,7 +13293,7 @@
       </w:rPr>
     </w:lvl>
   </w:abstractNum>
-  <w:abstractNum w:abstractNumId="3" w15:restartNumberingAfterBreak="0">
+  <w:abstractNum w:abstractNumId="6" w15:restartNumberingAfterBreak="0">
     <w:nsid w:val="117B477D"/>
     <w:multiLevelType w:val="hybridMultilevel"/>
     <w:tmpl w:val="8DD464BE"/>
@@ -11124,7 +13406,7 @@
       </w:rPr>
     </w:lvl>
   </w:abstractNum>
-  <w:abstractNum w:abstractNumId="4" w15:restartNumberingAfterBreak="0">
+  <w:abstractNum w:abstractNumId="7" w15:restartNumberingAfterBreak="0">
     <w:nsid w:val="1CB57802"/>
     <w:multiLevelType w:val="hybridMultilevel"/>
     <w:tmpl w:val="B046F8DC"/>
@@ -11237,7 +13519,7 @@
       </w:rPr>
     </w:lvl>
   </w:abstractNum>
-  <w:abstractNum w:abstractNumId="5" w15:restartNumberingAfterBreak="0">
+  <w:abstractNum w:abstractNumId="8" w15:restartNumberingAfterBreak="0">
     <w:nsid w:val="1F485101"/>
     <w:multiLevelType w:val="hybridMultilevel"/>
     <w:tmpl w:val="1B3A0A44"/>
@@ -11350,7 +13632,7 @@
       </w:rPr>
     </w:lvl>
   </w:abstractNum>
-  <w:abstractNum w:abstractNumId="6" w15:restartNumberingAfterBreak="0">
+  <w:abstractNum w:abstractNumId="9" w15:restartNumberingAfterBreak="0">
     <w:nsid w:val="22EA321F"/>
     <w:multiLevelType w:val="hybridMultilevel"/>
     <w:tmpl w:val="38E2AFBC"/>
@@ -11463,7 +13745,7 @@
       </w:rPr>
     </w:lvl>
   </w:abstractNum>
-  <w:abstractNum w:abstractNumId="7" w15:restartNumberingAfterBreak="0">
+  <w:abstractNum w:abstractNumId="10" w15:restartNumberingAfterBreak="0">
     <w:nsid w:val="2C364E2C"/>
     <w:multiLevelType w:val="hybridMultilevel"/>
     <w:tmpl w:val="699E67B6"/>
@@ -11576,7 +13858,156 @@
       </w:rPr>
     </w:lvl>
   </w:abstractNum>
-  <w:abstractNum w:abstractNumId="8" w15:restartNumberingAfterBreak="0">
+  <w:abstractNum w:abstractNumId="11" w15:restartNumberingAfterBreak="0">
+    <w:nsid w:val="2EB059B7"/>
+    <w:multiLevelType w:val="multilevel"/>
+    <w:tmpl w:val="322E6458"/>
+    <w:lvl w:ilvl="0">
+      <w:start w:val="1"/>
+      <w:numFmt w:val="bullet"/>
+      <w:lvlText w:val=""/>
+      <w:lvlJc w:val="left"/>
+      <w:pPr>
+        <w:tabs>
+          <w:tab w:val="num" w:pos="720"/>
+        </w:tabs>
+        <w:ind w:left="720" w:hanging="360"/>
+      </w:pPr>
+      <w:rPr>
+        <w:rFonts w:ascii="Symbol" w:hAnsi="Symbol" w:hint="default"/>
+        <w:sz w:val="20"/>
+      </w:rPr>
+    </w:lvl>
+    <w:lvl w:ilvl="1" w:tentative="1">
+      <w:start w:val="1"/>
+      <w:numFmt w:val="bullet"/>
+      <w:lvlText w:val="o"/>
+      <w:lvlJc w:val="left"/>
+      <w:pPr>
+        <w:tabs>
+          <w:tab w:val="num" w:pos="1440"/>
+        </w:tabs>
+        <w:ind w:left="1440" w:hanging="360"/>
+      </w:pPr>
+      <w:rPr>
+        <w:rFonts w:ascii="Courier New" w:hAnsi="Courier New" w:hint="default"/>
+        <w:sz w:val="20"/>
+      </w:rPr>
+    </w:lvl>
+    <w:lvl w:ilvl="2" w:tentative="1">
+      <w:start w:val="1"/>
+      <w:numFmt w:val="bullet"/>
+      <w:lvlText w:val=""/>
+      <w:lvlJc w:val="left"/>
+      <w:pPr>
+        <w:tabs>
+          <w:tab w:val="num" w:pos="2160"/>
+        </w:tabs>
+        <w:ind w:left="2160" w:hanging="360"/>
+      </w:pPr>
+      <w:rPr>
+        <w:rFonts w:ascii="Wingdings" w:hAnsi="Wingdings" w:hint="default"/>
+        <w:sz w:val="20"/>
+      </w:rPr>
+    </w:lvl>
+    <w:lvl w:ilvl="3" w:tentative="1">
+      <w:start w:val="1"/>
+      <w:numFmt w:val="bullet"/>
+      <w:lvlText w:val=""/>
+      <w:lvlJc w:val="left"/>
+      <w:pPr>
+        <w:tabs>
+          <w:tab w:val="num" w:pos="2880"/>
+        </w:tabs>
+        <w:ind w:left="2880" w:hanging="360"/>
+      </w:pPr>
+      <w:rPr>
+        <w:rFonts w:ascii="Wingdings" w:hAnsi="Wingdings" w:hint="default"/>
+        <w:sz w:val="20"/>
+      </w:rPr>
+    </w:lvl>
+    <w:lvl w:ilvl="4" w:tentative="1">
+      <w:start w:val="1"/>
+      <w:numFmt w:val="bullet"/>
+      <w:lvlText w:val=""/>
+      <w:lvlJc w:val="left"/>
+      <w:pPr>
+        <w:tabs>
+          <w:tab w:val="num" w:pos="3600"/>
+        </w:tabs>
+        <w:ind w:left="3600" w:hanging="360"/>
+      </w:pPr>
+      <w:rPr>
+        <w:rFonts w:ascii="Wingdings" w:hAnsi="Wingdings" w:hint="default"/>
+        <w:sz w:val="20"/>
+      </w:rPr>
+    </w:lvl>
+    <w:lvl w:ilvl="5" w:tentative="1">
+      <w:start w:val="1"/>
+      <w:numFmt w:val="bullet"/>
+      <w:lvlText w:val=""/>
+      <w:lvlJc w:val="left"/>
+      <w:pPr>
+        <w:tabs>
+          <w:tab w:val="num" w:pos="4320"/>
+        </w:tabs>
+        <w:ind w:left="4320" w:hanging="360"/>
+      </w:pPr>
+      <w:rPr>
+        <w:rFonts w:ascii="Wingdings" w:hAnsi="Wingdings" w:hint="default"/>
+        <w:sz w:val="20"/>
+      </w:rPr>
+    </w:lvl>
+    <w:lvl w:ilvl="6" w:tentative="1">
+      <w:start w:val="1"/>
+      <w:numFmt w:val="bullet"/>
+      <w:lvlText w:val=""/>
+      <w:lvlJc w:val="left"/>
+      <w:pPr>
+        <w:tabs>
+          <w:tab w:val="num" w:pos="5040"/>
+        </w:tabs>
+        <w:ind w:left="5040" w:hanging="360"/>
+      </w:pPr>
+      <w:rPr>
+        <w:rFonts w:ascii="Wingdings" w:hAnsi="Wingdings" w:hint="default"/>
+        <w:sz w:val="20"/>
+      </w:rPr>
+    </w:lvl>
+    <w:lvl w:ilvl="7" w:tentative="1">
+      <w:start w:val="1"/>
+      <w:numFmt w:val="bullet"/>
+      <w:lvlText w:val=""/>
+      <w:lvlJc w:val="left"/>
+      <w:pPr>
+        <w:tabs>
+          <w:tab w:val="num" w:pos="5760"/>
+        </w:tabs>
+        <w:ind w:left="5760" w:hanging="360"/>
+      </w:pPr>
+      <w:rPr>
+        <w:rFonts w:ascii="Wingdings" w:hAnsi="Wingdings" w:hint="default"/>
+        <w:sz w:val="20"/>
+      </w:rPr>
+    </w:lvl>
+    <w:lvl w:ilvl="8" w:tentative="1">
+      <w:start w:val="1"/>
+      <w:numFmt w:val="bullet"/>
+      <w:lvlText w:val=""/>
+      <w:lvlJc w:val="left"/>
+      <w:pPr>
+        <w:tabs>
+          <w:tab w:val="num" w:pos="6480"/>
+        </w:tabs>
+        <w:ind w:left="6480" w:hanging="360"/>
+      </w:pPr>
+      <w:rPr>
+        <w:rFonts w:ascii="Wingdings" w:hAnsi="Wingdings" w:hint="default"/>
+        <w:sz w:val="20"/>
+      </w:rPr>
+    </w:lvl>
+  </w:abstractNum>
+  <w:abstractNum w:abstractNumId="12" w15:restartNumberingAfterBreak="0">
     <w:nsid w:val="30CD66E5"/>
     <w:multiLevelType w:val="hybridMultilevel"/>
     <w:tmpl w:val="312E266C"/>
@@ -11662,7 +14093,7 @@
       </w:pPr>
     </w:lvl>
   </w:abstractNum>
-  <w:abstractNum w:abstractNumId="9" w15:restartNumberingAfterBreak="0">
+  <w:abstractNum w:abstractNumId="13" w15:restartNumberingAfterBreak="0">
     <w:nsid w:val="311C48D4"/>
     <w:multiLevelType w:val="hybridMultilevel"/>
     <w:tmpl w:val="67B0211E"/>
@@ -11775,7 +14206,7 @@
       </w:rPr>
     </w:lvl>
   </w:abstractNum>
-  <w:abstractNum w:abstractNumId="10" w15:restartNumberingAfterBreak="0">
+  <w:abstractNum w:abstractNumId="14" w15:restartNumberingAfterBreak="0">
     <w:nsid w:val="33446583"/>
     <w:multiLevelType w:val="hybridMultilevel"/>
     <w:tmpl w:val="63AC454C"/>
@@ -11915,7 +14346,7 @@
       </w:rPr>
     </w:lvl>
   </w:abstractNum>
-  <w:abstractNum w:abstractNumId="11" w15:restartNumberingAfterBreak="0">
+  <w:abstractNum w:abstractNumId="15" w15:restartNumberingAfterBreak="0">
     <w:nsid w:val="36EF1D59"/>
     <w:multiLevelType w:val="hybridMultilevel"/>
     <w:tmpl w:val="74007F12"/>
@@ -12028,7 +14459,7 @@
       </w:rPr>
     </w:lvl>
   </w:abstractNum>
-  <w:abstractNum w:abstractNumId="12" w15:restartNumberingAfterBreak="0">
+  <w:abstractNum w:abstractNumId="16" w15:restartNumberingAfterBreak="0">
     <w:nsid w:val="386527DB"/>
     <w:multiLevelType w:val="hybridMultilevel"/>
     <w:tmpl w:val="D5B4FD22"/>
@@ -12141,7 +14572,7 @@
       </w:rPr>
     </w:lvl>
   </w:abstractNum>
-  <w:abstractNum w:abstractNumId="13" w15:restartNumberingAfterBreak="0">
+  <w:abstractNum w:abstractNumId="17" w15:restartNumberingAfterBreak="0">
     <w:nsid w:val="3B9C0CDF"/>
     <w:multiLevelType w:val="hybridMultilevel"/>
     <w:tmpl w:val="D806E212"/>
@@ -12281,7 +14712,120 @@
       </w:rPr>
     </w:lvl>
   </w:abstractNum>
-  <w:abstractNum w:abstractNumId="14" w15:restartNumberingAfterBreak="0">
+  <w:abstractNum w:abstractNumId="18" w15:restartNumberingAfterBreak="0">
+    <w:nsid w:val="3E9E00DC"/>
+    <w:multiLevelType w:val="hybridMultilevel"/>
+    <w:tmpl w:val="65AC13FA"/>
+    <w:lvl w:ilvl="0" w:tplc="04090001">
+      <w:start w:val="1"/>
+      <w:numFmt w:val="bullet"/>
+      <w:lvlText w:val=""/>
+      <w:lvlJc w:val="left"/>
+      <w:pPr>
+        <w:ind w:left="2160" w:hanging="360"/>
+      </w:pPr>
+      <w:rPr>
+        <w:rFonts w:ascii="Symbol" w:hAnsi="Symbol" w:hint="default"/>
+      </w:rPr>
+    </w:lvl>
+    <w:lvl w:ilvl="1" w:tplc="04090003" w:tentative="1">
+      <w:start w:val="1"/>
+      <w:numFmt w:val="bullet"/>
+      <w:lvlText w:val="o"/>
+      <w:lvlJc w:val="left"/>
+      <w:pPr>
+        <w:ind w:left="2880" w:hanging="360"/>
+      </w:pPr>
+      <w:rPr>
+        <w:rFonts w:ascii="Courier New" w:hAnsi="Courier New" w:cs="Courier New" w:hint="default"/>
+      </w:rPr>
+    </w:lvl>
+    <w:lvl w:ilvl="2" w:tplc="04090005" w:tentative="1">
+      <w:start w:val="1"/>
+      <w:numFmt w:val="bullet"/>
+      <w:lvlText w:val=""/>
+      <w:lvlJc w:val="left"/>
+      <w:pPr>
+        <w:ind w:left="3600" w:hanging="360"/>
+      </w:pPr>
+      <w:rPr>
+        <w:rFonts w:ascii="Wingdings" w:hAnsi="Wingdings" w:hint="default"/>
+      </w:rPr>
+    </w:lvl>
+    <w:lvl w:ilvl="3" w:tplc="04090001" w:tentative="1">
+      <w:start w:val="1"/>
+      <w:numFmt w:val="bullet"/>
+      <w:lvlText w:val=""/>
+      <w:lvlJc w:val="left"/>
+      <w:pPr>
+        <w:ind w:left="4320" w:hanging="360"/>
+      </w:pPr>
+      <w:rPr>
+        <w:rFonts w:ascii="Symbol" w:hAnsi="Symbol" w:hint="default"/>
+      </w:rPr>
+    </w:lvl>
+    <w:lvl w:ilvl="4" w:tplc="04090003" w:tentative="1">
+      <w:start w:val="1"/>
+      <w:numFmt w:val="bullet"/>
+      <w:lvlText w:val="o"/>
+      <w:lvlJc w:val="left"/>
+      <w:pPr>
+        <w:ind w:left="5040" w:hanging="360"/>
+      </w:pPr>
+      <w:rPr>
+        <w:rFonts w:ascii="Courier New" w:hAnsi="Courier New" w:cs="Courier New" w:hint="default"/>
+      </w:rPr>
+    </w:lvl>
+    <w:lvl w:ilvl="5" w:tplc="04090005" w:tentative="1">
+      <w:start w:val="1"/>
+      <w:numFmt w:val="bullet"/>
+      <w:lvlText w:val=""/>
+      <w:lvlJc w:val="left"/>
+      <w:pPr>
+        <w:ind w:left="5760" w:hanging="360"/>
+      </w:pPr>
+      <w:rPr>
+        <w:rFonts w:ascii="Wingdings" w:hAnsi="Wingdings" w:hint="default"/>
+      </w:rPr>
+    </w:lvl>
+    <w:lvl w:ilvl="6" w:tplc="04090001" w:tentative="1">
+      <w:start w:val="1"/>
+      <w:numFmt w:val="bullet"/>
+      <w:lvlText w:val=""/>
+      <w:lvlJc w:val="left"/>
+      <w:pPr>
+        <w:ind w:left="6480" w:hanging="360"/>
+      </w:pPr>
+      <w:rPr>
+        <w:rFonts w:ascii="Symbol" w:hAnsi="Symbol" w:hint="default"/>
+      </w:rPr>
+    </w:lvl>
+    <w:lvl w:ilvl="7" w:tplc="04090003" w:tentative="1">
+      <w:start w:val="1"/>
+      <w:numFmt w:val="bullet"/>
+      <w:lvlText w:val="o"/>
+      <w:lvlJc w:val="left"/>
+      <w:pPr>
+        <w:ind w:left="7200" w:hanging="360"/>
+      </w:pPr>
+      <w:rPr>
+        <w:rFonts w:ascii="Courier New" w:hAnsi="Courier New" w:cs="Courier New" w:hint="default"/>
+      </w:rPr>
+    </w:lvl>
+    <w:lvl w:ilvl="8" w:tplc="04090005" w:tentative="1">
+      <w:start w:val="1"/>
+      <w:numFmt w:val="bullet"/>
+      <w:lvlText w:val=""/>
+      <w:lvlJc w:val="left"/>
+      <w:pPr>
+        <w:ind w:left="7920" w:hanging="360"/>
+      </w:pPr>
+      <w:rPr>
+        <w:rFonts w:ascii="Wingdings" w:hAnsi="Wingdings" w:hint="default"/>
+      </w:rPr>
+    </w:lvl>
+  </w:abstractNum>
+  <w:abstractNum w:abstractNumId="19" w15:restartNumberingAfterBreak="0">
     <w:nsid w:val="3ECC46B0"/>
     <w:multiLevelType w:val="hybridMultilevel"/>
     <w:tmpl w:val="27F2F5D0"/>
@@ -12394,7 +14938,7 @@
       </w:rPr>
     </w:lvl>
   </w:abstractNum>
-  <w:abstractNum w:abstractNumId="15" w15:restartNumberingAfterBreak="0">
+  <w:abstractNum w:abstractNumId="20" w15:restartNumberingAfterBreak="0">
     <w:nsid w:val="41F76841"/>
     <w:multiLevelType w:val="hybridMultilevel"/>
     <w:tmpl w:val="BE7C4B2E"/>
@@ -12507,7 +15051,7 @@
       </w:rPr>
     </w:lvl>
   </w:abstractNum>
-  <w:abstractNum w:abstractNumId="16" w15:restartNumberingAfterBreak="0">
+  <w:abstractNum w:abstractNumId="21" w15:restartNumberingAfterBreak="0">
     <w:nsid w:val="45522D2D"/>
     <w:multiLevelType w:val="hybridMultilevel"/>
     <w:tmpl w:val="BBE03938"/>
@@ -12620,7 +15164,7 @@
       </w:rPr>
     </w:lvl>
   </w:abstractNum>
-  <w:abstractNum w:abstractNumId="17" w15:restartNumberingAfterBreak="0">
+  <w:abstractNum w:abstractNumId="22" w15:restartNumberingAfterBreak="0">
     <w:nsid w:val="48797CEE"/>
     <w:multiLevelType w:val="multilevel"/>
     <w:tmpl w:val="0EDC7916"/>
@@ -12769,7 +15313,7 @@
       </w:rPr>
     </w:lvl>
   </w:abstractNum>
-  <w:abstractNum w:abstractNumId="18" w15:restartNumberingAfterBreak="0">
+  <w:abstractNum w:abstractNumId="23" w15:restartNumberingAfterBreak="0">
     <w:nsid w:val="4D1B3B12"/>
     <w:multiLevelType w:val="hybridMultilevel"/>
     <w:tmpl w:val="A42A910E"/>
@@ -12882,7 +15426,7 @@
       </w:rPr>
     </w:lvl>
   </w:abstractNum>
-  <w:abstractNum w:abstractNumId="19" w15:restartNumberingAfterBreak="0">
+  <w:abstractNum w:abstractNumId="24" w15:restartNumberingAfterBreak="0">
     <w:nsid w:val="4E55553D"/>
     <w:multiLevelType w:val="hybridMultilevel"/>
     <w:tmpl w:val="ED880224"/>
@@ -12995,7 +15539,7 @@
       </w:rPr>
     </w:lvl>
   </w:abstractNum>
-  <w:abstractNum w:abstractNumId="20" w15:restartNumberingAfterBreak="0">
+  <w:abstractNum w:abstractNumId="25" w15:restartNumberingAfterBreak="0">
     <w:nsid w:val="4F0662B5"/>
     <w:multiLevelType w:val="hybridMultilevel"/>
     <w:tmpl w:val="26DE547A"/>
@@ -13108,7 +15652,7 @@
       </w:rPr>
     </w:lvl>
   </w:abstractNum>
-  <w:abstractNum w:abstractNumId="21" w15:restartNumberingAfterBreak="0">
+  <w:abstractNum w:abstractNumId="26" w15:restartNumberingAfterBreak="0">
     <w:nsid w:val="53786E19"/>
     <w:multiLevelType w:val="hybridMultilevel"/>
     <w:tmpl w:val="EF369AC4"/>
@@ -13248,7 +15792,7 @@
       </w:rPr>
     </w:lvl>
   </w:abstractNum>
-  <w:abstractNum w:abstractNumId="22" w15:restartNumberingAfterBreak="0">
+  <w:abstractNum w:abstractNumId="27" w15:restartNumberingAfterBreak="0">
     <w:nsid w:val="54063FB6"/>
     <w:multiLevelType w:val="hybridMultilevel"/>
     <w:tmpl w:val="C7A20654"/>
@@ -13361,7 +15905,156 @@
       </w:rPr>
     </w:lvl>
   </w:abstractNum>
-  <w:abstractNum w:abstractNumId="23" w15:restartNumberingAfterBreak="0">
+  <w:abstractNum w:abstractNumId="28" w15:restartNumberingAfterBreak="0">
+    <w:nsid w:val="548B314A"/>
+    <w:multiLevelType w:val="multilevel"/>
+    <w:tmpl w:val="489C0988"/>
+    <w:lvl w:ilvl="0">
+      <w:start w:val="1"/>
+      <w:numFmt w:val="bullet"/>
+      <w:lvlText w:val=""/>
+      <w:lvlJc w:val="left"/>
+      <w:pPr>
+        <w:tabs>
+          <w:tab w:val="num" w:pos="720"/>
+        </w:tabs>
+        <w:ind w:left="720" w:hanging="360"/>
+      </w:pPr>
+      <w:rPr>
+        <w:rFonts w:ascii="Symbol" w:hAnsi="Symbol" w:hint="default"/>
+        <w:sz w:val="20"/>
+      </w:rPr>
+    </w:lvl>
+    <w:lvl w:ilvl="1" w:tentative="1">
+      <w:start w:val="1"/>
+      <w:numFmt w:val="bullet"/>
+      <w:lvlText w:val="o"/>
+      <w:lvlJc w:val="left"/>
+      <w:pPr>
+        <w:tabs>
+          <w:tab w:val="num" w:pos="1440"/>
+        </w:tabs>
+        <w:ind w:left="1440" w:hanging="360"/>
+      </w:pPr>
+      <w:rPr>
+        <w:rFonts w:ascii="Courier New" w:hAnsi="Courier New" w:hint="default"/>
+        <w:sz w:val="20"/>
+      </w:rPr>
+    </w:lvl>
+    <w:lvl w:ilvl="2" w:tentative="1">
+      <w:start w:val="1"/>
+      <w:numFmt w:val="bullet"/>
+      <w:lvlText w:val=""/>
+      <w:lvlJc w:val="left"/>
+      <w:pPr>
+        <w:tabs>
+          <w:tab w:val="num" w:pos="2160"/>
+        </w:tabs>
+        <w:ind w:left="2160" w:hanging="360"/>
+      </w:pPr>
+      <w:rPr>
+        <w:rFonts w:ascii="Wingdings" w:hAnsi="Wingdings" w:hint="default"/>
+        <w:sz w:val="20"/>
+      </w:rPr>
+    </w:lvl>
+    <w:lvl w:ilvl="3" w:tentative="1">
+      <w:start w:val="1"/>
+      <w:numFmt w:val="bullet"/>
+      <w:lvlText w:val=""/>
+      <w:lvlJc w:val="left"/>
+      <w:pPr>
+        <w:tabs>
+          <w:tab w:val="num" w:pos="2880"/>
+        </w:tabs>
+        <w:ind w:left="2880" w:hanging="360"/>
+      </w:pPr>
+      <w:rPr>
+        <w:rFonts w:ascii="Wingdings" w:hAnsi="Wingdings" w:hint="default"/>
+        <w:sz w:val="20"/>
+      </w:rPr>
+    </w:lvl>
+    <w:lvl w:ilvl="4" w:tentative="1">
+      <w:start w:val="1"/>
+      <w:numFmt w:val="bullet"/>
+      <w:lvlText w:val=""/>
+      <w:lvlJc w:val="left"/>
+      <w:pPr>
+        <w:tabs>
+          <w:tab w:val="num" w:pos="3600"/>
+        </w:tabs>
+        <w:ind w:left="3600" w:hanging="360"/>
+      </w:pPr>
+      <w:rPr>
+        <w:rFonts w:ascii="Wingdings" w:hAnsi="Wingdings" w:hint="default"/>
+        <w:sz w:val="20"/>
+      </w:rPr>
+    </w:lvl>
+    <w:lvl w:ilvl="5" w:tentative="1">
+      <w:start w:val="1"/>
+      <w:numFmt w:val="bullet"/>
+      <w:lvlText w:val=""/>
+      <w:lvlJc w:val="left"/>
+      <w:pPr>
+        <w:tabs>
+          <w:tab w:val="num" w:pos="4320"/>
+        </w:tabs>
+        <w:ind w:left="4320" w:hanging="360"/>
+      </w:pPr>
+      <w:rPr>
+        <w:rFonts w:ascii="Wingdings" w:hAnsi="Wingdings" w:hint="default"/>
+        <w:sz w:val="20"/>
+      </w:rPr>
+    </w:lvl>
+    <w:lvl w:ilvl="6" w:tentative="1">
+      <w:start w:val="1"/>
+      <w:numFmt w:val="bullet"/>
+      <w:lvlText w:val=""/>
+      <w:lvlJc w:val="left"/>
+      <w:pPr>
+        <w:tabs>
+          <w:tab w:val="num" w:pos="5040"/>
+        </w:tabs>
+        <w:ind w:left="5040" w:hanging="360"/>
+      </w:pPr>
+      <w:rPr>
+        <w:rFonts w:ascii="Wingdings" w:hAnsi="Wingdings" w:hint="default"/>
+        <w:sz w:val="20"/>
+      </w:rPr>
+    </w:lvl>
+    <w:lvl w:ilvl="7" w:tentative="1">
+      <w:start w:val="1"/>
+      <w:numFmt w:val="bullet"/>
+      <w:lvlText w:val=""/>
+      <w:lvlJc w:val="left"/>
+      <w:pPr>
+        <w:tabs>
+          <w:tab w:val="num" w:pos="5760"/>
+        </w:tabs>
+        <w:ind w:left="5760" w:hanging="360"/>
+      </w:pPr>
+      <w:rPr>
+        <w:rFonts w:ascii="Wingdings" w:hAnsi="Wingdings" w:hint="default"/>
+        <w:sz w:val="20"/>
+      </w:rPr>
+    </w:lvl>
+    <w:lvl w:ilvl="8" w:tentative="1">
+      <w:start w:val="1"/>
+      <w:numFmt w:val="bullet"/>
+      <w:lvlText w:val=""/>
+      <w:lvlJc w:val="left"/>
+      <w:pPr>
+        <w:tabs>
+          <w:tab w:val="num" w:pos="6480"/>
+        </w:tabs>
+        <w:ind w:left="6480" w:hanging="360"/>
+      </w:pPr>
+      <w:rPr>
+        <w:rFonts w:ascii="Wingdings" w:hAnsi="Wingdings" w:hint="default"/>
+        <w:sz w:val="20"/>
+      </w:rPr>
+    </w:lvl>
+  </w:abstractNum>
+  <w:abstractNum w:abstractNumId="29" w15:restartNumberingAfterBreak="0">
     <w:nsid w:val="601A08A3"/>
     <w:multiLevelType w:val="hybridMultilevel"/>
     <w:tmpl w:val="10F4D5B2"/>
@@ -13474,7 +16167,7 @@
       </w:rPr>
     </w:lvl>
   </w:abstractNum>
-  <w:abstractNum w:abstractNumId="24" w15:restartNumberingAfterBreak="0">
+  <w:abstractNum w:abstractNumId="30" w15:restartNumberingAfterBreak="0">
     <w:nsid w:val="61787209"/>
     <w:multiLevelType w:val="hybridMultilevel"/>
     <w:tmpl w:val="2D3CB9E2"/>
@@ -13587,7 +16280,120 @@
       </w:rPr>
     </w:lvl>
   </w:abstractNum>
-  <w:abstractNum w:abstractNumId="25" w15:restartNumberingAfterBreak="0">
+  <w:abstractNum w:abstractNumId="31" w15:restartNumberingAfterBreak="0">
+    <w:nsid w:val="64E1618E"/>
+    <w:multiLevelType w:val="hybridMultilevel"/>
+    <w:tmpl w:val="9F40C674"/>
+    <w:lvl w:ilvl="0" w:tplc="04090001">
+      <w:start w:val="1"/>
+      <w:numFmt w:val="bullet"/>
+      <w:lvlText w:val=""/>
+      <w:lvlJc w:val="left"/>
+      <w:pPr>
+        <w:ind w:left="720" w:hanging="360"/>
+      </w:pPr>
+      <w:rPr>
+        <w:rFonts w:ascii="Symbol" w:hAnsi="Symbol" w:hint="default"/>
+      </w:rPr>
+    </w:lvl>
+    <w:lvl w:ilvl="1" w:tplc="04090003" w:tentative="1">
+      <w:start w:val="1"/>
+      <w:numFmt w:val="bullet"/>
+      <w:lvlText w:val="o"/>
+      <w:lvlJc w:val="left"/>
+      <w:pPr>
+        <w:ind w:left="1440" w:hanging="360"/>
+      </w:pPr>
+      <w:rPr>
+        <w:rFonts w:ascii="Courier New" w:hAnsi="Courier New" w:cs="Courier New" w:hint="default"/>
+      </w:rPr>
+    </w:lvl>
+    <w:lvl w:ilvl="2" w:tplc="04090005" w:tentative="1">
+      <w:start w:val="1"/>
+      <w:numFmt w:val="bullet"/>
+      <w:lvlText w:val=""/>
+      <w:lvlJc w:val="left"/>
+      <w:pPr>
+        <w:ind w:left="2160" w:hanging="360"/>
+      </w:pPr>
+      <w:rPr>
+        <w:rFonts w:ascii="Wingdings" w:hAnsi="Wingdings" w:hint="default"/>
+      </w:rPr>
+    </w:lvl>
+    <w:lvl w:ilvl="3" w:tplc="04090001" w:tentative="1">
+      <w:start w:val="1"/>
+      <w:numFmt w:val="bullet"/>
+      <w:lvlText w:val=""/>
+      <w:lvlJc w:val="left"/>
+      <w:pPr>
+        <w:ind w:left="2880" w:hanging="360"/>
+      </w:pPr>
+      <w:rPr>
+        <w:rFonts w:ascii="Symbol" w:hAnsi="Symbol" w:hint="default"/>
+      </w:rPr>
+    </w:lvl>
+    <w:lvl w:ilvl="4" w:tplc="04090003" w:tentative="1">
+      <w:start w:val="1"/>
+      <w:numFmt w:val="bullet"/>
+      <w:lvlText w:val="o"/>
+      <w:lvlJc w:val="left"/>
+      <w:pPr>
+        <w:ind w:left="3600" w:hanging="360"/>
+      </w:pPr>
+      <w:rPr>
+        <w:rFonts w:ascii="Courier New" w:hAnsi="Courier New" w:cs="Courier New" w:hint="default"/>
+      </w:rPr>
+    </w:lvl>
+    <w:lvl w:ilvl="5" w:tplc="04090005" w:tentative="1">
+      <w:start w:val="1"/>
+      <w:numFmt w:val="bullet"/>
+      <w:lvlText w:val=""/>
+      <w:lvlJc w:val="left"/>
+      <w:pPr>
+        <w:ind w:left="4320" w:hanging="360"/>
+      </w:pPr>
+      <w:rPr>
+        <w:rFonts w:ascii="Wingdings" w:hAnsi="Wingdings" w:hint="default"/>
+      </w:rPr>
+    </w:lvl>
+    <w:lvl w:ilvl="6" w:tplc="04090001" w:tentative="1">
+      <w:start w:val="1"/>
+      <w:numFmt w:val="bullet"/>
+      <w:lvlText w:val=""/>
+      <w:lvlJc w:val="left"/>
+      <w:pPr>
+        <w:ind w:left="5040" w:hanging="360"/>
+      </w:pPr>
+      <w:rPr>
+        <w:rFonts w:ascii="Symbol" w:hAnsi="Symbol" w:hint="default"/>
+      </w:rPr>
+    </w:lvl>
+    <w:lvl w:ilvl="7" w:tplc="04090003" w:tentative="1">
+      <w:start w:val="1"/>
+      <w:numFmt w:val="bullet"/>
+      <w:lvlText w:val="o"/>
+      <w:lvlJc w:val="left"/>
+      <w:pPr>
+        <w:ind w:left="5760" w:hanging="360"/>
+      </w:pPr>
+      <w:rPr>
+        <w:rFonts w:ascii="Courier New" w:hAnsi="Courier New" w:cs="Courier New" w:hint="default"/>
+      </w:rPr>
+    </w:lvl>
+    <w:lvl w:ilvl="8" w:tplc="04090005" w:tentative="1">
+      <w:start w:val="1"/>
+      <w:numFmt w:val="bullet"/>
+      <w:lvlText w:val=""/>
+      <w:lvlJc w:val="left"/>
+      <w:pPr>
+        <w:ind w:left="6480" w:hanging="360"/>
+      </w:pPr>
+      <w:rPr>
+        <w:rFonts w:ascii="Wingdings" w:hAnsi="Wingdings" w:hint="default"/>
+      </w:rPr>
+    </w:lvl>
+  </w:abstractNum>
+  <w:abstractNum w:abstractNumId="32" w15:restartNumberingAfterBreak="0">
     <w:nsid w:val="65C32595"/>
     <w:multiLevelType w:val="hybridMultilevel"/>
     <w:tmpl w:val="E180A8CE"/>
@@ -13673,7 +16479,346 @@
       </w:pPr>
     </w:lvl>
   </w:abstractNum>
-  <w:abstractNum w:abstractNumId="26" w15:restartNumberingAfterBreak="0">
+  <w:abstractNum w:abstractNumId="33" w15:restartNumberingAfterBreak="0">
+    <w:nsid w:val="6B5018CD"/>
+    <w:multiLevelType w:val="hybridMultilevel"/>
+    <w:tmpl w:val="4B64CDA2"/>
+    <w:lvl w:ilvl="0" w:tplc="04090001">
+      <w:start w:val="1"/>
+      <w:numFmt w:val="bullet"/>
+      <w:lvlText w:val=""/>
+      <w:lvlJc w:val="left"/>
+      <w:pPr>
+        <w:ind w:left="1080" w:hanging="360"/>
+      </w:pPr>
+      <w:rPr>
+        <w:rFonts w:ascii="Symbol" w:hAnsi="Symbol" w:hint="default"/>
+      </w:rPr>
+    </w:lvl>
+    <w:lvl w:ilvl="1" w:tplc="04090003" w:tentative="1">
+      <w:start w:val="1"/>
+      <w:numFmt w:val="bullet"/>
+      <w:lvlText w:val="o"/>
+      <w:lvlJc w:val="left"/>
+      <w:pPr>
+        <w:ind w:left="1800" w:hanging="360"/>
+      </w:pPr>
+      <w:rPr>
+        <w:rFonts w:ascii="Courier New" w:hAnsi="Courier New" w:cs="Courier New" w:hint="default"/>
+      </w:rPr>
+    </w:lvl>
+    <w:lvl w:ilvl="2" w:tplc="04090005" w:tentative="1">
+      <w:start w:val="1"/>
+      <w:numFmt w:val="bullet"/>
+      <w:lvlText w:val=""/>
+      <w:lvlJc w:val="left"/>
+      <w:pPr>
+        <w:ind w:left="2520" w:hanging="360"/>
+      </w:pPr>
+      <w:rPr>
+        <w:rFonts w:ascii="Wingdings" w:hAnsi="Wingdings" w:hint="default"/>
+      </w:rPr>
+    </w:lvl>
+    <w:lvl w:ilvl="3" w:tplc="04090001" w:tentative="1">
+      <w:start w:val="1"/>
+      <w:numFmt w:val="bullet"/>
+      <w:lvlText w:val=""/>
+      <w:lvlJc w:val="left"/>
+      <w:pPr>
+        <w:ind w:left="3240" w:hanging="360"/>
+      </w:pPr>
+      <w:rPr>
+        <w:rFonts w:ascii="Symbol" w:hAnsi="Symbol" w:hint="default"/>
+      </w:rPr>
+    </w:lvl>
+    <w:lvl w:ilvl="4" w:tplc="04090003" w:tentative="1">
+      <w:start w:val="1"/>
+      <w:numFmt w:val="bullet"/>
+      <w:lvlText w:val="o"/>
+      <w:lvlJc w:val="left"/>
+      <w:pPr>
+        <w:ind w:left="3960" w:hanging="360"/>
+      </w:pPr>
+      <w:rPr>
+        <w:rFonts w:ascii="Courier New" w:hAnsi="Courier New" w:cs="Courier New" w:hint="default"/>
+      </w:rPr>
+    </w:lvl>
+    <w:lvl w:ilvl="5" w:tplc="04090005" w:tentative="1">
+      <w:start w:val="1"/>
+      <w:numFmt w:val="bullet"/>
+      <w:lvlText w:val=""/>
+      <w:lvlJc w:val="left"/>
+      <w:pPr>
+        <w:ind w:left="4680" w:hanging="360"/>
+      </w:pPr>
+      <w:rPr>
+        <w:rFonts w:ascii="Wingdings" w:hAnsi="Wingdings" w:hint="default"/>
+      </w:rPr>
+    </w:lvl>
+    <w:lvl w:ilvl="6" w:tplc="04090001" w:tentative="1">
+      <w:start w:val="1"/>
+      <w:numFmt w:val="bullet"/>
+      <w:lvlText w:val=""/>
+      <w:lvlJc w:val="left"/>
+      <w:pPr>
+        <w:ind w:left="5400" w:hanging="360"/>
+      </w:pPr>
+      <w:rPr>
+        <w:rFonts w:ascii="Symbol" w:hAnsi="Symbol" w:hint="default"/>
+      </w:rPr>
+    </w:lvl>
+    <w:lvl w:ilvl="7" w:tplc="04090003" w:tentative="1">
+      <w:start w:val="1"/>
+      <w:numFmt w:val="bullet"/>
+      <w:lvlText w:val="o"/>
+      <w:lvlJc w:val="left"/>
+      <w:pPr>
+        <w:ind w:left="6120" w:hanging="360"/>
+      </w:pPr>
+      <w:rPr>
+        <w:rFonts w:ascii="Courier New" w:hAnsi="Courier New" w:cs="Courier New" w:hint="default"/>
+      </w:rPr>
+    </w:lvl>
+    <w:lvl w:ilvl="8" w:tplc="04090005" w:tentative="1">
+      <w:start w:val="1"/>
+      <w:numFmt w:val="bullet"/>
+      <w:lvlText w:val=""/>
+      <w:lvlJc w:val="left"/>
+      <w:pPr>
+        <w:ind w:left="6840" w:hanging="360"/>
+      </w:pPr>
+      <w:rPr>
+        <w:rFonts w:ascii="Wingdings" w:hAnsi="Wingdings" w:hint="default"/>
+      </w:rPr>
+    </w:lvl>
+  </w:abstractNum>
+  <w:abstractNum w:abstractNumId="34" w15:restartNumberingAfterBreak="0">
+    <w:nsid w:val="6B55624C"/>
+    <w:multiLevelType w:val="hybridMultilevel"/>
+    <w:tmpl w:val="25A8FFEE"/>
+    <w:lvl w:ilvl="0" w:tplc="04090001">
+      <w:start w:val="1"/>
+      <w:numFmt w:val="bullet"/>
+      <w:lvlText w:val=""/>
+      <w:lvlJc w:val="left"/>
+      <w:pPr>
+        <w:ind w:left="720" w:hanging="360"/>
+      </w:pPr>
+      <w:rPr>
+        <w:rFonts w:ascii="Symbol" w:hAnsi="Symbol" w:hint="default"/>
+      </w:rPr>
+    </w:lvl>
+    <w:lvl w:ilvl="1" w:tplc="04090003" w:tentative="1">
+      <w:start w:val="1"/>
+      <w:numFmt w:val="bullet"/>
+      <w:lvlText w:val="o"/>
+      <w:lvlJc w:val="left"/>
+      <w:pPr>
+        <w:ind w:left="1440" w:hanging="360"/>
+      </w:pPr>
+      <w:rPr>
+        <w:rFonts w:ascii="Courier New" w:hAnsi="Courier New" w:cs="Courier New" w:hint="default"/>
+      </w:rPr>
+    </w:lvl>
+    <w:lvl w:ilvl="2" w:tplc="04090005" w:tentative="1">
+      <w:start w:val="1"/>
+      <w:numFmt w:val="bullet"/>
+      <w:lvlText w:val=""/>
+      <w:lvlJc w:val="left"/>
+      <w:pPr>
+        <w:ind w:left="2160" w:hanging="360"/>
+      </w:pPr>
+      <w:rPr>
+        <w:rFonts w:ascii="Wingdings" w:hAnsi="Wingdings" w:hint="default"/>
+      </w:rPr>
+    </w:lvl>
+    <w:lvl w:ilvl="3" w:tplc="04090001" w:tentative="1">
+      <w:start w:val="1"/>
+      <w:numFmt w:val="bullet"/>
+      <w:lvlText w:val=""/>
+      <w:lvlJc w:val="left"/>
+      <w:pPr>
+        <w:ind w:left="2880" w:hanging="360"/>
+      </w:pPr>
+      <w:rPr>
+        <w:rFonts w:ascii="Symbol" w:hAnsi="Symbol" w:hint="default"/>
+      </w:rPr>
+    </w:lvl>
+    <w:lvl w:ilvl="4" w:tplc="04090003" w:tentative="1">
+      <w:start w:val="1"/>
+      <w:numFmt w:val="bullet"/>
+      <w:lvlText w:val="o"/>
+      <w:lvlJc w:val="left"/>
+      <w:pPr>
+        <w:ind w:left="3600" w:hanging="360"/>
+      </w:pPr>
+      <w:rPr>
+        <w:rFonts w:ascii="Courier New" w:hAnsi="Courier New" w:cs="Courier New" w:hint="default"/>
+      </w:rPr>
+    </w:lvl>
+    <w:lvl w:ilvl="5" w:tplc="04090005" w:tentative="1">
+      <w:start w:val="1"/>
+      <w:numFmt w:val="bullet"/>
+      <w:lvlText w:val=""/>
+      <w:lvlJc w:val="left"/>
+      <w:pPr>
+        <w:ind w:left="4320" w:hanging="360"/>
+      </w:pPr>
+      <w:rPr>
+        <w:rFonts w:ascii="Wingdings" w:hAnsi="Wingdings" w:hint="default"/>
+      </w:rPr>
+    </w:lvl>
+    <w:lvl w:ilvl="6" w:tplc="04090001" w:tentative="1">
+      <w:start w:val="1"/>
+      <w:numFmt w:val="bullet"/>
+      <w:lvlText w:val=""/>
+      <w:lvlJc w:val="left"/>
+      <w:pPr>
+        <w:ind w:left="5040" w:hanging="360"/>
+      </w:pPr>
+      <w:rPr>
+        <w:rFonts w:ascii="Symbol" w:hAnsi="Symbol" w:hint="default"/>
+      </w:rPr>
+    </w:lvl>
+    <w:lvl w:ilvl="7" w:tplc="04090003" w:tentative="1">
+      <w:start w:val="1"/>
+      <w:numFmt w:val="bullet"/>
+      <w:lvlText w:val="o"/>
+      <w:lvlJc w:val="left"/>
+      <w:pPr>
+        <w:ind w:left="5760" w:hanging="360"/>
+      </w:pPr>
+      <w:rPr>
+        <w:rFonts w:ascii="Courier New" w:hAnsi="Courier New" w:cs="Courier New" w:hint="default"/>
+      </w:rPr>
+    </w:lvl>
+    <w:lvl w:ilvl="8" w:tplc="04090005" w:tentative="1">
+      <w:start w:val="1"/>
+      <w:numFmt w:val="bullet"/>
+      <w:lvlText w:val=""/>
+      <w:lvlJc w:val="left"/>
+      <w:pPr>
+        <w:ind w:left="6480" w:hanging="360"/>
+      </w:pPr>
+      <w:rPr>
+        <w:rFonts w:ascii="Wingdings" w:hAnsi="Wingdings" w:hint="default"/>
+      </w:rPr>
+    </w:lvl>
+  </w:abstractNum>
+  <w:abstractNum w:abstractNumId="35" w15:restartNumberingAfterBreak="0">
+    <w:nsid w:val="6DFA62FD"/>
+    <w:multiLevelType w:val="hybridMultilevel"/>
+    <w:tmpl w:val="AAFC392C"/>
+    <w:lvl w:ilvl="0" w:tplc="04090001">
+      <w:start w:val="1"/>
+      <w:numFmt w:val="bullet"/>
+      <w:lvlText w:val=""/>
+      <w:lvlJc w:val="left"/>
+      <w:pPr>
+        <w:ind w:left="1080" w:hanging="360"/>
+      </w:pPr>
+      <w:rPr>
+        <w:rFonts w:ascii="Symbol" w:hAnsi="Symbol" w:hint="default"/>
+      </w:rPr>
+    </w:lvl>
+    <w:lvl w:ilvl="1" w:tplc="04090003" w:tentative="1">
+      <w:start w:val="1"/>
+      <w:numFmt w:val="bullet"/>
+      <w:lvlText w:val="o"/>
+      <w:lvlJc w:val="left"/>
+      <w:pPr>
+        <w:ind w:left="1800" w:hanging="360"/>
+      </w:pPr>
+      <w:rPr>
+        <w:rFonts w:ascii="Courier New" w:hAnsi="Courier New" w:cs="Courier New" w:hint="default"/>
+      </w:rPr>
+    </w:lvl>
+    <w:lvl w:ilvl="2" w:tplc="04090005" w:tentative="1">
+      <w:start w:val="1"/>
+      <w:numFmt w:val="bullet"/>
+      <w:lvlText w:val=""/>
+      <w:lvlJc w:val="left"/>
+      <w:pPr>
+        <w:ind w:left="2520" w:hanging="360"/>
+      </w:pPr>
+      <w:rPr>
+        <w:rFonts w:ascii="Wingdings" w:hAnsi="Wingdings" w:hint="default"/>
+      </w:rPr>
+    </w:lvl>
+    <w:lvl w:ilvl="3" w:tplc="04090001" w:tentative="1">
+      <w:start w:val="1"/>
+      <w:numFmt w:val="bullet"/>
+      <w:lvlText w:val=""/>
+      <w:lvlJc w:val="left"/>
+      <w:pPr>
+        <w:ind w:left="3240" w:hanging="360"/>
+      </w:pPr>
+      <w:rPr>
+        <w:rFonts w:ascii="Symbol" w:hAnsi="Symbol" w:hint="default"/>
+      </w:rPr>
+    </w:lvl>
+    <w:lvl w:ilvl="4" w:tplc="04090003" w:tentative="1">
+      <w:start w:val="1"/>
+      <w:numFmt w:val="bullet"/>
+      <w:lvlText w:val="o"/>
+      <w:lvlJc w:val="left"/>
+      <w:pPr>
+        <w:ind w:left="3960" w:hanging="360"/>
+      </w:pPr>
+      <w:rPr>
+        <w:rFonts w:ascii="Courier New" w:hAnsi="Courier New" w:cs="Courier New" w:hint="default"/>
+      </w:rPr>
+    </w:lvl>
+    <w:lvl w:ilvl="5" w:tplc="04090005" w:tentative="1">
+      <w:start w:val="1"/>
+      <w:numFmt w:val="bullet"/>
+      <w:lvlText w:val=""/>
+      <w:lvlJc w:val="left"/>
+      <w:pPr>
+        <w:ind w:left="4680" w:hanging="360"/>
+      </w:pPr>
+      <w:rPr>
+        <w:rFonts w:ascii="Wingdings" w:hAnsi="Wingdings" w:hint="default"/>
+      </w:rPr>
+    </w:lvl>
+    <w:lvl w:ilvl="6" w:tplc="04090001" w:tentative="1">
+      <w:start w:val="1"/>
+      <w:numFmt w:val="bullet"/>
+      <w:lvlText w:val=""/>
+      <w:lvlJc w:val="left"/>
+      <w:pPr>
+        <w:ind w:left="5400" w:hanging="360"/>
+      </w:pPr>
+      <w:rPr>
+        <w:rFonts w:ascii="Symbol" w:hAnsi="Symbol" w:hint="default"/>
+      </w:rPr>
+    </w:lvl>
+    <w:lvl w:ilvl="7" w:tplc="04090003" w:tentative="1">
+      <w:start w:val="1"/>
+      <w:numFmt w:val="bullet"/>
+      <w:lvlText w:val="o"/>
+      <w:lvlJc w:val="left"/>
+      <w:pPr>
+        <w:ind w:left="6120" w:hanging="360"/>
+      </w:pPr>
+      <w:rPr>
+        <w:rFonts w:ascii="Courier New" w:hAnsi="Courier New" w:cs="Courier New" w:hint="default"/>
+      </w:rPr>
+    </w:lvl>
+    <w:lvl w:ilvl="8" w:tplc="04090005" w:tentative="1">
+      <w:start w:val="1"/>
+      <w:numFmt w:val="bullet"/>
+      <w:lvlText w:val=""/>
+      <w:lvlJc w:val="left"/>
+      <w:pPr>
+        <w:ind w:left="6840" w:hanging="360"/>
+      </w:pPr>
+      <w:rPr>
+        <w:rFonts w:ascii="Wingdings" w:hAnsi="Wingdings" w:hint="default"/>
+      </w:rPr>
+    </w:lvl>
+  </w:abstractNum>
+  <w:abstractNum w:abstractNumId="36" w15:restartNumberingAfterBreak="0">
     <w:nsid w:val="6E713220"/>
     <w:multiLevelType w:val="hybridMultilevel"/>
     <w:tmpl w:val="9BD81B92"/>
@@ -13786,7 +16931,7 @@
       </w:rPr>
     </w:lvl>
   </w:abstractNum>
-  <w:abstractNum w:abstractNumId="27" w15:restartNumberingAfterBreak="0">
+  <w:abstractNum w:abstractNumId="37" w15:restartNumberingAfterBreak="0">
     <w:nsid w:val="701B0835"/>
     <w:multiLevelType w:val="hybridMultilevel"/>
     <w:tmpl w:val="025A95DA"/>
@@ -13899,7 +17044,7 @@
       </w:rPr>
     </w:lvl>
   </w:abstractNum>
-  <w:abstractNum w:abstractNumId="28" w15:restartNumberingAfterBreak="0">
+  <w:abstractNum w:abstractNumId="38" w15:restartNumberingAfterBreak="0">
     <w:nsid w:val="70387317"/>
     <w:multiLevelType w:val="hybridMultilevel"/>
     <w:tmpl w:val="23865676"/>
@@ -14012,7 +17157,156 @@
       </w:rPr>
     </w:lvl>
   </w:abstractNum>
-  <w:abstractNum w:abstractNumId="29" w15:restartNumberingAfterBreak="0">
+  <w:abstractNum w:abstractNumId="39" w15:restartNumberingAfterBreak="0">
+    <w:nsid w:val="746B767A"/>
+    <w:multiLevelType w:val="multilevel"/>
+    <w:tmpl w:val="0EDC947C"/>
+    <w:lvl w:ilvl="0">
+      <w:start w:val="1"/>
+      <w:numFmt w:val="bullet"/>
+      <w:lvlText w:val=""/>
+      <w:lvlJc w:val="left"/>
+      <w:pPr>
+        <w:tabs>
+          <w:tab w:val="num" w:pos="720"/>
+        </w:tabs>
+        <w:ind w:left="720" w:hanging="360"/>
+      </w:pPr>
+      <w:rPr>
+        <w:rFonts w:ascii="Symbol" w:hAnsi="Symbol" w:hint="default"/>
+        <w:sz w:val="20"/>
+      </w:rPr>
+    </w:lvl>
+    <w:lvl w:ilvl="1" w:tentative="1">
+      <w:start w:val="1"/>
+      <w:numFmt w:val="bullet"/>
+      <w:lvlText w:val=""/>
+      <w:lvlJc w:val="left"/>
+      <w:pPr>
+        <w:tabs>
+          <w:tab w:val="num" w:pos="1440"/>
+        </w:tabs>
+        <w:ind w:left="1440" w:hanging="360"/>
+      </w:pPr>
+      <w:rPr>
+        <w:rFonts w:ascii="Symbol" w:hAnsi="Symbol" w:hint="default"/>
+        <w:sz w:val="20"/>
+      </w:rPr>
+    </w:lvl>
+    <w:lvl w:ilvl="2" w:tentative="1">
+      <w:start w:val="1"/>
+      <w:numFmt w:val="bullet"/>
+      <w:lvlText w:val=""/>
+      <w:lvlJc w:val="left"/>
+      <w:pPr>
+        <w:tabs>
+          <w:tab w:val="num" w:pos="2160"/>
+        </w:tabs>
+        <w:ind w:left="2160" w:hanging="360"/>
+      </w:pPr>
+      <w:rPr>
+        <w:rFonts w:ascii="Symbol" w:hAnsi="Symbol" w:hint="default"/>
+        <w:sz w:val="20"/>
+      </w:rPr>
+    </w:lvl>
+    <w:lvl w:ilvl="3" w:tentative="1">
+      <w:start w:val="1"/>
+      <w:numFmt w:val="bullet"/>
+      <w:lvlText w:val=""/>
+      <w:lvlJc w:val="left"/>
+      <w:pPr>
+        <w:tabs>
+          <w:tab w:val="num" w:pos="2880"/>
+        </w:tabs>
+        <w:ind w:left="2880" w:hanging="360"/>
+      </w:pPr>
+      <w:rPr>
+        <w:rFonts w:ascii="Symbol" w:hAnsi="Symbol" w:hint="default"/>
+        <w:sz w:val="20"/>
+      </w:rPr>
+    </w:lvl>
+    <w:lvl w:ilvl="4" w:tentative="1">
+      <w:start w:val="1"/>
+      <w:numFmt w:val="bullet"/>
+      <w:lvlText w:val=""/>
+      <w:lvlJc w:val="left"/>
+      <w:pPr>
+        <w:tabs>
+          <w:tab w:val="num" w:pos="3600"/>
+        </w:tabs>
+        <w:ind w:left="3600" w:hanging="360"/>
+      </w:pPr>
+      <w:rPr>
+        <w:rFonts w:ascii="Symbol" w:hAnsi="Symbol" w:hint="default"/>
+        <w:sz w:val="20"/>
+      </w:rPr>
+    </w:lvl>
+    <w:lvl w:ilvl="5" w:tentative="1">
+      <w:start w:val="1"/>
+      <w:numFmt w:val="bullet"/>
+      <w:lvlText w:val=""/>
+      <w:lvlJc w:val="left"/>
+      <w:pPr>
+        <w:tabs>
+          <w:tab w:val="num" w:pos="4320"/>
+        </w:tabs>
+        <w:ind w:left="4320" w:hanging="360"/>
+      </w:pPr>
+      <w:rPr>
+        <w:rFonts w:ascii="Symbol" w:hAnsi="Symbol" w:hint="default"/>
+        <w:sz w:val="20"/>
+      </w:rPr>
+    </w:lvl>
+    <w:lvl w:ilvl="6" w:tentative="1">
+      <w:start w:val="1"/>
+      <w:numFmt w:val="bullet"/>
+      <w:lvlText w:val=""/>
+      <w:lvlJc w:val="left"/>
+      <w:pPr>
+        <w:tabs>
+          <w:tab w:val="num" w:pos="5040"/>
+        </w:tabs>
+        <w:ind w:left="5040" w:hanging="360"/>
+      </w:pPr>
+      <w:rPr>
+        <w:rFonts w:ascii="Symbol" w:hAnsi="Symbol" w:hint="default"/>
+        <w:sz w:val="20"/>
+      </w:rPr>
+    </w:lvl>
+    <w:lvl w:ilvl="7" w:tentative="1">
+      <w:start w:val="1"/>
+      <w:numFmt w:val="bullet"/>
+      <w:lvlText w:val=""/>
+      <w:lvlJc w:val="left"/>
+      <w:pPr>
+        <w:tabs>
+          <w:tab w:val="num" w:pos="5760"/>
+        </w:tabs>
+        <w:ind w:left="5760" w:hanging="360"/>
+      </w:pPr>
+      <w:rPr>
+        <w:rFonts w:ascii="Symbol" w:hAnsi="Symbol" w:hint="default"/>
+        <w:sz w:val="20"/>
+      </w:rPr>
+    </w:lvl>
+    <w:lvl w:ilvl="8" w:tentative="1">
+      <w:start w:val="1"/>
+      <w:numFmt w:val="bullet"/>
+      <w:lvlText w:val=""/>
+      <w:lvlJc w:val="left"/>
+      <w:pPr>
+        <w:tabs>
+          <w:tab w:val="num" w:pos="6480"/>
+        </w:tabs>
+        <w:ind w:left="6480" w:hanging="360"/>
+      </w:pPr>
+      <w:rPr>
+        <w:rFonts w:ascii="Symbol" w:hAnsi="Symbol" w:hint="default"/>
+        <w:sz w:val="20"/>
+      </w:rPr>
+    </w:lvl>
+  </w:abstractNum>
+  <w:abstractNum w:abstractNumId="40" w15:restartNumberingAfterBreak="0">
     <w:nsid w:val="762E08C9"/>
     <w:multiLevelType w:val="multilevel"/>
     <w:tmpl w:val="86D668F0"/>
@@ -14161,7 +17455,7 @@
       </w:rPr>
     </w:lvl>
   </w:abstractNum>
-  <w:abstractNum w:abstractNumId="30" w15:restartNumberingAfterBreak="0">
+  <w:abstractNum w:abstractNumId="41" w15:restartNumberingAfterBreak="0">
     <w:nsid w:val="77F67B45"/>
     <w:multiLevelType w:val="hybridMultilevel"/>
     <w:tmpl w:val="C1CAF7F2"/>
@@ -14274,7 +17568,156 @@
       </w:rPr>
     </w:lvl>
   </w:abstractNum>
-  <w:abstractNum w:abstractNumId="31" w15:restartNumberingAfterBreak="0">
+  <w:abstractNum w:abstractNumId="42" w15:restartNumberingAfterBreak="0">
+    <w:nsid w:val="783C73A1"/>
+    <w:multiLevelType w:val="multilevel"/>
+    <w:tmpl w:val="52EE0A24"/>
+    <w:lvl w:ilvl="0">
+      <w:start w:val="1"/>
+      <w:numFmt w:val="bullet"/>
+      <w:lvlText w:val=""/>
+      <w:lvlJc w:val="left"/>
+      <w:pPr>
+        <w:tabs>
+          <w:tab w:val="num" w:pos="720"/>
+        </w:tabs>
+        <w:ind w:left="720" w:hanging="360"/>
+      </w:pPr>
+      <w:rPr>
+        <w:rFonts w:ascii="Symbol" w:hAnsi="Symbol" w:hint="default"/>
+        <w:sz w:val="20"/>
+      </w:rPr>
+    </w:lvl>
+    <w:lvl w:ilvl="1" w:tentative="1">
+      <w:start w:val="1"/>
+      <w:numFmt w:val="bullet"/>
+      <w:lvlText w:val="o"/>
+      <w:lvlJc w:val="left"/>
+      <w:pPr>
+        <w:tabs>
+          <w:tab w:val="num" w:pos="1440"/>
+        </w:tabs>
+        <w:ind w:left="1440" w:hanging="360"/>
+      </w:pPr>
+      <w:rPr>
+        <w:rFonts w:ascii="Courier New" w:hAnsi="Courier New" w:hint="default"/>
+        <w:sz w:val="20"/>
+      </w:rPr>
+    </w:lvl>
+    <w:lvl w:ilvl="2" w:tentative="1">
+      <w:start w:val="1"/>
+      <w:numFmt w:val="bullet"/>
+      <w:lvlText w:val=""/>
+      <w:lvlJc w:val="left"/>
+      <w:pPr>
+        <w:tabs>
+          <w:tab w:val="num" w:pos="2160"/>
+        </w:tabs>
+        <w:ind w:left="2160" w:hanging="360"/>
+      </w:pPr>
+      <w:rPr>
+        <w:rFonts w:ascii="Wingdings" w:hAnsi="Wingdings" w:hint="default"/>
+        <w:sz w:val="20"/>
+      </w:rPr>
+    </w:lvl>
+    <w:lvl w:ilvl="3" w:tentative="1">
+      <w:start w:val="1"/>
+      <w:numFmt w:val="bullet"/>
+      <w:lvlText w:val=""/>
+      <w:lvlJc w:val="left"/>
+      <w:pPr>
+        <w:tabs>
+          <w:tab w:val="num" w:pos="2880"/>
+        </w:tabs>
+        <w:ind w:left="2880" w:hanging="360"/>
+      </w:pPr>
+      <w:rPr>
+        <w:rFonts w:ascii="Wingdings" w:hAnsi="Wingdings" w:hint="default"/>
+        <w:sz w:val="20"/>
+      </w:rPr>
+    </w:lvl>
+    <w:lvl w:ilvl="4" w:tentative="1">
+      <w:start w:val="1"/>
+      <w:numFmt w:val="bullet"/>
+      <w:lvlText w:val=""/>
+      <w:lvlJc w:val="left"/>
+      <w:pPr>
+        <w:tabs>
+          <w:tab w:val="num" w:pos="3600"/>
+        </w:tabs>
+        <w:ind w:left="3600" w:hanging="360"/>
+      </w:pPr>
+      <w:rPr>
+        <w:rFonts w:ascii="Wingdings" w:hAnsi="Wingdings" w:hint="default"/>
+        <w:sz w:val="20"/>
+      </w:rPr>
+    </w:lvl>
+    <w:lvl w:ilvl="5" w:tentative="1">
+      <w:start w:val="1"/>
+      <w:numFmt w:val="bullet"/>
+      <w:lvlText w:val=""/>
+      <w:lvlJc w:val="left"/>
+      <w:pPr>
+        <w:tabs>
+          <w:tab w:val="num" w:pos="4320"/>
+        </w:tabs>
+        <w:ind w:left="4320" w:hanging="360"/>
+      </w:pPr>
+      <w:rPr>
+        <w:rFonts w:ascii="Wingdings" w:hAnsi="Wingdings" w:hint="default"/>
+        <w:sz w:val="20"/>
+      </w:rPr>
+    </w:lvl>
+    <w:lvl w:ilvl="6" w:tentative="1">
+      <w:start w:val="1"/>
+      <w:numFmt w:val="bullet"/>
+      <w:lvlText w:val=""/>
+      <w:lvlJc w:val="left"/>
+      <w:pPr>
+        <w:tabs>
+          <w:tab w:val="num" w:pos="5040"/>
+        </w:tabs>
+        <w:ind w:left="5040" w:hanging="360"/>
+      </w:pPr>
+      <w:rPr>
+        <w:rFonts w:ascii="Wingdings" w:hAnsi="Wingdings" w:hint="default"/>
+        <w:sz w:val="20"/>
+      </w:rPr>
+    </w:lvl>
+    <w:lvl w:ilvl="7" w:tentative="1">
+      <w:start w:val="1"/>
+      <w:numFmt w:val="bullet"/>
+      <w:lvlText w:val=""/>
+      <w:lvlJc w:val="left"/>
+      <w:pPr>
+        <w:tabs>
+          <w:tab w:val="num" w:pos="5760"/>
+        </w:tabs>
+        <w:ind w:left="5760" w:hanging="360"/>
+      </w:pPr>
+      <w:rPr>
+        <w:rFonts w:ascii="Wingdings" w:hAnsi="Wingdings" w:hint="default"/>
+        <w:sz w:val="20"/>
+      </w:rPr>
+    </w:lvl>
+    <w:lvl w:ilvl="8" w:tentative="1">
+      <w:start w:val="1"/>
+      <w:numFmt w:val="bullet"/>
+      <w:lvlText w:val=""/>
+      <w:lvlJc w:val="left"/>
+      <w:pPr>
+        <w:tabs>
+          <w:tab w:val="num" w:pos="6480"/>
+        </w:tabs>
+        <w:ind w:left="6480" w:hanging="360"/>
+      </w:pPr>
+      <w:rPr>
+        <w:rFonts w:ascii="Wingdings" w:hAnsi="Wingdings" w:hint="default"/>
+        <w:sz w:val="20"/>
+      </w:rPr>
+    </w:lvl>
+  </w:abstractNum>
+  <w:abstractNum w:abstractNumId="43" w15:restartNumberingAfterBreak="0">
     <w:nsid w:val="7B151635"/>
     <w:multiLevelType w:val="hybridMultilevel"/>
     <w:tmpl w:val="6E1A668E"/>
@@ -14387,7 +17830,7 @@
       </w:rPr>
     </w:lvl>
   </w:abstractNum>
-  <w:abstractNum w:abstractNumId="32" w15:restartNumberingAfterBreak="0">
+  <w:abstractNum w:abstractNumId="44" w15:restartNumberingAfterBreak="0">
     <w:nsid w:val="7F023587"/>
     <w:multiLevelType w:val="hybridMultilevel"/>
     <w:tmpl w:val="8AEABE32"/>
@@ -14501,103 +17944,139 @@
     </w:lvl>
   </w:abstractNum>
   <w:num w:numId="1">
+    <w:abstractNumId w:val="14"/>
+  </w:num>
+  <w:num w:numId="2">
+    <w:abstractNumId w:val="26"/>
+  </w:num>
+  <w:num w:numId="3">
+    <w:abstractNumId w:val="6"/>
+  </w:num>
+  <w:num w:numId="4">
     <w:abstractNumId w:val="10"/>
   </w:num>
-  <w:num w:numId="2">
-    <w:abstractNumId w:val="21"/>
-  </w:num>
-  <w:num w:numId="3">
-    <w:abstractNumId w:val="3"/>
-  </w:num>
-  <w:num w:numId="4">
-    <w:abstractNumId w:val="7"/>
-  </w:num>
   <w:num w:numId="5">
-    <w:abstractNumId w:val="1"/>
+    <w:abstractNumId w:val="4"/>
   </w:num>
   <w:num w:numId="6">
+    <w:abstractNumId w:val="29"/>
+  </w:num>
+  <w:num w:numId="7">
+    <w:abstractNumId w:val="30"/>
+  </w:num>
+  <w:num w:numId="8">
     <w:abstractNumId w:val="23"/>
   </w:num>
-  <w:num w:numId="7">
+  <w:num w:numId="9">
+    <w:abstractNumId w:val="43"/>
+  </w:num>
+  <w:num w:numId="10">
+    <w:abstractNumId w:val="13"/>
+  </w:num>
+  <w:num w:numId="11">
+    <w:abstractNumId w:val="27"/>
+  </w:num>
+  <w:num w:numId="12">
+    <w:abstractNumId w:val="37"/>
+  </w:num>
+  <w:num w:numId="13">
+    <w:abstractNumId w:val="9"/>
+  </w:num>
+  <w:num w:numId="14">
+    <w:abstractNumId w:val="22"/>
+  </w:num>
+  <w:num w:numId="15">
+    <w:abstractNumId w:val="36"/>
+  </w:num>
+  <w:num w:numId="16">
+    <w:abstractNumId w:val="41"/>
+  </w:num>
+  <w:num w:numId="17">
+    <w:abstractNumId w:val="44"/>
+  </w:num>
+  <w:num w:numId="18">
+    <w:abstractNumId w:val="15"/>
+  </w:num>
+  <w:num w:numId="19">
     <w:abstractNumId w:val="24"/>
   </w:num>
-  <w:num w:numId="8">
-    <w:abstractNumId w:val="18"/>
+  <w:num w:numId="20">
+    <w:abstractNumId w:val="8"/>
   </w:num>
-  <w:num w:numId="9">
-    <w:abstractNumId w:val="31"/>
-  </w:num>
-  <w:num w:numId="10">
-    <w:abstractNumId w:val="9"/>
-  </w:num>
-  <w:num w:numId="11">
-    <w:abstractNumId w:val="22"/>
-  </w:num>
-  <w:num w:numId="12">
-    <w:abstractNumId w:val="27"/>
-  </w:num>
-  <w:num w:numId="13">
-    <w:abstractNumId w:val="6"/>
-  </w:num>
-  <w:num w:numId="14">
-    <w:abstractNumId w:val="17"/>
-  </w:num>
-  <w:num w:numId="15">
-    <w:abstractNumId w:val="26"/>
-  </w:num>
-  <w:num w:numId="16">
-    <w:abstractNumId w:val="30"/>
-  </w:num>
-  <w:num w:numId="17">
-    <w:abstractNumId w:val="32"/>
-  </w:num>
-  <w:num w:numId="18">
-    <w:abstractNumId w:val="11"/>
-  </w:num>
-  <w:num w:numId="19">
-    <w:abstractNumId w:val="19"/>
-  </w:num>
-  <w:num w:numId="20">
+  <w:num w:numId="21">
     <w:abstractNumId w:val="5"/>
   </w:num>
-  <w:num w:numId="21">
-    <w:abstractNumId w:val="2"/>
-  </w:num>
   <w:num w:numId="22">
-    <w:abstractNumId w:val="16"/>
+    <w:abstractNumId w:val="21"/>
   </w:num>
   <w:num w:numId="23">
     <w:abstractNumId w:val="0"/>
   </w:num>
   <w:num w:numId="24">
-    <w:abstractNumId w:val="13"/>
+    <w:abstractNumId w:val="17"/>
   </w:num>
   <w:num w:numId="25">
+    <w:abstractNumId w:val="38"/>
+  </w:num>
+  <w:num w:numId="26">
+    <w:abstractNumId w:val="40"/>
+  </w:num>
+  <w:num w:numId="27">
+    <w:abstractNumId w:val="20"/>
+  </w:num>
+  <w:num w:numId="28">
+    <w:abstractNumId w:val="32"/>
+  </w:num>
+  <w:num w:numId="29">
+    <w:abstractNumId w:val="12"/>
+  </w:num>
+  <w:num w:numId="30">
+    <w:abstractNumId w:val="16"/>
+  </w:num>
+  <w:num w:numId="31">
+    <w:abstractNumId w:val="7"/>
+  </w:num>
+  <w:num w:numId="32">
+    <w:abstractNumId w:val="25"/>
+  </w:num>
+  <w:num w:numId="33">
+    <w:abstractNumId w:val="19"/>
+  </w:num>
+  <w:num w:numId="34">
+    <w:abstractNumId w:val="42"/>
+  </w:num>
+  <w:num w:numId="35">
+    <w:abstractNumId w:val="11"/>
+  </w:num>
+  <w:num w:numId="36">
+    <w:abstractNumId w:val="3"/>
+  </w:num>
+  <w:num w:numId="37">
     <w:abstractNumId w:val="28"/>
   </w:num>
-  <w:num w:numId="26">
-    <w:abstractNumId w:val="29"/>
+  <w:num w:numId="38">
+    <w:abstractNumId w:val="1"/>
   </w:num>
-  <w:num w:numId="27">
-    <w:abstractNumId w:val="15"/>
+  <w:num w:numId="39">
+    <w:abstractNumId w:val="39"/>
   </w:num>
-  <w:num w:numId="28">
-    <w:abstractNumId w:val="25"/>
+  <w:num w:numId="40">
+    <w:abstractNumId w:val="2"/>
   </w:num>
-  <w:num w:numId="29">
-    <w:abstractNumId w:val="8"/>
+  <w:num w:numId="41">
+    <w:abstractNumId w:val="18"/>
   </w:num>
-  <w:num w:numId="30">
-    <w:abstractNumId w:val="12"/>
+  <w:num w:numId="42">
+    <w:abstractNumId w:val="31"/>
   </w:num>
-  <w:num w:numId="31">
-    <w:abstractNumId w:val="4"/>
+  <w:num w:numId="43">
+    <w:abstractNumId w:val="33"/>
   </w:num>
-  <w:num w:numId="32">
-    <w:abstractNumId w:val="20"/>
+  <w:num w:numId="44">
+    <w:abstractNumId w:val="35"/>
   </w:num>
-  <w:num w:numId="33">
-    <w:abstractNumId w:val="14"/>
+  <w:num w:numId="45">
+    <w:abstractNumId w:val="34"/>
   </w:num>
 </w:numbering>
 </file>
@@ -14999,7 +18478,7 @@
   <w:style w:type="paragraph" w:default="1" w:styleId="Normal">
     <w:name w:val="Normal"/>
     <w:qFormat/>
-    <w:rsid w:val="00C023C4"/>
+    <w:rsid w:val="00537483"/>
   </w:style>
   <w:style w:type="paragraph" w:styleId="Heading1">
     <w:name w:val="heading 1"/>
@@ -15092,7 +18571,6 @@
   <w:style w:type="character" w:default="1" w:styleId="DefaultParagraphFont">
     <w:name w:val="Default Paragraph Font"/>
     <w:uiPriority w:val="1"/>
-    <w:semiHidden/>
     <w:unhideWhenUsed/>
   </w:style>
   <w:style w:type="table" w:default="1" w:styleId="TableNormal">

</xml_diff>